<commit_message>
Adding a 3-node cluster in Swarm
</commit_message>
<xml_diff>
--- a/Docker.docx
+++ b/Docker.docx
@@ -3007,6 +3007,9 @@
     <w:p/>
     <w:p>
       <w:r>
+        <w:rPr>
+          <w:noProof/>
+        </w:rPr>
         <w:drawing>
           <wp:inline distT="0" distB="0" distL="0" distR="0" wp14:anchorId="3B8BB8AC" wp14:editId="46442BD2">
             <wp:extent cx="5943600" cy="4032250"/>
@@ -5662,9 +5665,516 @@
     </w:p>
     <w:p/>
     <w:p>
+      <w:r>
+        <w:t>A cluster of machines running docker providing a scalable platform to run many containers</w:t>
+      </w:r>
+    </w:p>
+    <w:p/>
+    <w:p>
+      <w:r>
+        <w:t>Features</w:t>
+      </w:r>
+    </w:p>
+    <w:p>
+      <w:pPr>
+        <w:pStyle w:val="ListParagraph"/>
+        <w:numPr>
+          <w:ilvl w:val="0"/>
+          <w:numId w:val="2"/>
+        </w:numPr>
+      </w:pPr>
+      <w:r>
+        <w:t>Decentralized access</w:t>
+      </w:r>
+    </w:p>
+    <w:p>
+      <w:pPr>
+        <w:pStyle w:val="ListParagraph"/>
+        <w:numPr>
+          <w:ilvl w:val="0"/>
+          <w:numId w:val="2"/>
+        </w:numPr>
+      </w:pPr>
+      <w:r>
+        <w:t>High security</w:t>
+      </w:r>
+    </w:p>
+    <w:p>
+      <w:pPr>
+        <w:pStyle w:val="ListParagraph"/>
+        <w:numPr>
+          <w:ilvl w:val="0"/>
+          <w:numId w:val="2"/>
+        </w:numPr>
+      </w:pPr>
+      <w:r>
+        <w:t>Auto load balancing</w:t>
+      </w:r>
+    </w:p>
+    <w:p>
+      <w:pPr>
+        <w:pStyle w:val="ListParagraph"/>
+        <w:numPr>
+          <w:ilvl w:val="0"/>
+          <w:numId w:val="2"/>
+        </w:numPr>
+      </w:pPr>
+      <w:r>
+        <w:t>High scalability</w:t>
+      </w:r>
+    </w:p>
+    <w:p>
+      <w:pPr>
+        <w:pStyle w:val="ListParagraph"/>
+        <w:numPr>
+          <w:ilvl w:val="0"/>
+          <w:numId w:val="2"/>
+        </w:numPr>
+      </w:pPr>
+      <w:r>
+        <w:t>Roll-back a task</w:t>
+      </w:r>
+    </w:p>
+    <w:p/>
+    <w:p>
+      <w:r>
+        <w:t>Containers are deployed as services. A service is a group of containers of the same image.</w:t>
+      </w:r>
+      <w:r>
+        <w:tab/>
+      </w:r>
+    </w:p>
+    <w:p/>
+    <w:p>
+      <w:r>
+        <w:rPr>
+          <w:b/>
+        </w:rPr>
+        <w:t>Docker info</w:t>
+      </w:r>
+      <w:r>
+        <w:t xml:space="preserve"> // check if swarm is enabled. By </w:t>
+      </w:r>
+      <w:proofErr w:type="gramStart"/>
+      <w:r>
+        <w:t>default</w:t>
+      </w:r>
+      <w:proofErr w:type="gramEnd"/>
+      <w:r>
+        <w:t xml:space="preserve"> it is not</w:t>
+      </w:r>
+    </w:p>
+    <w:p/>
+    <w:p>
+      <w:r>
+        <w:rPr>
+          <w:b/>
+        </w:rPr>
+        <w:t xml:space="preserve">Docker swarm </w:t>
+      </w:r>
+      <w:proofErr w:type="spellStart"/>
+      <w:r>
+        <w:rPr>
+          <w:b/>
+        </w:rPr>
+        <w:t>init</w:t>
+      </w:r>
+      <w:proofErr w:type="spellEnd"/>
+      <w:r>
+        <w:t xml:space="preserve"> // initialize a swarm with a single node with </w:t>
+      </w:r>
+      <w:proofErr w:type="gramStart"/>
+      <w:r>
+        <w:t>all of</w:t>
+      </w:r>
+      <w:proofErr w:type="gramEnd"/>
+      <w:r>
+        <w:t xml:space="preserve"> the swarm features </w:t>
+      </w:r>
+    </w:p>
+    <w:p/>
+    <w:p>
+      <w:pPr>
+        <w:pStyle w:val="ListParagraph"/>
+        <w:numPr>
+          <w:ilvl w:val="0"/>
+          <w:numId w:val="2"/>
+        </w:numPr>
+      </w:pPr>
+      <w:r>
+        <w:t>Created a root certificate</w:t>
+      </w:r>
+      <w:r>
+        <w:t xml:space="preserve"> for the swarm to establish trust and signed certificates for all nodes and managers.</w:t>
+      </w:r>
+    </w:p>
+    <w:p>
+      <w:pPr>
+        <w:pStyle w:val="ListParagraph"/>
+        <w:numPr>
+          <w:ilvl w:val="0"/>
+          <w:numId w:val="2"/>
+        </w:numPr>
+      </w:pPr>
+      <w:r>
+        <w:t>Certificate is issued for first Manager node</w:t>
+      </w:r>
+    </w:p>
+    <w:p>
+      <w:pPr>
+        <w:pStyle w:val="ListParagraph"/>
+        <w:numPr>
+          <w:ilvl w:val="0"/>
+          <w:numId w:val="2"/>
+        </w:numPr>
+      </w:pPr>
+      <w:r>
+        <w:t>Join tokens are created to join the swarm</w:t>
+      </w:r>
+    </w:p>
+    <w:p>
+      <w:pPr>
+        <w:pStyle w:val="ListParagraph"/>
+        <w:numPr>
+          <w:ilvl w:val="0"/>
+          <w:numId w:val="2"/>
+        </w:numPr>
+      </w:pPr>
+      <w:r>
+        <w:t>Raft database created to store root CA, configs and secrets. RAFT is a protocol to ensure consistency across multiple nodes. Encrypted by default on disk.</w:t>
+      </w:r>
+      <w:r>
+        <w:t xml:space="preserve"> No need for another key/value system for saving secrets.</w:t>
+      </w:r>
+    </w:p>
+    <w:p/>
+    <w:p>
+      <w:r>
+        <w:t>Docker node ls // see managers/workers</w:t>
+      </w:r>
+    </w:p>
+    <w:p/>
+    <w:p>
+      <w:r>
+        <w:t>Docker node COMMAND // see all commands available</w:t>
+      </w:r>
+    </w:p>
+    <w:p/>
+    <w:p>
+      <w:r>
+        <w:t>Docker swarm COMMAND // see all commands available for swarm</w:t>
+      </w:r>
+    </w:p>
+    <w:p/>
+    <w:p>
+      <w:r>
+        <w:t>Docker service --help // replaces the docker run. Pet vs. cattle analogy. Service is a cluster of containers.</w:t>
+      </w:r>
+    </w:p>
+    <w:p/>
+    <w:p>
+      <w:r>
+        <w:t>Docker service create alpine pine 8.8.8.8 // create a new service</w:t>
+      </w:r>
+    </w:p>
+    <w:p/>
+    <w:p>
+      <w:r>
+        <w:t>Docker service ls // list all services</w:t>
+      </w:r>
+    </w:p>
+    <w:p/>
+    <w:p>
+      <w:r>
+        <w:t xml:space="preserve">Docker service </w:t>
+      </w:r>
+      <w:proofErr w:type="spellStart"/>
+      <w:r>
+        <w:t>ps</w:t>
+      </w:r>
+      <w:proofErr w:type="spellEnd"/>
+      <w:r>
+        <w:t xml:space="preserve"> &lt;name&gt; // inspect a service</w:t>
+      </w:r>
+    </w:p>
+    <w:p/>
+    <w:p>
+      <w:r>
+        <w:t>Docker service update &lt;id or name&gt; --replicas 3 // scale up the service</w:t>
+      </w:r>
+    </w:p>
+    <w:p/>
+    <w:p>
+      <w:r>
+        <w:t xml:space="preserve">Docker service </w:t>
+      </w:r>
+      <w:proofErr w:type="spellStart"/>
+      <w:r>
+        <w:t>ps</w:t>
+      </w:r>
+      <w:proofErr w:type="spellEnd"/>
+      <w:r>
+        <w:t xml:space="preserve"> &lt;name&gt; // see list of replicated nodes</w:t>
+      </w:r>
+    </w:p>
+    <w:p/>
+    <w:p>
+      <w:r>
+        <w:t>Docker service update –help // see commands available for update. Can use this to update options</w:t>
+      </w:r>
+      <w:r>
+        <w:t xml:space="preserve"> in a swarm in a pattern that follows consistent availability</w:t>
+      </w:r>
+    </w:p>
+    <w:p/>
+    <w:p>
+      <w:r>
+        <w:t xml:space="preserve">Service recreates the container if one of them is dropped. To remove the </w:t>
+      </w:r>
+      <w:proofErr w:type="gramStart"/>
+      <w:r>
+        <w:t>container</w:t>
+      </w:r>
+      <w:proofErr w:type="gramEnd"/>
+      <w:r>
+        <w:t xml:space="preserve"> you would have to remove the service</w:t>
+      </w:r>
+    </w:p>
+    <w:p/>
+    <w:p>
+      <w:r>
+        <w:lastRenderedPageBreak/>
+        <w:t>Docker service rm &lt;name&gt; // the request is placed in a queue. Once its ready to process, swarm will remove all containers in the service</w:t>
+      </w:r>
+    </w:p>
+    <w:p/>
+    <w:p/>
+    <w:p>
+      <w:pPr>
+        <w:rPr>
+          <w:b/>
+        </w:rPr>
+      </w:pPr>
+      <w:r>
+        <w:rPr>
+          <w:b/>
+        </w:rPr>
+        <w:t>***</w:t>
+      </w:r>
+      <w:r>
+        <w:rPr>
+          <w:b/>
+        </w:rPr>
+        <w:t>Creating a 3-node Swarm</w:t>
+      </w:r>
+      <w:r>
+        <w:rPr>
+          <w:b/>
+        </w:rPr>
+        <w:t>***</w:t>
+      </w:r>
       <w:bookmarkStart w:id="1" w:name="_GoBack"/>
       <w:bookmarkEnd w:id="1"/>
     </w:p>
+    <w:p>
+      <w:pPr>
+        <w:rPr>
+          <w:b/>
+        </w:rPr>
+      </w:pPr>
+    </w:p>
+    <w:p>
+      <w:r>
+        <w:t>Make sure Swarm ports are open, see documentation</w:t>
+      </w:r>
+    </w:p>
+    <w:p/>
+    <w:p>
+      <w:r>
+        <w:t>On Node 1</w:t>
+      </w:r>
+    </w:p>
+    <w:p/>
+    <w:p>
+      <w:r>
+        <w:t xml:space="preserve">Docker swarm </w:t>
+      </w:r>
+      <w:proofErr w:type="spellStart"/>
+      <w:r>
+        <w:t>init</w:t>
+      </w:r>
+      <w:proofErr w:type="spellEnd"/>
+      <w:r>
+        <w:t xml:space="preserve"> –advertise-</w:t>
+      </w:r>
+      <w:proofErr w:type="spellStart"/>
+      <w:r>
+        <w:t>addr</w:t>
+      </w:r>
+      <w:proofErr w:type="spellEnd"/>
+      <w:r>
+        <w:t xml:space="preserve"> &lt;public IP address of host&gt;</w:t>
+      </w:r>
+    </w:p>
+    <w:p/>
+    <w:p>
+      <w:r>
+        <w:t>After running the command, copy the docker swarm join command that appears</w:t>
+      </w:r>
+    </w:p>
+    <w:p/>
+    <w:p>
+      <w:r>
+        <w:t>On Node 2</w:t>
+      </w:r>
+    </w:p>
+    <w:p/>
+    <w:p>
+      <w:r>
+        <w:t>Paste the docker swarm join command. Will be added as a worker.</w:t>
+      </w:r>
+    </w:p>
+    <w:p/>
+    <w:p>
+      <w:r>
+        <w:t>On Node 1</w:t>
+      </w:r>
+    </w:p>
+    <w:p/>
+    <w:p>
+      <w:r>
+        <w:t>Docker node ls</w:t>
+      </w:r>
+    </w:p>
+    <w:p/>
+    <w:p>
+      <w:r>
+        <w:t>You can see second node as a worker. Can’t use swarm commands on Node 2 because workers aren’t privileged. Don’t’ have access to control the swarm</w:t>
+      </w:r>
+    </w:p>
+    <w:p/>
+    <w:p>
+      <w:r>
+        <w:t>Docker node update –role manager node2 // promote node 2 to manager</w:t>
+      </w:r>
+    </w:p>
+    <w:p/>
+    <w:p>
+      <w:r>
+        <w:t>Docker swarm join-token manager // get token for node3 to join</w:t>
+      </w:r>
+    </w:p>
+    <w:p/>
+    <w:p>
+      <w:r>
+        <w:t>On Node 3</w:t>
+      </w:r>
+    </w:p>
+    <w:p/>
+    <w:p>
+      <w:r>
+        <w:t>Paste the docker join command created above into node 3</w:t>
+      </w:r>
+    </w:p>
+    <w:p/>
+    <w:p>
+      <w:r>
+        <w:t xml:space="preserve">Now we have a </w:t>
+      </w:r>
+      <w:proofErr w:type="gramStart"/>
+      <w:r>
+        <w:t>3 node</w:t>
+      </w:r>
+      <w:proofErr w:type="gramEnd"/>
+      <w:r>
+        <w:t xml:space="preserve"> swarm</w:t>
+      </w:r>
+    </w:p>
+    <w:p/>
+    <w:p>
+      <w:r>
+        <w:t>On Node 1</w:t>
+      </w:r>
+    </w:p>
+    <w:p/>
+    <w:p>
+      <w:r>
+        <w:t>Docker service create –replicas 3 alpine ping 8.8.8.8</w:t>
+      </w:r>
+    </w:p>
+    <w:p/>
+    <w:p>
+      <w:r>
+        <w:t>Docker service ls // 3/3 running</w:t>
+      </w:r>
+    </w:p>
+    <w:p/>
+    <w:p>
+      <w:r>
+        <w:t xml:space="preserve">Docker node </w:t>
+      </w:r>
+      <w:proofErr w:type="spellStart"/>
+      <w:r>
+        <w:t>ps</w:t>
+      </w:r>
+      <w:proofErr w:type="spellEnd"/>
+      <w:r>
+        <w:t xml:space="preserve"> // see containers on node 1</w:t>
+      </w:r>
+    </w:p>
+    <w:p>
+      <w:r>
+        <w:t xml:space="preserve">Docker node </w:t>
+      </w:r>
+      <w:proofErr w:type="spellStart"/>
+      <w:r>
+        <w:t>ps</w:t>
+      </w:r>
+      <w:proofErr w:type="spellEnd"/>
+      <w:r>
+        <w:t xml:space="preserve"> node2</w:t>
+      </w:r>
+    </w:p>
+    <w:p>
+      <w:r>
+        <w:t xml:space="preserve">Docker node </w:t>
+      </w:r>
+      <w:proofErr w:type="spellStart"/>
+      <w:r>
+        <w:t>ps</w:t>
+      </w:r>
+      <w:proofErr w:type="spellEnd"/>
+      <w:r>
+        <w:t xml:space="preserve"> node3</w:t>
+      </w:r>
+    </w:p>
+    <w:p>
+      <w:r>
+        <w:t xml:space="preserve">Docker service </w:t>
+      </w:r>
+      <w:proofErr w:type="spellStart"/>
+      <w:r>
+        <w:t>ps</w:t>
+      </w:r>
+      <w:proofErr w:type="spellEnd"/>
+      <w:r>
+        <w:t xml:space="preserve"> &lt;name of service&gt; // list all 3 tasks</w:t>
+      </w:r>
+    </w:p>
+    <w:p/>
+    <w:p>
+      <w:r>
+        <w:t>Don’t have to operate containers in each node. You can really operate on the swarm for most things from node 1</w:t>
+      </w:r>
+    </w:p>
+    <w:p/>
+    <w:p>
+      <w:r>
+        <w:t>You now have a fully operational swarm cluster!</w:t>
+      </w:r>
+    </w:p>
+    <w:p/>
+    <w:p/>
     <w:sectPr>
       <w:headerReference w:type="even" r:id="rId8"/>
       <w:headerReference w:type="default" r:id="rId9"/>

</xml_diff>

<commit_message>
Section 8: Scaling Out with Overlay Networking
</commit_message>
<xml_diff>
--- a/Docker.docx
+++ b/Docker.docx
@@ -1759,15 +1759,7 @@
         </w:numPr>
       </w:pPr>
       <w:r>
-        <w:t xml:space="preserve">Each step is a line in docker file with a unique key. The key is kept so if the line doesn’t change in the docker file it’s not going to re-run it. This caching is what makes software building so fast. As you build an image the first time and you are just changing your custom source code and not the application itself, all the installation has already </w:t>
-      </w:r>
-      <w:proofErr w:type="gramStart"/>
-      <w:r>
-        <w:t>happened</w:t>
-      </w:r>
-      <w:proofErr w:type="gramEnd"/>
-      <w:r>
-        <w:t xml:space="preserve"> so you will have very short build times.</w:t>
+        <w:t>Each step is a line in docker file with a unique key. The key is kept so if the line doesn’t change in the docker file it’s not going to re-run it. This caching is what makes software building so fast. As you build an image the first time and you are just changing your custom source code and not the application itself, all the installation has already happened so you will have very short build times.</w:t>
       </w:r>
     </w:p>
     <w:p>
@@ -6191,9 +6183,57 @@
           <w:b/>
         </w:rPr>
         <w:lastRenderedPageBreak/>
+        <w:t xml:space="preserve">Section 8: Swarm Basic Features and How </w:t>
+      </w:r>
+      <w:proofErr w:type="gramStart"/>
+      <w:r>
+        <w:rPr>
+          <w:b/>
+        </w:rPr>
+        <w:t>To</w:t>
+      </w:r>
+      <w:proofErr w:type="gramEnd"/>
+      <w:r>
+        <w:rPr>
+          <w:b/>
+        </w:rPr>
+        <w:t xml:space="preserve"> Use Them</w:t>
+      </w:r>
+    </w:p>
+    <w:p>
+      <w:pPr>
+        <w:rPr>
+          <w:b/>
+        </w:rPr>
+      </w:pPr>
+    </w:p>
+    <w:p>
+      <w:pPr>
+        <w:rPr>
+          <w:b/>
+        </w:rPr>
+      </w:pPr>
+    </w:p>
+    <w:p>
+      <w:pPr>
+        <w:rPr>
+          <w:b/>
+        </w:rPr>
+      </w:pPr>
+      <w:r>
+        <w:rPr>
+          <w:b/>
+        </w:rPr>
         <w:t>Overlay Networking</w:t>
       </w:r>
     </w:p>
+    <w:p/>
+    <w:p>
+      <w:r>
+        <w:t>Overlay – network driver. Create a swarm-wide bride network</w:t>
+      </w:r>
+    </w:p>
+    <w:p/>
     <w:p>
       <w:r>
         <w:t>Scaling out our virtual network</w:t>
@@ -6485,7 +6525,10 @@
       </w:r>
       <w:proofErr w:type="spellEnd"/>
     </w:p>
-    <w:p/>
+    <w:p>
+      <w:bookmarkStart w:id="1" w:name="_GoBack"/>
+      <w:bookmarkEnd w:id="1"/>
+    </w:p>
     <w:p>
       <w:r>
         <w:t xml:space="preserve">Docker service inspect </w:t>
@@ -6504,6 +6547,97 @@
           <w:b/>
         </w:rPr>
       </w:pPr>
+    </w:p>
+    <w:p>
+      <w:pPr>
+        <w:rPr>
+          <w:b/>
+        </w:rPr>
+      </w:pPr>
+    </w:p>
+    <w:p>
+      <w:pPr>
+        <w:rPr>
+          <w:b/>
+        </w:rPr>
+      </w:pPr>
+    </w:p>
+    <w:p>
+      <w:pPr>
+        <w:rPr>
+          <w:b/>
+        </w:rPr>
+      </w:pPr>
+    </w:p>
+    <w:p>
+      <w:pPr>
+        <w:rPr>
+          <w:b/>
+        </w:rPr>
+      </w:pPr>
+    </w:p>
+    <w:p>
+      <w:pPr>
+        <w:rPr>
+          <w:b/>
+        </w:rPr>
+      </w:pPr>
+    </w:p>
+    <w:p>
+      <w:pPr>
+        <w:rPr>
+          <w:b/>
+        </w:rPr>
+      </w:pPr>
+    </w:p>
+    <w:p>
+      <w:pPr>
+        <w:rPr>
+          <w:b/>
+        </w:rPr>
+      </w:pPr>
+    </w:p>
+    <w:p>
+      <w:pPr>
+        <w:rPr>
+          <w:b/>
+        </w:rPr>
+      </w:pPr>
+    </w:p>
+    <w:p>
+      <w:pPr>
+        <w:rPr>
+          <w:b/>
+        </w:rPr>
+      </w:pPr>
+    </w:p>
+    <w:p>
+      <w:pPr>
+        <w:rPr>
+          <w:b/>
+        </w:rPr>
+      </w:pPr>
+      <w:r>
+        <w:rPr>
+          <w:b/>
+        </w:rPr>
+        <w:lastRenderedPageBreak/>
+        <w:t xml:space="preserve">Scaling Out </w:t>
+      </w:r>
+      <w:proofErr w:type="gramStart"/>
+      <w:r>
+        <w:rPr>
+          <w:b/>
+        </w:rPr>
+        <w:t>With</w:t>
+      </w:r>
+      <w:proofErr w:type="gramEnd"/>
+      <w:r>
+        <w:rPr>
+          <w:b/>
+        </w:rPr>
+        <w:t xml:space="preserve"> </w:t>
+      </w:r>
       <w:r>
         <w:rPr>
           <w:b/>
@@ -6514,15 +6648,7 @@
     <w:p/>
     <w:p>
       <w:r>
-        <w:t xml:space="preserve">Routes </w:t>
-      </w:r>
-      <w:proofErr w:type="spellStart"/>
-      <w:r>
-        <w:t>incomeing</w:t>
-      </w:r>
-      <w:proofErr w:type="spellEnd"/>
-      <w:r>
-        <w:t xml:space="preserve"> packets for a Service to proper task</w:t>
+        <w:t>Routes incoming packets for a Service to proper task</w:t>
       </w:r>
     </w:p>
     <w:p/>
@@ -6597,6 +6723,9 @@
     <w:p/>
     <w:p>
       <w:r>
+        <w:rPr>
+          <w:noProof/>
+        </w:rPr>
         <w:drawing>
           <wp:inline distT="0" distB="0" distL="0" distR="0" wp14:anchorId="29FCA1AF" wp14:editId="5E5A7D3F">
             <wp:extent cx="5943600" cy="2190115"/>
@@ -6642,6 +6771,9 @@
     <w:p/>
     <w:p>
       <w:r>
+        <w:rPr>
+          <w:noProof/>
+        </w:rPr>
         <w:drawing>
           <wp:inline distT="0" distB="0" distL="0" distR="0" wp14:anchorId="1AE60555" wp14:editId="0358F5FA">
             <wp:extent cx="5943600" cy="2677795"/>
@@ -6750,9 +6882,23 @@
       <w:r>
         <w:t>Services can be attached to multiple Docker networks, and a network can have many containers.</w:t>
       </w:r>
-      <w:bookmarkStart w:id="1" w:name="_GoBack"/>
-      <w:bookmarkEnd w:id="1"/>
-    </w:p>
+    </w:p>
+    <w:p/>
+    <w:p>
+      <w:pPr>
+        <w:rPr>
+          <w:b/>
+        </w:rPr>
+      </w:pPr>
+      <w:r>
+        <w:rPr>
+          <w:b/>
+        </w:rPr>
+        <w:t>Assignment: create a multi service app</w:t>
+      </w:r>
+    </w:p>
+    <w:p/>
+    <w:p/>
     <w:sectPr>
       <w:headerReference w:type="even" r:id="rId10"/>
       <w:headerReference w:type="default" r:id="rId11"/>
@@ -7233,7 +7379,7 @@
     </w:rPrDefault>
     <w:pPrDefault/>
   </w:docDefaults>
-  <w:latentStyles w:defLockedState="0" w:defUIPriority="99" w:defSemiHidden="0" w:defUnhideWhenUsed="0" w:defQFormat="0" w:count="375">
+  <w:latentStyles w:defLockedState="0" w:defUIPriority="99" w:defSemiHidden="0" w:defUnhideWhenUsed="0" w:defQFormat="0" w:count="377">
     <w:lsdException w:name="Normal" w:uiPriority="0" w:qFormat="1"/>
     <w:lsdException w:name="heading 1" w:uiPriority="9" w:qFormat="1"/>
     <w:lsdException w:name="heading 2" w:semiHidden="1" w:uiPriority="9" w:unhideWhenUsed="1" w:qFormat="1"/>
@@ -7339,7 +7485,6 @@
     <w:lsdException w:name="HTML Sample" w:semiHidden="1" w:unhideWhenUsed="1"/>
     <w:lsdException w:name="HTML Typewriter" w:semiHidden="1" w:unhideWhenUsed="1"/>
     <w:lsdException w:name="HTML Variable" w:semiHidden="1" w:unhideWhenUsed="1"/>
-    <w:lsdException w:name="Normal Table" w:semiHidden="1" w:unhideWhenUsed="1"/>
     <w:lsdException w:name="annotation subject" w:semiHidden="1" w:unhideWhenUsed="1"/>
     <w:lsdException w:name="No List" w:semiHidden="1" w:unhideWhenUsed="1"/>
     <w:lsdException w:name="Outline List 1" w:semiHidden="1" w:unhideWhenUsed="1"/>
@@ -7385,11 +7530,9 @@
     <w:lsdException w:name="Table Subtle 1" w:semiHidden="1" w:unhideWhenUsed="1"/>
     <w:lsdException w:name="Table Subtle 2" w:semiHidden="1" w:unhideWhenUsed="1"/>
     <w:lsdException w:name="Table Web 1" w:semiHidden="1" w:unhideWhenUsed="1"/>
-    <w:lsdException w:name="Table Web 2" w:semiHidden="1" w:unhideWhenUsed="1"/>
     <w:lsdException w:name="Table Web 3" w:semiHidden="1" w:unhideWhenUsed="1"/>
     <w:lsdException w:name="Balloon Text" w:semiHidden="1" w:unhideWhenUsed="1"/>
     <w:lsdException w:name="Table Grid" w:uiPriority="59"/>
-    <w:lsdException w:name="Table Theme" w:semiHidden="1" w:unhideWhenUsed="1"/>
     <w:lsdException w:name="Placeholder Text" w:semiHidden="1"/>
     <w:lsdException w:name="No Spacing" w:uiPriority="1" w:qFormat="1"/>
     <w:lsdException w:name="Light Shading" w:uiPriority="60"/>
@@ -7609,6 +7752,8 @@
     <w:lsdException w:name="Smart Hyperlink" w:semiHidden="1" w:unhideWhenUsed="1"/>
     <w:lsdException w:name="Hashtag" w:semiHidden="1" w:unhideWhenUsed="1"/>
     <w:lsdException w:name="Unresolved Mention" w:semiHidden="1" w:unhideWhenUsed="1"/>
+    <w:lsdException w:name="Smart Link" w:semiHidden="1" w:unhideWhenUsed="1"/>
+    <w:lsdException w:name="Smart Link Error" w:semiHidden="1" w:unhideWhenUsed="1"/>
   </w:latentStyles>
   <w:style w:type="paragraph" w:default="1" w:styleId="Normal">
     <w:name w:val="Normal"/>

</xml_diff>

<commit_message>
creating multi-service web app
</commit_message>
<xml_diff>
--- a/Docker.docx
+++ b/Docker.docx
@@ -34,13 +34,8 @@
           <w:numId w:val="1"/>
         </w:numPr>
       </w:pPr>
-      <w:proofErr w:type="spellStart"/>
-      <w:r>
-        <w:t>Baremetal</w:t>
-      </w:r>
-      <w:proofErr w:type="spellEnd"/>
-      <w:r>
-        <w:t xml:space="preserve"> to Virtual 00’s (VMWare)</w:t>
+      <w:r>
+        <w:t>Baremetal to Virtual 00’s (VMWare)</w:t>
       </w:r>
     </w:p>
     <w:p>
@@ -100,13 +95,8 @@
         </w:numPr>
       </w:pPr>
       <w:r>
-        <w:t>@</w:t>
-      </w:r>
-      <w:proofErr w:type="spellStart"/>
-      <w:r>
-        <w:t>gordonTheTurtle</w:t>
-      </w:r>
-      <w:proofErr w:type="spellEnd"/>
+        <w:t>@gordonTheTurtle</w:t>
+      </w:r>
     </w:p>
     <w:p>
       <w:pPr>
@@ -308,11 +298,9 @@
           <w:numId w:val="1"/>
         </w:numPr>
       </w:pPr>
-      <w:proofErr w:type="spellStart"/>
       <w:r>
         <w:t>Metlife</w:t>
       </w:r>
-      <w:proofErr w:type="spellEnd"/>
     </w:p>
     <w:p>
       <w:pPr>
@@ -467,23 +455,7 @@
     <w:p/>
     <w:p>
       <w:r>
-        <w:t xml:space="preserve">docker container run -it –name proxy </w:t>
-      </w:r>
-      <w:proofErr w:type="spellStart"/>
-      <w:r>
-        <w:t>nginx</w:t>
-      </w:r>
-      <w:proofErr w:type="spellEnd"/>
-      <w:r>
-        <w:t xml:space="preserve"> bash // this </w:t>
-      </w:r>
-      <w:proofErr w:type="gramStart"/>
-      <w:r>
-        <w:t>opens up</w:t>
-      </w:r>
-      <w:proofErr w:type="gramEnd"/>
-      <w:r>
-        <w:t xml:space="preserve"> a terminal in the container. Each container has a default behavior to run on start. By specifying “bash” we override that behavior and tell it to start a bash terminal</w:t>
+        <w:t>docker container run -it –name proxy nginx bash // this opens up a terminal in the container. Each container has a default behavior to run on start. By specifying “bash” we override that behavior and tell it to start a bash terminal</w:t>
       </w:r>
     </w:p>
     <w:p/>
@@ -501,37 +473,13 @@
     <w:p/>
     <w:p>
       <w:r>
-        <w:t xml:space="preserve">Containers only run </w:t>
-      </w:r>
-      <w:proofErr w:type="gramStart"/>
-      <w:r>
-        <w:t>as long as</w:t>
-      </w:r>
-      <w:proofErr w:type="gramEnd"/>
-      <w:r>
-        <w:t xml:space="preserve"> command in which it was started on is running!</w:t>
-      </w:r>
-    </w:p>
-    <w:p/>
-    <w:p>
-      <w:r>
-        <w:t xml:space="preserve">Docker container run -it –name ubuntu </w:t>
-      </w:r>
-      <w:proofErr w:type="spellStart"/>
-      <w:r>
-        <w:t>ubuntu</w:t>
-      </w:r>
-      <w:proofErr w:type="spellEnd"/>
-      <w:r>
-        <w:t xml:space="preserve"> // create ubuntu container. BASH is the default command in ubuntu </w:t>
-      </w:r>
-      <w:proofErr w:type="gramStart"/>
-      <w:r>
-        <w:t>image</w:t>
-      </w:r>
-      <w:proofErr w:type="gramEnd"/>
-      <w:r>
-        <w:t xml:space="preserve"> so it already opens the terminal.</w:t>
+        <w:t>Containers only run as long as command in which it was started on is running!</w:t>
+      </w:r>
+    </w:p>
+    <w:p/>
+    <w:p>
+      <w:r>
+        <w:t>Docker container run -it –name ubuntu ubuntu // create ubuntu container. BASH is the default command in ubuntu image so it already opens the terminal.</w:t>
       </w:r>
     </w:p>
     <w:p/>
@@ -544,23 +492,7 @@
     <w:p/>
     <w:p>
       <w:r>
-        <w:t xml:space="preserve">How to see the shell inside a running container already running </w:t>
-      </w:r>
-      <w:proofErr w:type="spellStart"/>
-      <w:r>
-        <w:t>mysql</w:t>
-      </w:r>
-      <w:proofErr w:type="spellEnd"/>
-      <w:r>
-        <w:t xml:space="preserve"> or </w:t>
-      </w:r>
-      <w:proofErr w:type="spellStart"/>
-      <w:r>
-        <w:t>nginx</w:t>
-      </w:r>
-      <w:proofErr w:type="spellEnd"/>
-      <w:r>
-        <w:t>?</w:t>
+        <w:t>How to see the shell inside a running container already running mysql or nginx?</w:t>
       </w:r>
     </w:p>
     <w:p/>
@@ -572,23 +504,7 @@
     <w:p/>
     <w:p>
       <w:r>
-        <w:t xml:space="preserve">e.g. docker container exec -it </w:t>
-      </w:r>
-      <w:proofErr w:type="spellStart"/>
-      <w:r>
-        <w:t>mysql</w:t>
-      </w:r>
-      <w:proofErr w:type="spellEnd"/>
-      <w:r>
-        <w:t xml:space="preserve"> bash // starts a bash terminal on an existing </w:t>
-      </w:r>
-      <w:proofErr w:type="spellStart"/>
-      <w:r>
-        <w:t>mysql</w:t>
-      </w:r>
-      <w:proofErr w:type="spellEnd"/>
-      <w:r>
-        <w:t xml:space="preserve"> container</w:t>
+        <w:t>e.g. docker container exec -it mysql bash // starts a bash terminal on an existing mysql container</w:t>
       </w:r>
     </w:p>
     <w:p/>
@@ -618,23 +534,7 @@
     <w:p/>
     <w:p>
       <w:r>
-        <w:t xml:space="preserve">docker container run -p 80:80 –name webhost -d </w:t>
-      </w:r>
-      <w:proofErr w:type="spellStart"/>
-      <w:r>
-        <w:t>nginx</w:t>
-      </w:r>
-      <w:proofErr w:type="spellEnd"/>
-      <w:r>
-        <w:t xml:space="preserve"> // -p exposes port 80 of </w:t>
-      </w:r>
-      <w:proofErr w:type="spellStart"/>
-      <w:r>
-        <w:t>nginx</w:t>
-      </w:r>
-      <w:proofErr w:type="spellEnd"/>
-      <w:r>
-        <w:t>. The left side is the HOST port and forwards traffic to port 80 of the CONTAINER.</w:t>
+        <w:t>docker container run -p 80:80 –name webhost -d nginx // -p exposes port 80 of nginx. The left side is the HOST port and forwards traffic to port 80 of the CONTAINER.</w:t>
       </w:r>
     </w:p>
     <w:p/>
@@ -655,20 +555,7 @@
         <w:t>format</w:t>
       </w:r>
       <w:r>
-        <w:t xml:space="preserve"> ‘{</w:t>
-      </w:r>
-      <w:proofErr w:type="gramStart"/>
-      <w:r>
-        <w:t>[ .</w:t>
-      </w:r>
-      <w:proofErr w:type="spellStart"/>
-      <w:proofErr w:type="gramEnd"/>
-      <w:r>
-        <w:t>NetworkSettings.IPAddress</w:t>
-      </w:r>
-      <w:proofErr w:type="spellEnd"/>
-      <w:r>
-        <w:t xml:space="preserve"> ]}’ webhost // check IP on the container</w:t>
+        <w:t xml:space="preserve"> ‘{[ .NetworkSettings.IPAddress ]}’ webhost // check IP on the container</w:t>
       </w:r>
     </w:p>
     <w:p/>
@@ -715,49 +602,18 @@
     <w:p/>
     <w:p>
       <w:r>
-        <w:t xml:space="preserve">Docker network create </w:t>
-      </w:r>
-      <w:proofErr w:type="spellStart"/>
-      <w:r>
-        <w:t>my_app_net</w:t>
-      </w:r>
-      <w:proofErr w:type="spellEnd"/>
-    </w:p>
-    <w:p>
-      <w:r>
-        <w:t xml:space="preserve">Docker container run -d –name </w:t>
-      </w:r>
-      <w:proofErr w:type="spellStart"/>
-      <w:r>
-        <w:t>new_nginx</w:t>
-      </w:r>
-      <w:proofErr w:type="spellEnd"/>
-      <w:r>
-        <w:t xml:space="preserve"> –network </w:t>
-      </w:r>
-      <w:proofErr w:type="spellStart"/>
-      <w:r>
-        <w:t>my_app_net</w:t>
-      </w:r>
-      <w:proofErr w:type="spellEnd"/>
-      <w:r>
-        <w:t xml:space="preserve"> </w:t>
-      </w:r>
-      <w:proofErr w:type="spellStart"/>
-      <w:r>
-        <w:t>nginx</w:t>
-      </w:r>
-      <w:proofErr w:type="spellEnd"/>
-    </w:p>
-    <w:p>
-      <w:r>
-        <w:t xml:space="preserve">Docker network inspect </w:t>
-      </w:r>
-      <w:proofErr w:type="spellStart"/>
-      <w:r>
-        <w:t>my_app_net</w:t>
-      </w:r>
-      <w:proofErr w:type="spellEnd"/>
+        <w:t>Docker network create my_app_net</w:t>
+      </w:r>
+    </w:p>
+    <w:p>
+      <w:r>
+        <w:t>Docker container run -d –name new_nginx –network my_app_net nginx</w:t>
+      </w:r>
+    </w:p>
+    <w:p>
+      <w:r>
+        <w:t>Docker network inspect my_app_net</w:t>
+      </w:r>
     </w:p>
     <w:p/>
     <w:p>
@@ -857,15 +713,7 @@
     <w:p/>
     <w:p>
       <w:r>
-        <w:t xml:space="preserve">Static IPs and using IPs for talking to containers is an anti-pattern. Do your best to avoid it. IP addresses can change. Containers use the container name as </w:t>
-      </w:r>
-      <w:proofErr w:type="gramStart"/>
-      <w:r>
-        <w:t>a</w:t>
-      </w:r>
-      <w:proofErr w:type="gramEnd"/>
-      <w:r>
-        <w:t xml:space="preserve"> equivalent of a host name for containers talking to each other.</w:t>
+        <w:t>Static IPs and using IPs for talking to containers is an anti-pattern. Do your best to avoid it. IP addresses can change. Containers use the container name as a equivalent of a host name for containers talking to each other.</w:t>
       </w:r>
       <w:r>
         <w:t xml:space="preserve"> </w:t>
@@ -895,15 +743,7 @@
     <w:p/>
     <w:p>
       <w:r>
-        <w:t xml:space="preserve">the default bridge network driver </w:t>
-      </w:r>
-      <w:proofErr w:type="gramStart"/>
-      <w:r>
-        <w:t>allow</w:t>
-      </w:r>
-      <w:proofErr w:type="gramEnd"/>
-      <w:r>
-        <w:t xml:space="preserve"> containers to communicate with each other when running on the same docker host.</w:t>
+        <w:t>the default bridge network driver allow containers to communicate with each other when running on the same docker host.</w:t>
       </w:r>
       <w:r>
         <w:t xml:space="preserve"> It does not have DNS</w:t>
@@ -966,15 +806,7 @@
     </w:p>
     <w:p>
       <w:r>
-        <w:t>Docker container run –rm -</w:t>
-      </w:r>
-      <w:proofErr w:type="gramStart"/>
-      <w:r>
-        <w:t>it  ubuntu</w:t>
-      </w:r>
-      <w:proofErr w:type="gramEnd"/>
-      <w:r>
-        <w:t>:14.04 bash // install ubuntu container</w:t>
+        <w:t>Docker container run –rm -it  ubuntu:14.04 bash // install ubuntu container</w:t>
       </w:r>
     </w:p>
     <w:p>
@@ -1060,15 +892,7 @@
         </w:numPr>
       </w:pPr>
       <w:r>
-        <w:t xml:space="preserve">Run “alpine </w:t>
-      </w:r>
-      <w:proofErr w:type="spellStart"/>
-      <w:r>
-        <w:t>nslookup</w:t>
-      </w:r>
-      <w:proofErr w:type="spellEnd"/>
-      <w:r>
-        <w:t xml:space="preserve"> search” with –net to see two containers list for the same DNS name</w:t>
+        <w:t>Run “alpine nslookup search” with –net to see two containers list for the same DNS name</w:t>
       </w:r>
     </w:p>
     <w:p>
@@ -1115,23 +939,7 @@
     <w:p>
       <w:r>
         <w:lastRenderedPageBreak/>
-        <w:t xml:space="preserve">Docker container run –rm –network dude alpine </w:t>
-      </w:r>
-      <w:proofErr w:type="spellStart"/>
-      <w:r>
-        <w:t>nslookup</w:t>
-      </w:r>
-      <w:proofErr w:type="spellEnd"/>
-      <w:r>
-        <w:t xml:space="preserve"> search // runs </w:t>
-      </w:r>
-      <w:proofErr w:type="spellStart"/>
-      <w:r>
-        <w:t>nslookup</w:t>
-      </w:r>
-      <w:proofErr w:type="spellEnd"/>
-      <w:r>
-        <w:t xml:space="preserve"> on the DNS entry and cleans itself up with –rm</w:t>
+        <w:t>Docker container run –rm –network dude alpine nslookup search // runs nslookup on the DNS entry and cleans itself up with –rm</w:t>
       </w:r>
     </w:p>
     <w:p/>
@@ -1223,15 +1031,7 @@
     </w:p>
     <w:p>
       <w:r>
-        <w:t xml:space="preserve">Docker pull </w:t>
-      </w:r>
-      <w:proofErr w:type="spellStart"/>
-      <w:r>
-        <w:t>nginx</w:t>
-      </w:r>
-      <w:proofErr w:type="spellEnd"/>
-      <w:r>
-        <w:t xml:space="preserve"> // download latest image</w:t>
+        <w:t>Docker pull nginx // download latest image</w:t>
       </w:r>
     </w:p>
     <w:p>
@@ -1317,17 +1117,7 @@
         </w:numPr>
       </w:pPr>
       <w:r>
-        <w:t xml:space="preserve">Docker image history </w:t>
-      </w:r>
-      <w:proofErr w:type="spellStart"/>
-      <w:proofErr w:type="gramStart"/>
-      <w:r>
-        <w:t>nginx:latest</w:t>
-      </w:r>
-      <w:proofErr w:type="spellEnd"/>
-      <w:proofErr w:type="gramEnd"/>
-      <w:r>
-        <w:t xml:space="preserve"> // history of the image layers</w:t>
+        <w:t>Docker image history nginx:latest // history of the image layers</w:t>
       </w:r>
     </w:p>
     <w:p>
@@ -1437,13 +1227,8 @@
           <w:numId w:val="2"/>
         </w:numPr>
       </w:pPr>
-      <w:proofErr w:type="gramStart"/>
-      <w:r>
-        <w:t>So</w:t>
-      </w:r>
-      <w:proofErr w:type="gramEnd"/>
-      <w:r>
-        <w:t xml:space="preserve"> the container is just the running process and those files that are different than they were in the image</w:t>
+      <w:r>
+        <w:t>So the container is just the running process and those files that are different than they were in the image</w:t>
       </w:r>
     </w:p>
     <w:p>
@@ -1563,21 +1348,7 @@
         <w:rPr>
           <w:b/>
         </w:rPr>
-        <w:t>Docker Image Tag SOURCE_IMAGE</w:t>
-      </w:r>
-      <w:proofErr w:type="gramStart"/>
-      <w:r>
-        <w:rPr>
-          <w:b/>
-        </w:rPr>
-        <w:t>[:TAG</w:t>
-      </w:r>
-      <w:proofErr w:type="gramEnd"/>
-      <w:r>
-        <w:rPr>
-          <w:b/>
-        </w:rPr>
-        <w:t>] TARGET_IMAGE[:TAG].</w:t>
+        <w:t>Docker Image Tag SOURCE_IMAGE[:TAG] TARGET_IMAGE[:TAG].</w:t>
       </w:r>
       <w:r>
         <w:t xml:space="preserve"> If no source image is specified, then it defaults to latest tag</w:t>
@@ -1601,17 +1372,7 @@
         <w:t xml:space="preserve">Docker Image Push </w:t>
       </w:r>
       <w:r>
-        <w:t xml:space="preserve">// uploads changed layers to </w:t>
-      </w:r>
-      <w:proofErr w:type="spellStart"/>
-      <w:proofErr w:type="gramStart"/>
-      <w:r>
-        <w:t>a</w:t>
-      </w:r>
-      <w:proofErr w:type="spellEnd"/>
-      <w:proofErr w:type="gramEnd"/>
-      <w:r>
-        <w:t xml:space="preserve"> image registry</w:t>
+        <w:t>// uploads changed layers to a image registry</w:t>
       </w:r>
     </w:p>
     <w:p>
@@ -1691,19 +1452,11 @@
           <w:b/>
         </w:rPr>
       </w:pPr>
-      <w:proofErr w:type="spellStart"/>
-      <w:r>
-        <w:rPr>
-          <w:b/>
-        </w:rPr>
-        <w:t>Dockerfile</w:t>
-      </w:r>
-      <w:proofErr w:type="spellEnd"/>
-      <w:r>
-        <w:rPr>
-          <w:b/>
-        </w:rPr>
-        <w:t xml:space="preserve"> Basics</w:t>
+      <w:r>
+        <w:rPr>
+          <w:b/>
+        </w:rPr>
+        <w:t>Dockerfile Basics</w:t>
       </w:r>
     </w:p>
     <w:p>
@@ -1734,20 +1487,7 @@
         </w:numPr>
       </w:pPr>
       <w:r>
-        <w:t xml:space="preserve">&lt;DOCKER_FILE&gt; docker image build -t </w:t>
-      </w:r>
-      <w:proofErr w:type="spellStart"/>
-      <w:proofErr w:type="gramStart"/>
-      <w:r>
-        <w:t>customnginx</w:t>
-      </w:r>
-      <w:proofErr w:type="spellEnd"/>
-      <w:r>
-        <w:t xml:space="preserve"> .</w:t>
-      </w:r>
-      <w:proofErr w:type="gramEnd"/>
-      <w:r>
-        <w:t xml:space="preserve"> // build image in the current directory (.)</w:t>
+        <w:t>&lt;DOCKER_FILE&gt; docker image build -t customnginx . // build image in the current directory (.)</w:t>
       </w:r>
     </w:p>
     <w:p>
@@ -1792,15 +1532,7 @@
         </w:numPr>
       </w:pPr>
       <w:r>
-        <w:t xml:space="preserve">-f command is used to specify a </w:t>
-      </w:r>
-      <w:proofErr w:type="spellStart"/>
-      <w:r>
-        <w:t>dockerfile</w:t>
-      </w:r>
-      <w:proofErr w:type="spellEnd"/>
-      <w:r>
-        <w:t xml:space="preserve"> with an alias of </w:t>
+        <w:t xml:space="preserve">-f command is used to specify a dockerfile with an alias of </w:t>
       </w:r>
       <w:r>
         <w:t>–</w:t>
@@ -1818,15 +1550,7 @@
         </w:numPr>
       </w:pPr>
       <w:r>
-        <w:t xml:space="preserve">WORKDIR is the docker file stanza (command) used to change the directory in a </w:t>
-      </w:r>
-      <w:proofErr w:type="spellStart"/>
-      <w:r>
-        <w:t>dockerfile</w:t>
-      </w:r>
-      <w:proofErr w:type="spellEnd"/>
-      <w:r>
-        <w:t>.</w:t>
+        <w:t>WORKDIR is the docker file stanza (command) used to change the directory in a dockerfile.</w:t>
       </w:r>
     </w:p>
     <w:p>
@@ -1935,19 +1659,11 @@
           <w:b/>
         </w:rPr>
       </w:pPr>
-      <w:proofErr w:type="spellStart"/>
-      <w:r>
-        <w:rPr>
-          <w:b/>
-        </w:rPr>
-        <w:t>Dockerfile</w:t>
-      </w:r>
-      <w:proofErr w:type="spellEnd"/>
-      <w:r>
-        <w:rPr>
-          <w:b/>
-        </w:rPr>
-        <w:t xml:space="preserve"> Assignment I</w:t>
+      <w:r>
+        <w:rPr>
+          <w:b/>
+        </w:rPr>
+        <w:t>Dockerfile Assignment I</w:t>
       </w:r>
     </w:p>
     <w:p>
@@ -1969,111 +1685,27 @@
     </w:p>
     <w:p>
       <w:r>
-        <w:t xml:space="preserve">RUN </w:t>
-      </w:r>
-      <w:proofErr w:type="spellStart"/>
-      <w:r>
-        <w:t>apk</w:t>
-      </w:r>
-      <w:proofErr w:type="spellEnd"/>
-      <w:r>
-        <w:t xml:space="preserve"> add --update </w:t>
-      </w:r>
-      <w:proofErr w:type="spellStart"/>
-      <w:r>
-        <w:t>tini</w:t>
-      </w:r>
-      <w:proofErr w:type="spellEnd"/>
-    </w:p>
-    <w:p>
-      <w:r>
-        <w:t xml:space="preserve">RUN </w:t>
-      </w:r>
-      <w:proofErr w:type="spellStart"/>
-      <w:r>
-        <w:t>mkdir</w:t>
-      </w:r>
-      <w:proofErr w:type="spellEnd"/>
-      <w:r>
-        <w:t xml:space="preserve"> -p /</w:t>
-      </w:r>
-      <w:proofErr w:type="spellStart"/>
-      <w:r>
-        <w:t>usr</w:t>
-      </w:r>
-      <w:proofErr w:type="spellEnd"/>
-      <w:r>
-        <w:t>/</w:t>
-      </w:r>
-      <w:proofErr w:type="spellStart"/>
-      <w:r>
-        <w:t>src</w:t>
-      </w:r>
-      <w:proofErr w:type="spellEnd"/>
-      <w:r>
-        <w:t>/app</w:t>
-      </w:r>
-    </w:p>
-    <w:p>
-      <w:r>
-        <w:t>WORKDIR /</w:t>
-      </w:r>
-      <w:proofErr w:type="spellStart"/>
-      <w:r>
-        <w:t>usr</w:t>
-      </w:r>
-      <w:proofErr w:type="spellEnd"/>
-      <w:r>
-        <w:t>/</w:t>
-      </w:r>
-      <w:proofErr w:type="spellStart"/>
-      <w:r>
-        <w:t>src</w:t>
-      </w:r>
-      <w:proofErr w:type="spellEnd"/>
-      <w:r>
-        <w:t>/app</w:t>
-      </w:r>
-    </w:p>
-    <w:p>
-      <w:r>
-        <w:t xml:space="preserve">COPY </w:t>
-      </w:r>
-      <w:proofErr w:type="spellStart"/>
-      <w:proofErr w:type="gramStart"/>
-      <w:r>
-        <w:t>package.json</w:t>
-      </w:r>
-      <w:proofErr w:type="spellEnd"/>
-      <w:proofErr w:type="gramEnd"/>
-      <w:r>
-        <w:t xml:space="preserve"> </w:t>
-      </w:r>
-      <w:proofErr w:type="spellStart"/>
-      <w:r>
-        <w:t>package.json</w:t>
-      </w:r>
-      <w:proofErr w:type="spellEnd"/>
-    </w:p>
-    <w:p>
-      <w:r>
-        <w:t xml:space="preserve">RUN </w:t>
-      </w:r>
-      <w:proofErr w:type="spellStart"/>
-      <w:r>
-        <w:t>npm</w:t>
-      </w:r>
-      <w:proofErr w:type="spellEnd"/>
-      <w:r>
-        <w:t xml:space="preserve"> install &amp;&amp; </w:t>
-      </w:r>
-      <w:proofErr w:type="spellStart"/>
-      <w:r>
-        <w:t>npm</w:t>
-      </w:r>
-      <w:proofErr w:type="spellEnd"/>
-      <w:r>
-        <w:t xml:space="preserve"> cache clean </w:t>
+        <w:t>RUN apk add --update tini</w:t>
+      </w:r>
+    </w:p>
+    <w:p>
+      <w:r>
+        <w:t>RUN mkdir -p /usr/src/app</w:t>
+      </w:r>
+    </w:p>
+    <w:p>
+      <w:r>
+        <w:t>WORKDIR /usr/src/app</w:t>
+      </w:r>
+    </w:p>
+    <w:p>
+      <w:r>
+        <w:t>COPY package.json package.json</w:t>
+      </w:r>
+    </w:p>
+    <w:p>
+      <w:r>
+        <w:t xml:space="preserve">RUN npm install &amp;&amp; npm cache clean </w:t>
       </w:r>
       <w:r>
         <w:t>–</w:t>
@@ -2083,87 +1715,29 @@
       </w:r>
     </w:p>
     <w:p>
-      <w:proofErr w:type="gramStart"/>
-      <w:r>
-        <w:t>COPY .</w:t>
-      </w:r>
-      <w:proofErr w:type="gramEnd"/>
-      <w:r>
-        <w:t xml:space="preserve"> .</w:t>
-      </w:r>
-    </w:p>
-    <w:p>
-      <w:r>
-        <w:t>CMD ["/</w:t>
-      </w:r>
-      <w:proofErr w:type="spellStart"/>
-      <w:r>
-        <w:t>sbin</w:t>
-      </w:r>
-      <w:proofErr w:type="spellEnd"/>
-      <w:r>
-        <w:t>/</w:t>
-      </w:r>
-      <w:proofErr w:type="spellStart"/>
-      <w:r>
-        <w:t>tini</w:t>
-      </w:r>
-      <w:proofErr w:type="spellEnd"/>
-      <w:r>
-        <w:t>","--","node",</w:t>
-      </w:r>
-      <w:proofErr w:type="gramStart"/>
-      <w:r>
-        <w:t>"./</w:t>
-      </w:r>
-      <w:proofErr w:type="gramEnd"/>
-      <w:r>
-        <w:t>bin/www"]</w:t>
-      </w:r>
-    </w:p>
-    <w:p>
-      <w:r>
-        <w:rPr>
-          <w:b/>
-        </w:rPr>
-        <w:t xml:space="preserve">Docker image build -t </w:t>
-      </w:r>
-      <w:proofErr w:type="spellStart"/>
-      <w:proofErr w:type="gramStart"/>
-      <w:r>
-        <w:rPr>
-          <w:b/>
-        </w:rPr>
-        <w:t>testnode</w:t>
-      </w:r>
-      <w:proofErr w:type="spellEnd"/>
-      <w:r>
-        <w:rPr>
-          <w:b/>
-        </w:rPr>
-        <w:t xml:space="preserve"> .</w:t>
-      </w:r>
-      <w:proofErr w:type="gramEnd"/>
-      <w:r>
-        <w:t xml:space="preserve"> // build image in current directory, tag it as </w:t>
-      </w:r>
-      <w:proofErr w:type="spellStart"/>
-      <w:r>
-        <w:t>testnode</w:t>
-      </w:r>
-      <w:proofErr w:type="spellEnd"/>
-    </w:p>
-    <w:p>
-      <w:r>
-        <w:t xml:space="preserve">Docker container run –rm -p 80:3000 </w:t>
-      </w:r>
-      <w:proofErr w:type="spellStart"/>
-      <w:r>
-        <w:t>testnode</w:t>
-      </w:r>
-      <w:proofErr w:type="spellEnd"/>
-      <w:r>
-        <w:t xml:space="preserve"> // test image locally</w:t>
+      <w:r>
+        <w:t>COPY . .</w:t>
+      </w:r>
+    </w:p>
+    <w:p>
+      <w:r>
+        <w:t>CMD ["/sbin/tini","--","node","./bin/www"]</w:t>
+      </w:r>
+    </w:p>
+    <w:p>
+      <w:r>
+        <w:rPr>
+          <w:b/>
+        </w:rPr>
+        <w:t>Docker image build -t testnode .</w:t>
+      </w:r>
+      <w:r>
+        <w:t xml:space="preserve"> // build image in current directory, tag it as testnode</w:t>
+      </w:r>
+    </w:p>
+    <w:p>
+      <w:r>
+        <w:t>Docker container run –rm -p 80:3000 testnode // test image locally</w:t>
       </w:r>
     </w:p>
     <w:p/>
@@ -2185,21 +1759,8 @@
     </w:p>
     <w:p>
       <w:r>
-        <w:t xml:space="preserve">Docker container run -d </w:t>
-      </w:r>
-      <w:proofErr w:type="spellStart"/>
-      <w:r>
-        <w:t>mysql</w:t>
-      </w:r>
-      <w:proofErr w:type="spellEnd"/>
-      <w:r>
-        <w:t xml:space="preserve"> -e MYSQL_ALLOW_EMPTY_PASSWORD=True </w:t>
-      </w:r>
-      <w:proofErr w:type="spellStart"/>
-      <w:r>
-        <w:t>mysql</w:t>
-      </w:r>
-      <w:proofErr w:type="spellEnd"/>
+        <w:t>Docker container run -d mysql -e MYSQL_ALLOW_EMPTY_PASSWORD=True mysql</w:t>
+      </w:r>
     </w:p>
     <w:p>
       <w:r>
@@ -2208,39 +1769,7 @@
     </w:p>
     <w:p>
       <w:r>
-        <w:t xml:space="preserve">Docker container run -d </w:t>
-      </w:r>
-      <w:proofErr w:type="spellStart"/>
-      <w:r>
-        <w:t>mysql</w:t>
-      </w:r>
-      <w:proofErr w:type="spellEnd"/>
-      <w:r>
-        <w:t xml:space="preserve"> -e MYSQL_ALLOW_EMPTY_PASSWORD=True -v </w:t>
-      </w:r>
-      <w:proofErr w:type="spellStart"/>
-      <w:r>
-        <w:t>mysql-db</w:t>
-      </w:r>
-      <w:proofErr w:type="spellEnd"/>
-      <w:r>
-        <w:t>:/var/lib/</w:t>
-      </w:r>
-      <w:proofErr w:type="spellStart"/>
-      <w:r>
-        <w:t>mysql</w:t>
-      </w:r>
-      <w:proofErr w:type="spellEnd"/>
-      <w:r>
-        <w:t xml:space="preserve"> </w:t>
-      </w:r>
-      <w:proofErr w:type="spellStart"/>
-      <w:r>
-        <w:t>mysql</w:t>
-      </w:r>
-      <w:proofErr w:type="spellEnd"/>
-      <w:r>
-        <w:t xml:space="preserve"> // -v allows us to specify a new volume for the container or create a named volume</w:t>
+        <w:t>Docker container run -d mysql -e MYSQL_ALLOW_EMPTY_PASSWORD=True -v mysql-db:/var/lib/mysql mysql // -v allows us to specify a new volume for the container or create a named volume</w:t>
       </w:r>
     </w:p>
     <w:p>
@@ -2251,23 +1780,7 @@
     <w:p/>
     <w:p>
       <w:r>
-        <w:t>When adding a bind mount to a docker run command, you can use the shortcut $(</w:t>
-      </w:r>
-      <w:proofErr w:type="spellStart"/>
-      <w:r>
-        <w:t>pwd</w:t>
-      </w:r>
-      <w:proofErr w:type="spellEnd"/>
-      <w:r>
-        <w:t>), (or ${</w:t>
-      </w:r>
-      <w:proofErr w:type="spellStart"/>
-      <w:r>
-        <w:t>pwd</w:t>
-      </w:r>
-      <w:proofErr w:type="spellEnd"/>
-      <w:r>
-        <w:t>} depending on your shell). What does that do?</w:t>
+        <w:t>When adding a bind mount to a docker run command, you can use the shortcut $(pwd), (or ${pwd} depending on your shell). What does that do?</w:t>
       </w:r>
       <w:r>
         <w:t xml:space="preserve"> It runs the shell command to print the current working directory, to avoid having to type out the entirety of your directory location</w:t>
@@ -2316,9 +1829,9 @@
           <w:szCs w:val="18"/>
           <w:shd w:val="clear" w:color="auto" w:fill="FBFBFC"/>
         </w:rPr>
-        <w:t>[/var/lib/</w:t>
-      </w:r>
-      <w:proofErr w:type="spellStart"/>
+        <w:t>[/var/lib/postgresql/data</w:t>
+      </w:r>
+      <w:bookmarkEnd w:id="0"/>
       <w:r>
         <w:rPr>
           <w:rFonts w:ascii="Consolas" w:hAnsi="Consolas"/>
@@ -2329,65 +1842,15 @@
           <w:szCs w:val="18"/>
           <w:shd w:val="clear" w:color="auto" w:fill="FBFBFC"/>
         </w:rPr>
-        <w:t>postgresql</w:t>
-      </w:r>
-      <w:proofErr w:type="spellEnd"/>
-      <w:r>
-        <w:rPr>
-          <w:rFonts w:ascii="Consolas" w:hAnsi="Consolas"/>
-          <w:b/>
-          <w:bCs/>
-          <w:color w:val="27343B"/>
-          <w:sz w:val="18"/>
-          <w:szCs w:val="18"/>
-          <w:shd w:val="clear" w:color="auto" w:fill="FBFBFC"/>
-        </w:rPr>
-        <w:t>/data</w:t>
-      </w:r>
-      <w:bookmarkEnd w:id="0"/>
-      <w:r>
-        <w:rPr>
-          <w:rFonts w:ascii="Consolas" w:hAnsi="Consolas"/>
-          <w:b/>
-          <w:bCs/>
-          <w:color w:val="27343B"/>
-          <w:sz w:val="18"/>
-          <w:szCs w:val="18"/>
-          <w:shd w:val="clear" w:color="auto" w:fill="FBFBFC"/>
-        </w:rPr>
         <w:t>]</w:t>
       </w:r>
     </w:p>
     <w:p>
       <w:r>
-        <w:t xml:space="preserve">Docker container run -d –name </w:t>
-      </w:r>
-      <w:proofErr w:type="spellStart"/>
-      <w:r>
-        <w:t>psql</w:t>
-      </w:r>
-      <w:proofErr w:type="spellEnd"/>
-      <w:r>
-        <w:t xml:space="preserve"> -v </w:t>
-      </w:r>
-      <w:proofErr w:type="spellStart"/>
-      <w:r>
-        <w:t>psql</w:t>
-      </w:r>
-      <w:proofErr w:type="spellEnd"/>
-      <w:r>
-        <w:t>:</w:t>
-      </w:r>
-      <w:r>
-        <w:t xml:space="preserve"> /var/lib/</w:t>
-      </w:r>
-      <w:proofErr w:type="spellStart"/>
-      <w:r>
-        <w:t>postgresql</w:t>
-      </w:r>
-      <w:proofErr w:type="spellEnd"/>
-      <w:r>
-        <w:t>/data</w:t>
+        <w:t>Docker container run -d –name psql -v psql:</w:t>
+      </w:r>
+      <w:r>
+        <w:t xml:space="preserve"> /var/lib/postgresql/data</w:t>
       </w:r>
       <w:r>
         <w:t xml:space="preserve"> postgres:9.6.1</w:t>
@@ -2398,49 +1861,23 @@
         <w:lastRenderedPageBreak/>
         <w:t xml:space="preserve">Docker container logs -f </w:t>
       </w:r>
-      <w:proofErr w:type="spellStart"/>
-      <w:r>
-        <w:t>psql</w:t>
-      </w:r>
-      <w:proofErr w:type="spellEnd"/>
-      <w:r>
-        <w:t xml:space="preserve"> // inspect logs and -f to keep watching as it runs</w:t>
-      </w:r>
-    </w:p>
-    <w:p>
-      <w:r>
-        <w:t xml:space="preserve">Docker container stop </w:t>
-      </w:r>
-      <w:proofErr w:type="spellStart"/>
-      <w:r>
-        <w:t>psql</w:t>
-      </w:r>
-      <w:proofErr w:type="spellEnd"/>
-    </w:p>
-    <w:p>
-      <w:r>
-        <w:t xml:space="preserve">Docker container </w:t>
-      </w:r>
-      <w:proofErr w:type="spellStart"/>
-      <w:r>
-        <w:t>ps</w:t>
-      </w:r>
-      <w:proofErr w:type="spellEnd"/>
-      <w:r>
-        <w:t xml:space="preserve"> -a // list all containers and status</w:t>
-      </w:r>
-    </w:p>
-    <w:p>
-      <w:r>
-        <w:t>Docker container logs &lt;</w:t>
-      </w:r>
-      <w:proofErr w:type="spellStart"/>
-      <w:r>
-        <w:t>container_name</w:t>
-      </w:r>
-      <w:proofErr w:type="spellEnd"/>
-      <w:r>
-        <w:t>&gt;</w:t>
+      <w:r>
+        <w:t>psql // inspect logs and -f to keep watching as it runs</w:t>
+      </w:r>
+    </w:p>
+    <w:p>
+      <w:r>
+        <w:t>Docker container stop psql</w:t>
+      </w:r>
+    </w:p>
+    <w:p>
+      <w:r>
+        <w:t>Docker container ps -a // list all containers and status</w:t>
+      </w:r>
+    </w:p>
+    <w:p>
+      <w:r>
+        <w:t>Docker container logs &lt;container_name&gt;</w:t>
       </w:r>
     </w:p>
     <w:p/>
@@ -2457,15 +1894,7 @@
     </w:p>
     <w:p>
       <w:r>
-        <w:t>Map the current directory into the site container with $(</w:t>
-      </w:r>
-      <w:proofErr w:type="spellStart"/>
-      <w:r>
-        <w:t>pwd</w:t>
-      </w:r>
-      <w:proofErr w:type="spellEnd"/>
-      <w:r>
-        <w:t>)</w:t>
+        <w:t>Map the current directory into the site container with $(pwd)</w:t>
       </w:r>
     </w:p>
     <w:p/>
@@ -2482,15 +1911,7 @@
         <w:t>&lt;sample-directory&gt;</w:t>
       </w:r>
       <w:r>
-        <w:t xml:space="preserve">:/site </w:t>
-      </w:r>
-      <w:proofErr w:type="spellStart"/>
-      <w:r>
-        <w:t>bretfisher</w:t>
-      </w:r>
-      <w:proofErr w:type="spellEnd"/>
-      <w:r>
-        <w:t>/Jekyll-serve</w:t>
+        <w:t>:/site bretfisher/Jekyll-serve</w:t>
       </w:r>
     </w:p>
     <w:p>
@@ -2524,23 +1945,7 @@
     <w:p/>
     <w:p>
       <w:r>
-        <w:t xml:space="preserve">If all your projects had a </w:t>
-      </w:r>
-      <w:proofErr w:type="spellStart"/>
-      <w:r>
-        <w:t>Dockerfile</w:t>
-      </w:r>
-      <w:proofErr w:type="spellEnd"/>
-      <w:r>
-        <w:t xml:space="preserve"> and docker-</w:t>
-      </w:r>
-      <w:proofErr w:type="spellStart"/>
-      <w:r>
-        <w:t>compose.yml</w:t>
-      </w:r>
-      <w:proofErr w:type="spellEnd"/>
-      <w:r>
-        <w:t xml:space="preserve"> then the “new developer onboarding” would be </w:t>
+        <w:t xml:space="preserve">If all your projects had a Dockerfile and docker-compose.yml then the “new developer onboarding” would be </w:t>
       </w:r>
     </w:p>
     <w:p/>
@@ -2569,13 +1974,8 @@
     </w:p>
     <w:p>
       <w:r>
-        <w:t xml:space="preserve">docker-compose </w:t>
-      </w:r>
-      <w:proofErr w:type="spellStart"/>
-      <w:r>
-        <w:t>ps</w:t>
-      </w:r>
-      <w:proofErr w:type="spellEnd"/>
+        <w:t>docker-compose ps</w:t>
+      </w:r>
     </w:p>
     <w:p>
       <w:r>
@@ -2584,15 +1984,7 @@
     </w:p>
     <w:p>
       <w:r>
-        <w:t>docker-compose down –</w:t>
-      </w:r>
-      <w:proofErr w:type="spellStart"/>
-      <w:r>
-        <w:t>rmi</w:t>
-      </w:r>
-      <w:proofErr w:type="spellEnd"/>
-      <w:r>
-        <w:t xml:space="preserve"> local // </w:t>
+        <w:t xml:space="preserve">docker-compose down –rmi local // </w:t>
       </w:r>
       <w:r>
         <w:t xml:space="preserve">delete containers and </w:t>
@@ -2633,26 +2025,13 @@
     </w:p>
     <w:p>
       <w:r>
-        <w:t xml:space="preserve">    </w:t>
-      </w:r>
-      <w:proofErr w:type="spellStart"/>
-      <w:r>
-        <w:t>drupal</w:t>
-      </w:r>
-      <w:proofErr w:type="spellEnd"/>
-      <w:r>
-        <w:t>:</w:t>
-      </w:r>
-    </w:p>
-    <w:p>
-      <w:r>
-        <w:t xml:space="preserve">        image: </w:t>
-      </w:r>
-      <w:proofErr w:type="spellStart"/>
-      <w:r>
-        <w:t>drupal</w:t>
-      </w:r>
-      <w:proofErr w:type="spellEnd"/>
+        <w:t xml:space="preserve">    drupal:</w:t>
+      </w:r>
+    </w:p>
+    <w:p>
+      <w:r>
+        <w:t xml:space="preserve">        image: drupal</w:t>
+      </w:r>
     </w:p>
     <w:p>
       <w:r>
@@ -2671,78 +2050,33 @@
     </w:p>
     <w:p>
       <w:r>
-        <w:t xml:space="preserve">            - </w:t>
-      </w:r>
-      <w:proofErr w:type="spellStart"/>
-      <w:r>
-        <w:t>drupal</w:t>
-      </w:r>
-      <w:proofErr w:type="spellEnd"/>
-      <w:r>
-        <w:t>-modules:/var/www/html/modules</w:t>
-      </w:r>
-    </w:p>
-    <w:p>
-      <w:r>
-        <w:t xml:space="preserve">            - </w:t>
-      </w:r>
-      <w:proofErr w:type="spellStart"/>
-      <w:r>
-        <w:t>drupal</w:t>
-      </w:r>
-      <w:proofErr w:type="spellEnd"/>
-      <w:r>
-        <w:t>-profiles:/var/www/html/profiles</w:t>
-      </w:r>
-    </w:p>
-    <w:p>
-      <w:r>
-        <w:t xml:space="preserve">            - </w:t>
-      </w:r>
-      <w:proofErr w:type="spellStart"/>
-      <w:r>
-        <w:t>drupal</w:t>
-      </w:r>
-      <w:proofErr w:type="spellEnd"/>
-      <w:r>
-        <w:t>-sites:/var/www/html/sites</w:t>
-      </w:r>
-    </w:p>
-    <w:p>
-      <w:r>
-        <w:t xml:space="preserve">            - </w:t>
-      </w:r>
-      <w:proofErr w:type="spellStart"/>
-      <w:r>
-        <w:t>drupal</w:t>
-      </w:r>
-      <w:proofErr w:type="spellEnd"/>
-      <w:r>
-        <w:t>-themes:/var/www/html/themes</w:t>
-      </w:r>
-    </w:p>
-    <w:p>
-      <w:r>
-        <w:t xml:space="preserve">    </w:t>
-      </w:r>
-      <w:proofErr w:type="spellStart"/>
-      <w:r>
-        <w:t>postgres</w:t>
-      </w:r>
-      <w:proofErr w:type="spellEnd"/>
-      <w:r>
-        <w:t>:</w:t>
-      </w:r>
-    </w:p>
-    <w:p>
-      <w:r>
-        <w:t xml:space="preserve">        image: </w:t>
-      </w:r>
-      <w:proofErr w:type="spellStart"/>
-      <w:r>
-        <w:t>postgres</w:t>
-      </w:r>
-      <w:proofErr w:type="spellEnd"/>
+        <w:t xml:space="preserve">            - drupal-modules:/var/www/html/modules</w:t>
+      </w:r>
+    </w:p>
+    <w:p>
+      <w:r>
+        <w:t xml:space="preserve">            - drupal-profiles:/var/www/html/profiles</w:t>
+      </w:r>
+    </w:p>
+    <w:p>
+      <w:r>
+        <w:t xml:space="preserve">            - drupal-sites:/var/www/html/sites</w:t>
+      </w:r>
+    </w:p>
+    <w:p>
+      <w:r>
+        <w:t xml:space="preserve">            - drupal-themes:/var/www/html/themes</w:t>
+      </w:r>
+    </w:p>
+    <w:p>
+      <w:r>
+        <w:t xml:space="preserve">    postgres:</w:t>
+      </w:r>
+    </w:p>
+    <w:p>
+      <w:r>
+        <w:t xml:space="preserve">        image: postgres</w:t>
+      </w:r>
     </w:p>
     <w:p>
       <w:r>
@@ -2751,13 +2085,8 @@
     </w:p>
     <w:p>
       <w:r>
-        <w:t xml:space="preserve">            - POSTGRES_PASSWORD=</w:t>
-      </w:r>
-      <w:proofErr w:type="spellStart"/>
-      <w:r>
-        <w:t>mypasswd</w:t>
-      </w:r>
-      <w:proofErr w:type="spellEnd"/>
+        <w:t xml:space="preserve">            - POSTGRES_PASSWORD=mypasswd</w:t>
+      </w:r>
     </w:p>
     <w:p>
       <w:r>
@@ -2771,54 +2100,22 @@
     </w:p>
     <w:p>
       <w:r>
-        <w:t xml:space="preserve"> </w:t>
-      </w:r>
-      <w:proofErr w:type="spellStart"/>
-      <w:r>
-        <w:t>drupal</w:t>
-      </w:r>
-      <w:proofErr w:type="spellEnd"/>
-      <w:r>
-        <w:t>-modules:</w:t>
-      </w:r>
-    </w:p>
-    <w:p>
-      <w:r>
-        <w:t xml:space="preserve"> </w:t>
-      </w:r>
-      <w:proofErr w:type="spellStart"/>
-      <w:r>
-        <w:t>drupal</w:t>
-      </w:r>
-      <w:proofErr w:type="spellEnd"/>
-      <w:r>
-        <w:t>-profiles:</w:t>
-      </w:r>
-    </w:p>
-    <w:p>
-      <w:r>
-        <w:t xml:space="preserve"> </w:t>
-      </w:r>
-      <w:proofErr w:type="spellStart"/>
-      <w:r>
-        <w:t>drupal</w:t>
-      </w:r>
-      <w:proofErr w:type="spellEnd"/>
-      <w:r>
-        <w:t>-sites:</w:t>
-      </w:r>
-    </w:p>
-    <w:p>
-      <w:r>
-        <w:t xml:space="preserve"> </w:t>
-      </w:r>
-      <w:proofErr w:type="spellStart"/>
-      <w:r>
-        <w:t>drupal</w:t>
-      </w:r>
-      <w:proofErr w:type="spellEnd"/>
-      <w:r>
-        <w:t>-themes:</w:t>
+        <w:t xml:space="preserve"> drupal-modules:</w:t>
+      </w:r>
+    </w:p>
+    <w:p>
+      <w:r>
+        <w:t xml:space="preserve"> drupal-profiles:</w:t>
+      </w:r>
+    </w:p>
+    <w:p>
+      <w:r>
+        <w:t xml:space="preserve"> drupal-sites:</w:t>
+      </w:r>
+    </w:p>
+    <w:p>
+      <w:r>
+        <w:t xml:space="preserve"> drupal-themes:</w:t>
       </w:r>
     </w:p>
     <w:p/>
@@ -2862,13 +2159,8 @@
         </w:numPr>
       </w:pPr>
       <w:r>
-        <w:t xml:space="preserve">Great for complex builds that have lots of vars or build </w:t>
-      </w:r>
-      <w:proofErr w:type="spellStart"/>
-      <w:r>
-        <w:t>args</w:t>
-      </w:r>
-      <w:proofErr w:type="spellEnd"/>
+        <w:t>Great for complex builds that have lots of vars or build args</w:t>
+      </w:r>
     </w:p>
     <w:p/>
     <w:p/>
@@ -2886,15 +2178,7 @@
         </w:numPr>
       </w:pPr>
       <w:r>
-        <w:t xml:space="preserve">Building custom </w:t>
-      </w:r>
-      <w:proofErr w:type="spellStart"/>
-      <w:r>
-        <w:t>drupal</w:t>
-      </w:r>
-      <w:proofErr w:type="spellEnd"/>
-      <w:r>
-        <w:t xml:space="preserve"> image for local testing</w:t>
+        <w:t>Building custom drupal image for local testing</w:t>
       </w:r>
     </w:p>
     <w:p>
@@ -2906,23 +2190,7 @@
         </w:numPr>
       </w:pPr>
       <w:r>
-        <w:t xml:space="preserve">Use the </w:t>
-      </w:r>
-      <w:proofErr w:type="spellStart"/>
-      <w:r>
-        <w:t>drupal</w:t>
-      </w:r>
-      <w:proofErr w:type="spellEnd"/>
-      <w:r>
-        <w:t xml:space="preserve"> image along with the </w:t>
-      </w:r>
-      <w:proofErr w:type="spellStart"/>
-      <w:r>
-        <w:t>postgres</w:t>
-      </w:r>
-      <w:proofErr w:type="spellEnd"/>
-      <w:r>
-        <w:t xml:space="preserve"> image</w:t>
+        <w:t>Use the drupal image along with the postgres image</w:t>
       </w:r>
     </w:p>
     <w:p>
@@ -2934,55 +2202,26 @@
         </w:numPr>
       </w:pPr>
       <w:r>
-        <w:t xml:space="preserve">Use ports to expose </w:t>
-      </w:r>
-      <w:proofErr w:type="spellStart"/>
-      <w:r>
-        <w:t>drupal</w:t>
-      </w:r>
-      <w:proofErr w:type="spellEnd"/>
-      <w:r>
-        <w:t xml:space="preserve"> on 8080</w:t>
-      </w:r>
-    </w:p>
-    <w:p/>
-    <w:p/>
-    <w:p/>
-    <w:p>
-      <w:r>
-        <w:t xml:space="preserve">Docker pull </w:t>
-      </w:r>
-      <w:proofErr w:type="spellStart"/>
-      <w:r>
-        <w:t>drupal</w:t>
-      </w:r>
-      <w:proofErr w:type="spellEnd"/>
-    </w:p>
-    <w:p>
-      <w:r>
-        <w:t xml:space="preserve">Docker image inspect </w:t>
-      </w:r>
-      <w:proofErr w:type="spellStart"/>
-      <w:r>
-        <w:t>drupal</w:t>
-      </w:r>
-      <w:proofErr w:type="spellEnd"/>
-      <w:r>
-        <w:t xml:space="preserve"> // check out exposed port under “Exposed Ports”</w:t>
-      </w:r>
-    </w:p>
-    <w:p/>
-    <w:p>
-      <w:r>
-        <w:t xml:space="preserve">// after </w:t>
-      </w:r>
-      <w:proofErr w:type="gramStart"/>
-      <w:r>
-        <w:t>compose</w:t>
-      </w:r>
-      <w:proofErr w:type="gramEnd"/>
-      <w:r>
-        <w:t xml:space="preserve"> is built</w:t>
+        <w:t>Use ports to expose drupal on 8080</w:t>
+      </w:r>
+    </w:p>
+    <w:p/>
+    <w:p/>
+    <w:p/>
+    <w:p>
+      <w:r>
+        <w:t>Docker pull drupal</w:t>
+      </w:r>
+    </w:p>
+    <w:p>
+      <w:r>
+        <w:t>Docker image inspect drupal // check out exposed port under “Exposed Ports”</w:t>
+      </w:r>
+    </w:p>
+    <w:p/>
+    <w:p>
+      <w:r>
+        <w:t>// after compose is built</w:t>
       </w:r>
     </w:p>
     <w:p>
@@ -3183,7 +2422,6 @@
         </w:rPr>
         <w:t>    </w:t>
       </w:r>
-      <w:proofErr w:type="spellStart"/>
       <w:r>
         <w:rPr>
           <w:rFonts w:ascii="Consolas" w:eastAsia="Times New Roman" w:hAnsi="Consolas" w:cs="Times New Roman"/>
@@ -3193,7 +2431,6 @@
         </w:rPr>
         <w:t>drupal</w:t>
       </w:r>
-      <w:proofErr w:type="spellEnd"/>
       <w:r>
         <w:rPr>
           <w:rFonts w:ascii="Consolas" w:eastAsia="Times New Roman" w:hAnsi="Consolas" w:cs="Times New Roman"/>
@@ -3242,7 +2479,6 @@
         </w:rPr>
         <w:t>: </w:t>
       </w:r>
-      <w:proofErr w:type="spellStart"/>
       <w:r>
         <w:rPr>
           <w:rFonts w:ascii="Consolas" w:eastAsia="Times New Roman" w:hAnsi="Consolas" w:cs="Times New Roman"/>
@@ -3252,7 +2488,6 @@
         </w:rPr>
         <w:t>drupal</w:t>
       </w:r>
-      <w:proofErr w:type="spellEnd"/>
     </w:p>
     <w:p>
       <w:pPr>
@@ -3382,7 +2617,6 @@
         </w:rPr>
         <w:t>            - </w:t>
       </w:r>
-      <w:proofErr w:type="spellStart"/>
       <w:r>
         <w:rPr>
           <w:rFonts w:ascii="Consolas" w:eastAsia="Times New Roman" w:hAnsi="Consolas" w:cs="Times New Roman"/>
@@ -3390,17 +2624,7 @@
           <w:sz w:val="21"/>
           <w:szCs w:val="21"/>
         </w:rPr>
-        <w:t>drupal</w:t>
-      </w:r>
-      <w:proofErr w:type="spellEnd"/>
-      <w:r>
-        <w:rPr>
-          <w:rFonts w:ascii="Consolas" w:eastAsia="Times New Roman" w:hAnsi="Consolas" w:cs="Times New Roman"/>
-          <w:color w:val="CE9178"/>
-          <w:sz w:val="21"/>
-          <w:szCs w:val="21"/>
-        </w:rPr>
-        <w:t>-modules:/var/www/html/modules</w:t>
+        <w:t>drupal-modules:/var/www/html/modules</w:t>
       </w:r>
     </w:p>
     <w:p>
@@ -3423,7 +2647,6 @@
         </w:rPr>
         <w:t>            - </w:t>
       </w:r>
-      <w:proofErr w:type="spellStart"/>
       <w:r>
         <w:rPr>
           <w:rFonts w:ascii="Consolas" w:eastAsia="Times New Roman" w:hAnsi="Consolas" w:cs="Times New Roman"/>
@@ -3431,17 +2654,7 @@
           <w:sz w:val="21"/>
           <w:szCs w:val="21"/>
         </w:rPr>
-        <w:t>drupal</w:t>
-      </w:r>
-      <w:proofErr w:type="spellEnd"/>
-      <w:r>
-        <w:rPr>
-          <w:rFonts w:ascii="Consolas" w:eastAsia="Times New Roman" w:hAnsi="Consolas" w:cs="Times New Roman"/>
-          <w:color w:val="CE9178"/>
-          <w:sz w:val="21"/>
-          <w:szCs w:val="21"/>
-        </w:rPr>
-        <w:t>-profiles:/var/www/html/profiles</w:t>
+        <w:t>drupal-profiles:/var/www/html/profiles</w:t>
       </w:r>
     </w:p>
     <w:p>
@@ -3464,7 +2677,6 @@
         </w:rPr>
         <w:t>            - </w:t>
       </w:r>
-      <w:proofErr w:type="spellStart"/>
       <w:r>
         <w:rPr>
           <w:rFonts w:ascii="Consolas" w:eastAsia="Times New Roman" w:hAnsi="Consolas" w:cs="Times New Roman"/>
@@ -3472,17 +2684,7 @@
           <w:sz w:val="21"/>
           <w:szCs w:val="21"/>
         </w:rPr>
-        <w:t>drupal</w:t>
-      </w:r>
-      <w:proofErr w:type="spellEnd"/>
-      <w:r>
-        <w:rPr>
-          <w:rFonts w:ascii="Consolas" w:eastAsia="Times New Roman" w:hAnsi="Consolas" w:cs="Times New Roman"/>
-          <w:color w:val="CE9178"/>
-          <w:sz w:val="21"/>
-          <w:szCs w:val="21"/>
-        </w:rPr>
-        <w:t>-sites:/var/www/html/sites</w:t>
+        <w:t>drupal-sites:/var/www/html/sites</w:t>
       </w:r>
     </w:p>
     <w:p>
@@ -3505,7 +2707,6 @@
         </w:rPr>
         <w:t>            - </w:t>
       </w:r>
-      <w:proofErr w:type="spellStart"/>
       <w:r>
         <w:rPr>
           <w:rFonts w:ascii="Consolas" w:eastAsia="Times New Roman" w:hAnsi="Consolas" w:cs="Times New Roman"/>
@@ -3513,17 +2714,7 @@
           <w:sz w:val="21"/>
           <w:szCs w:val="21"/>
         </w:rPr>
-        <w:t>drupal</w:t>
-      </w:r>
-      <w:proofErr w:type="spellEnd"/>
-      <w:r>
-        <w:rPr>
-          <w:rFonts w:ascii="Consolas" w:eastAsia="Times New Roman" w:hAnsi="Consolas" w:cs="Times New Roman"/>
-          <w:color w:val="CE9178"/>
-          <w:sz w:val="21"/>
-          <w:szCs w:val="21"/>
-        </w:rPr>
-        <w:t>-themes:/var/www/html/themes</w:t>
+        <w:t>drupal-themes:/var/www/html/themes</w:t>
       </w:r>
     </w:p>
     <w:p>
@@ -3546,7 +2737,6 @@
         </w:rPr>
         <w:t>    </w:t>
       </w:r>
-      <w:proofErr w:type="spellStart"/>
       <w:r>
         <w:rPr>
           <w:rFonts w:ascii="Consolas" w:eastAsia="Times New Roman" w:hAnsi="Consolas" w:cs="Times New Roman"/>
@@ -3556,7 +2746,6 @@
         </w:rPr>
         <w:t>postgres</w:t>
       </w:r>
-      <w:proofErr w:type="spellEnd"/>
       <w:r>
         <w:rPr>
           <w:rFonts w:ascii="Consolas" w:eastAsia="Times New Roman" w:hAnsi="Consolas" w:cs="Times New Roman"/>
@@ -3605,7 +2794,6 @@
         </w:rPr>
         <w:t>: </w:t>
       </w:r>
-      <w:proofErr w:type="spellStart"/>
       <w:r>
         <w:rPr>
           <w:rFonts w:ascii="Consolas" w:eastAsia="Times New Roman" w:hAnsi="Consolas" w:cs="Times New Roman"/>
@@ -3615,7 +2803,6 @@
         </w:rPr>
         <w:t>postgres</w:t>
       </w:r>
-      <w:proofErr w:type="spellEnd"/>
     </w:p>
     <w:p>
       <w:pPr>
@@ -3683,19 +2870,8 @@
           <w:sz w:val="21"/>
           <w:szCs w:val="21"/>
         </w:rPr>
-        <w:t>POSTGRES_PASSWORD=</w:t>
-      </w:r>
-      <w:proofErr w:type="spellStart"/>
-      <w:r>
-        <w:rPr>
-          <w:rFonts w:ascii="Consolas" w:eastAsia="Times New Roman" w:hAnsi="Consolas" w:cs="Times New Roman"/>
-          <w:color w:val="CE9178"/>
-          <w:sz w:val="21"/>
-          <w:szCs w:val="21"/>
-        </w:rPr>
-        <w:t>mypasswd</w:t>
-      </w:r>
-      <w:proofErr w:type="spellEnd"/>
+        <w:t>POSTGRES_PASSWORD=mypasswd</w:t>
+      </w:r>
     </w:p>
     <w:p>
       <w:pPr>
@@ -3768,7 +2944,6 @@
         </w:rPr>
         <w:t> </w:t>
       </w:r>
-      <w:proofErr w:type="spellStart"/>
       <w:r>
         <w:rPr>
           <w:rFonts w:ascii="Consolas" w:eastAsia="Times New Roman" w:hAnsi="Consolas" w:cs="Times New Roman"/>
@@ -3776,17 +2951,7 @@
           <w:sz w:val="21"/>
           <w:szCs w:val="21"/>
         </w:rPr>
-        <w:t>drupal</w:t>
-      </w:r>
-      <w:proofErr w:type="spellEnd"/>
-      <w:r>
-        <w:rPr>
-          <w:rFonts w:ascii="Consolas" w:eastAsia="Times New Roman" w:hAnsi="Consolas" w:cs="Times New Roman"/>
-          <w:color w:val="569CD6"/>
-          <w:sz w:val="21"/>
-          <w:szCs w:val="21"/>
-        </w:rPr>
-        <w:t>-modules</w:t>
+        <w:t>drupal-modules</w:t>
       </w:r>
       <w:r>
         <w:rPr>
@@ -3818,7 +2983,6 @@
         </w:rPr>
         <w:t> </w:t>
       </w:r>
-      <w:proofErr w:type="spellStart"/>
       <w:r>
         <w:rPr>
           <w:rFonts w:ascii="Consolas" w:eastAsia="Times New Roman" w:hAnsi="Consolas" w:cs="Times New Roman"/>
@@ -3826,17 +2990,7 @@
           <w:sz w:val="21"/>
           <w:szCs w:val="21"/>
         </w:rPr>
-        <w:t>drupal</w:t>
-      </w:r>
-      <w:proofErr w:type="spellEnd"/>
-      <w:r>
-        <w:rPr>
-          <w:rFonts w:ascii="Consolas" w:eastAsia="Times New Roman" w:hAnsi="Consolas" w:cs="Times New Roman"/>
-          <w:color w:val="569CD6"/>
-          <w:sz w:val="21"/>
-          <w:szCs w:val="21"/>
-        </w:rPr>
-        <w:t>-profiles</w:t>
+        <w:t>drupal-profiles</w:t>
       </w:r>
       <w:r>
         <w:rPr>
@@ -3868,7 +3022,6 @@
         </w:rPr>
         <w:t> </w:t>
       </w:r>
-      <w:proofErr w:type="spellStart"/>
       <w:r>
         <w:rPr>
           <w:rFonts w:ascii="Consolas" w:eastAsia="Times New Roman" w:hAnsi="Consolas" w:cs="Times New Roman"/>
@@ -3876,17 +3029,7 @@
           <w:sz w:val="21"/>
           <w:szCs w:val="21"/>
         </w:rPr>
-        <w:t>drupal</w:t>
-      </w:r>
-      <w:proofErr w:type="spellEnd"/>
-      <w:r>
-        <w:rPr>
-          <w:rFonts w:ascii="Consolas" w:eastAsia="Times New Roman" w:hAnsi="Consolas" w:cs="Times New Roman"/>
-          <w:color w:val="569CD6"/>
-          <w:sz w:val="21"/>
-          <w:szCs w:val="21"/>
-        </w:rPr>
-        <w:t>-sites</w:t>
+        <w:t>drupal-sites</w:t>
       </w:r>
       <w:r>
         <w:rPr>
@@ -3918,7 +3061,6 @@
         </w:rPr>
         <w:t> </w:t>
       </w:r>
-      <w:proofErr w:type="spellStart"/>
       <w:r>
         <w:rPr>
           <w:rFonts w:ascii="Consolas" w:eastAsia="Times New Roman" w:hAnsi="Consolas" w:cs="Times New Roman"/>
@@ -3926,17 +3068,7 @@
           <w:sz w:val="21"/>
           <w:szCs w:val="21"/>
         </w:rPr>
-        <w:t>drupal</w:t>
-      </w:r>
-      <w:proofErr w:type="spellEnd"/>
-      <w:r>
-        <w:rPr>
-          <w:rFonts w:ascii="Consolas" w:eastAsia="Times New Roman" w:hAnsi="Consolas" w:cs="Times New Roman"/>
-          <w:color w:val="569CD6"/>
-          <w:sz w:val="21"/>
-          <w:szCs w:val="21"/>
-        </w:rPr>
-        <w:t>-themes</w:t>
+        <w:t>drupal-themes</w:t>
       </w:r>
       <w:r>
         <w:rPr>
@@ -4006,26 +3138,13 @@
     </w:p>
     <w:p>
       <w:r>
-        <w:t xml:space="preserve">Great for complex builds that have lots of vars or build </w:t>
-      </w:r>
-      <w:proofErr w:type="spellStart"/>
-      <w:r>
-        <w:t>args</w:t>
-      </w:r>
-      <w:proofErr w:type="spellEnd"/>
-    </w:p>
-    <w:p/>
-    <w:p>
-      <w:r>
-        <w:t>Docker-compose down –</w:t>
-      </w:r>
-      <w:proofErr w:type="spellStart"/>
-      <w:r>
-        <w:t>rmi</w:t>
-      </w:r>
-      <w:proofErr w:type="spellEnd"/>
-      <w:r>
-        <w:t xml:space="preserve"> local // </w:t>
+        <w:t>Great for complex builds that have lots of vars or build args</w:t>
+      </w:r>
+    </w:p>
+    <w:p/>
+    <w:p>
+      <w:r>
+        <w:t xml:space="preserve">Docker-compose down –rmi local // </w:t>
       </w:r>
       <w:r>
         <w:t xml:space="preserve">remove images </w:t>
@@ -4049,15 +3168,7 @@
     <w:p/>
     <w:p>
       <w:r>
-        <w:t xml:space="preserve">Build custom </w:t>
-      </w:r>
-      <w:proofErr w:type="spellStart"/>
-      <w:r>
-        <w:t>drupal</w:t>
-      </w:r>
-      <w:proofErr w:type="spellEnd"/>
-      <w:r>
-        <w:t xml:space="preserve"> image for local testing</w:t>
+        <w:t>Build custom drupal image for local testing</w:t>
       </w:r>
     </w:p>
     <w:p>
@@ -4077,11 +3188,9 @@
     </w:p>
     <w:p/>
     <w:p>
-      <w:proofErr w:type="spellStart"/>
       <w:r>
         <w:t>DockerFile</w:t>
       </w:r>
-      <w:proofErr w:type="spellEnd"/>
     </w:p>
     <w:p/>
     <w:p>
@@ -4102,39 +3211,8 @@
           <w:sz w:val="21"/>
           <w:szCs w:val="21"/>
         </w:rPr>
-        <w:t># create your custom </w:t>
-      </w:r>
-      <w:proofErr w:type="spellStart"/>
-      <w:r>
-        <w:rPr>
-          <w:rFonts w:ascii="Consolas" w:eastAsia="Times New Roman" w:hAnsi="Consolas" w:cs="Times New Roman"/>
-          <w:color w:val="6A9955"/>
-          <w:sz w:val="21"/>
-          <w:szCs w:val="21"/>
-        </w:rPr>
-        <w:t>drupal</w:t>
-      </w:r>
-      <w:proofErr w:type="spellEnd"/>
-      <w:r>
-        <w:rPr>
-          <w:rFonts w:ascii="Consolas" w:eastAsia="Times New Roman" w:hAnsi="Consolas" w:cs="Times New Roman"/>
-          <w:color w:val="6A9955"/>
-          <w:sz w:val="21"/>
-          <w:szCs w:val="21"/>
-        </w:rPr>
-        <w:t> image here, based of official </w:t>
-      </w:r>
-      <w:proofErr w:type="spellStart"/>
-      <w:r>
-        <w:rPr>
-          <w:rFonts w:ascii="Consolas" w:eastAsia="Times New Roman" w:hAnsi="Consolas" w:cs="Times New Roman"/>
-          <w:color w:val="6A9955"/>
-          <w:sz w:val="21"/>
-          <w:szCs w:val="21"/>
-        </w:rPr>
-        <w:t>drupal</w:t>
-      </w:r>
-      <w:proofErr w:type="spellEnd"/>
+        <w:t># create your custom drupal image here, based of official drupal</w:t>
+      </w:r>
     </w:p>
     <w:p>
       <w:pPr>
@@ -4374,67 +3452,7 @@
           <w:sz w:val="21"/>
           <w:szCs w:val="21"/>
         </w:rPr>
-        <w:t>    &amp;&amp; </w:t>
-      </w:r>
-      <w:proofErr w:type="spellStart"/>
-      <w:r>
-        <w:rPr>
-          <w:rFonts w:ascii="Consolas" w:eastAsia="Times New Roman" w:hAnsi="Consolas" w:cs="Times New Roman"/>
-          <w:color w:val="D4D4D4"/>
-          <w:sz w:val="21"/>
-          <w:szCs w:val="21"/>
-        </w:rPr>
-        <w:t>chown</w:t>
-      </w:r>
-      <w:proofErr w:type="spellEnd"/>
-      <w:r>
-        <w:rPr>
-          <w:rFonts w:ascii="Consolas" w:eastAsia="Times New Roman" w:hAnsi="Consolas" w:cs="Times New Roman"/>
-          <w:color w:val="D4D4D4"/>
-          <w:sz w:val="21"/>
-          <w:szCs w:val="21"/>
-        </w:rPr>
-        <w:t> -R </w:t>
-      </w:r>
-      <w:proofErr w:type="spellStart"/>
-      <w:r>
-        <w:rPr>
-          <w:rFonts w:ascii="Consolas" w:eastAsia="Times New Roman" w:hAnsi="Consolas" w:cs="Times New Roman"/>
-          <w:color w:val="D4D4D4"/>
-          <w:sz w:val="21"/>
-          <w:szCs w:val="21"/>
-        </w:rPr>
-        <w:t>www-</w:t>
-      </w:r>
-      <w:proofErr w:type="gramStart"/>
-      <w:r>
-        <w:rPr>
-          <w:rFonts w:ascii="Consolas" w:eastAsia="Times New Roman" w:hAnsi="Consolas" w:cs="Times New Roman"/>
-          <w:color w:val="D4D4D4"/>
-          <w:sz w:val="21"/>
-          <w:szCs w:val="21"/>
-        </w:rPr>
-        <w:t>data:www</w:t>
-      </w:r>
-      <w:proofErr w:type="gramEnd"/>
-      <w:r>
-        <w:rPr>
-          <w:rFonts w:ascii="Consolas" w:eastAsia="Times New Roman" w:hAnsi="Consolas" w:cs="Times New Roman"/>
-          <w:color w:val="D4D4D4"/>
-          <w:sz w:val="21"/>
-          <w:szCs w:val="21"/>
-        </w:rPr>
-        <w:t>-data</w:t>
-      </w:r>
-      <w:proofErr w:type="spellEnd"/>
-      <w:r>
-        <w:rPr>
-          <w:rFonts w:ascii="Consolas" w:eastAsia="Times New Roman" w:hAnsi="Consolas" w:cs="Times New Roman"/>
-          <w:color w:val="D4D4D4"/>
-          <w:sz w:val="21"/>
-          <w:szCs w:val="21"/>
-        </w:rPr>
-        <w:t> bootstrap</w:t>
+        <w:t>    &amp;&amp; chown -R www-data:www-data bootstrap</w:t>
       </w:r>
     </w:p>
     <w:p>
@@ -4630,7 +3648,6 @@
         </w:rPr>
         <w:t>    </w:t>
       </w:r>
-      <w:proofErr w:type="spellStart"/>
       <w:r>
         <w:rPr>
           <w:rFonts w:ascii="Consolas" w:eastAsia="Times New Roman" w:hAnsi="Consolas" w:cs="Times New Roman"/>
@@ -4640,7 +3657,6 @@
         </w:rPr>
         <w:t>drupal</w:t>
       </w:r>
-      <w:proofErr w:type="spellEnd"/>
       <w:r>
         <w:rPr>
           <w:rFonts w:ascii="Consolas" w:eastAsia="Times New Roman" w:hAnsi="Consolas" w:cs="Times New Roman"/>
@@ -4696,19 +3712,8 @@
           <w:sz w:val="21"/>
           <w:szCs w:val="21"/>
         </w:rPr>
-        <w:t>custom-</w:t>
-      </w:r>
-      <w:proofErr w:type="spellStart"/>
-      <w:r>
-        <w:rPr>
-          <w:rFonts w:ascii="Consolas" w:eastAsia="Times New Roman" w:hAnsi="Consolas" w:cs="Times New Roman"/>
-          <w:color w:val="CE9178"/>
-          <w:sz w:val="21"/>
-          <w:szCs w:val="21"/>
-        </w:rPr>
-        <w:t>drupal</w:t>
-      </w:r>
-      <w:proofErr w:type="spellEnd"/>
+        <w:t>custom-drupal</w:t>
+      </w:r>
     </w:p>
     <w:p>
       <w:pPr>
@@ -4739,7 +3744,6 @@
         </w:rPr>
         <w:t>build</w:t>
       </w:r>
-      <w:proofErr w:type="gramStart"/>
       <w:r>
         <w:rPr>
           <w:rFonts w:ascii="Consolas" w:eastAsia="Times New Roman" w:hAnsi="Consolas" w:cs="Times New Roman"/>
@@ -4758,7 +3762,6 @@
         </w:rPr>
         <w:t>.</w:t>
       </w:r>
-      <w:proofErr w:type="gramEnd"/>
       <w:r>
         <w:rPr>
           <w:rFonts w:ascii="Consolas" w:eastAsia="Times New Roman" w:hAnsi="Consolas" w:cs="Times New Roman"/>
@@ -4906,7 +3909,6 @@
         </w:rPr>
         <w:t>            - </w:t>
       </w:r>
-      <w:proofErr w:type="spellStart"/>
       <w:r>
         <w:rPr>
           <w:rFonts w:ascii="Consolas" w:eastAsia="Times New Roman" w:hAnsi="Consolas" w:cs="Times New Roman"/>
@@ -4914,17 +3916,7 @@
           <w:sz w:val="21"/>
           <w:szCs w:val="21"/>
         </w:rPr>
-        <w:t>drupal</w:t>
-      </w:r>
-      <w:proofErr w:type="spellEnd"/>
-      <w:r>
-        <w:rPr>
-          <w:rFonts w:ascii="Consolas" w:eastAsia="Times New Roman" w:hAnsi="Consolas" w:cs="Times New Roman"/>
-          <w:color w:val="CE9178"/>
-          <w:sz w:val="21"/>
-          <w:szCs w:val="21"/>
-        </w:rPr>
-        <w:t>-modules:/var/www/html/modules</w:t>
+        <w:t>drupal-modules:/var/www/html/modules</w:t>
       </w:r>
     </w:p>
     <w:p>
@@ -4947,7 +3939,6 @@
         </w:rPr>
         <w:t>            - </w:t>
       </w:r>
-      <w:proofErr w:type="spellStart"/>
       <w:r>
         <w:rPr>
           <w:rFonts w:ascii="Consolas" w:eastAsia="Times New Roman" w:hAnsi="Consolas" w:cs="Times New Roman"/>
@@ -4955,17 +3946,7 @@
           <w:sz w:val="21"/>
           <w:szCs w:val="21"/>
         </w:rPr>
-        <w:t>drupal</w:t>
-      </w:r>
-      <w:proofErr w:type="spellEnd"/>
-      <w:r>
-        <w:rPr>
-          <w:rFonts w:ascii="Consolas" w:eastAsia="Times New Roman" w:hAnsi="Consolas" w:cs="Times New Roman"/>
-          <w:color w:val="CE9178"/>
-          <w:sz w:val="21"/>
-          <w:szCs w:val="21"/>
-        </w:rPr>
-        <w:t>-profiles:/var/www/html/profiles</w:t>
+        <w:t>drupal-profiles:/var/www/html/profiles</w:t>
       </w:r>
     </w:p>
     <w:p>
@@ -4988,7 +3969,6 @@
         </w:rPr>
         <w:t>            - </w:t>
       </w:r>
-      <w:proofErr w:type="spellStart"/>
       <w:r>
         <w:rPr>
           <w:rFonts w:ascii="Consolas" w:eastAsia="Times New Roman" w:hAnsi="Consolas" w:cs="Times New Roman"/>
@@ -4996,17 +3976,7 @@
           <w:sz w:val="21"/>
           <w:szCs w:val="21"/>
         </w:rPr>
-        <w:t>drupal</w:t>
-      </w:r>
-      <w:proofErr w:type="spellEnd"/>
-      <w:r>
-        <w:rPr>
-          <w:rFonts w:ascii="Consolas" w:eastAsia="Times New Roman" w:hAnsi="Consolas" w:cs="Times New Roman"/>
-          <w:color w:val="CE9178"/>
-          <w:sz w:val="21"/>
-          <w:szCs w:val="21"/>
-        </w:rPr>
-        <w:t>-sites:/var/www/html/sites</w:t>
+        <w:t>drupal-sites:/var/www/html/sites</w:t>
       </w:r>
     </w:p>
     <w:p>
@@ -5029,7 +3999,6 @@
         </w:rPr>
         <w:t>            - </w:t>
       </w:r>
-      <w:proofErr w:type="spellStart"/>
       <w:r>
         <w:rPr>
           <w:rFonts w:ascii="Consolas" w:eastAsia="Times New Roman" w:hAnsi="Consolas" w:cs="Times New Roman"/>
@@ -5037,17 +4006,7 @@
           <w:sz w:val="21"/>
           <w:szCs w:val="21"/>
         </w:rPr>
-        <w:t>drupal</w:t>
-      </w:r>
-      <w:proofErr w:type="spellEnd"/>
-      <w:r>
-        <w:rPr>
-          <w:rFonts w:ascii="Consolas" w:eastAsia="Times New Roman" w:hAnsi="Consolas" w:cs="Times New Roman"/>
-          <w:color w:val="CE9178"/>
-          <w:sz w:val="21"/>
-          <w:szCs w:val="21"/>
-        </w:rPr>
-        <w:t>-themes:/var/www/html/themes</w:t>
+        <w:t>drupal-themes:/var/www/html/themes</w:t>
       </w:r>
     </w:p>
     <w:p>
@@ -5070,7 +4029,6 @@
         </w:rPr>
         <w:t>    </w:t>
       </w:r>
-      <w:proofErr w:type="spellStart"/>
       <w:r>
         <w:rPr>
           <w:rFonts w:ascii="Consolas" w:eastAsia="Times New Roman" w:hAnsi="Consolas" w:cs="Times New Roman"/>
@@ -5080,7 +4038,6 @@
         </w:rPr>
         <w:t>postgres</w:t>
       </w:r>
-      <w:proofErr w:type="spellEnd"/>
       <w:r>
         <w:rPr>
           <w:rFonts w:ascii="Consolas" w:eastAsia="Times New Roman" w:hAnsi="Consolas" w:cs="Times New Roman"/>
@@ -5129,7 +4086,6 @@
         </w:rPr>
         <w:t>: </w:t>
       </w:r>
-      <w:proofErr w:type="spellStart"/>
       <w:r>
         <w:rPr>
           <w:rFonts w:ascii="Consolas" w:eastAsia="Times New Roman" w:hAnsi="Consolas" w:cs="Times New Roman"/>
@@ -5139,7 +4095,6 @@
         </w:rPr>
         <w:t>postgres</w:t>
       </w:r>
-      <w:proofErr w:type="spellEnd"/>
     </w:p>
     <w:p>
       <w:pPr>
@@ -5207,19 +4162,8 @@
           <w:sz w:val="21"/>
           <w:szCs w:val="21"/>
         </w:rPr>
-        <w:t>POSTGRES_PASSWORD=</w:t>
-      </w:r>
-      <w:proofErr w:type="spellStart"/>
-      <w:r>
-        <w:rPr>
-          <w:rFonts w:ascii="Consolas" w:eastAsia="Times New Roman" w:hAnsi="Consolas" w:cs="Times New Roman"/>
-          <w:color w:val="CE9178"/>
-          <w:sz w:val="21"/>
-          <w:szCs w:val="21"/>
-        </w:rPr>
-        <w:t>mypasswd</w:t>
-      </w:r>
-      <w:proofErr w:type="spellEnd"/>
+        <w:t>POSTGRES_PASSWORD=mypasswd</w:t>
+      </w:r>
     </w:p>
     <w:p>
       <w:pPr>
@@ -5379,7 +4323,6 @@
         </w:rPr>
         <w:t> </w:t>
       </w:r>
-      <w:proofErr w:type="spellStart"/>
       <w:r>
         <w:rPr>
           <w:rFonts w:ascii="Consolas" w:eastAsia="Times New Roman" w:hAnsi="Consolas" w:cs="Times New Roman"/>
@@ -5387,17 +4330,7 @@
           <w:sz w:val="21"/>
           <w:szCs w:val="21"/>
         </w:rPr>
-        <w:t>drupal</w:t>
-      </w:r>
-      <w:proofErr w:type="spellEnd"/>
-      <w:r>
-        <w:rPr>
-          <w:rFonts w:ascii="Consolas" w:eastAsia="Times New Roman" w:hAnsi="Consolas" w:cs="Times New Roman"/>
-          <w:color w:val="569CD6"/>
-          <w:sz w:val="21"/>
-          <w:szCs w:val="21"/>
-        </w:rPr>
-        <w:t>-data</w:t>
+        <w:t>drupal-data</w:t>
       </w:r>
       <w:r>
         <w:rPr>
@@ -5429,7 +4362,6 @@
         </w:rPr>
         <w:t> </w:t>
       </w:r>
-      <w:proofErr w:type="spellStart"/>
       <w:r>
         <w:rPr>
           <w:rFonts w:ascii="Consolas" w:eastAsia="Times New Roman" w:hAnsi="Consolas" w:cs="Times New Roman"/>
@@ -5437,17 +4369,7 @@
           <w:sz w:val="21"/>
           <w:szCs w:val="21"/>
         </w:rPr>
-        <w:t>drupal</w:t>
-      </w:r>
-      <w:proofErr w:type="spellEnd"/>
-      <w:r>
-        <w:rPr>
-          <w:rFonts w:ascii="Consolas" w:eastAsia="Times New Roman" w:hAnsi="Consolas" w:cs="Times New Roman"/>
-          <w:color w:val="569CD6"/>
-          <w:sz w:val="21"/>
-          <w:szCs w:val="21"/>
-        </w:rPr>
-        <w:t>-modules</w:t>
+        <w:t>drupal-modules</w:t>
       </w:r>
       <w:r>
         <w:rPr>
@@ -5479,7 +4401,6 @@
         </w:rPr>
         <w:t> </w:t>
       </w:r>
-      <w:proofErr w:type="spellStart"/>
       <w:r>
         <w:rPr>
           <w:rFonts w:ascii="Consolas" w:eastAsia="Times New Roman" w:hAnsi="Consolas" w:cs="Times New Roman"/>
@@ -5487,17 +4408,7 @@
           <w:sz w:val="21"/>
           <w:szCs w:val="21"/>
         </w:rPr>
-        <w:t>drupal</w:t>
-      </w:r>
-      <w:proofErr w:type="spellEnd"/>
-      <w:r>
-        <w:rPr>
-          <w:rFonts w:ascii="Consolas" w:eastAsia="Times New Roman" w:hAnsi="Consolas" w:cs="Times New Roman"/>
-          <w:color w:val="569CD6"/>
-          <w:sz w:val="21"/>
-          <w:szCs w:val="21"/>
-        </w:rPr>
-        <w:t>-profiles</w:t>
+        <w:t>drupal-profiles</w:t>
       </w:r>
       <w:r>
         <w:rPr>
@@ -5529,7 +4440,6 @@
         </w:rPr>
         <w:t> </w:t>
       </w:r>
-      <w:proofErr w:type="spellStart"/>
       <w:r>
         <w:rPr>
           <w:rFonts w:ascii="Consolas" w:eastAsia="Times New Roman" w:hAnsi="Consolas" w:cs="Times New Roman"/>
@@ -5537,17 +4447,7 @@
           <w:sz w:val="21"/>
           <w:szCs w:val="21"/>
         </w:rPr>
-        <w:t>drupal</w:t>
-      </w:r>
-      <w:proofErr w:type="spellEnd"/>
-      <w:r>
-        <w:rPr>
-          <w:rFonts w:ascii="Consolas" w:eastAsia="Times New Roman" w:hAnsi="Consolas" w:cs="Times New Roman"/>
-          <w:color w:val="569CD6"/>
-          <w:sz w:val="21"/>
-          <w:szCs w:val="21"/>
-        </w:rPr>
-        <w:t>-sites</w:t>
+        <w:t>drupal-sites</w:t>
       </w:r>
       <w:r>
         <w:rPr>
@@ -5579,7 +4479,6 @@
         </w:rPr>
         <w:t> </w:t>
       </w:r>
-      <w:proofErr w:type="spellStart"/>
       <w:r>
         <w:rPr>
           <w:rFonts w:ascii="Consolas" w:eastAsia="Times New Roman" w:hAnsi="Consolas" w:cs="Times New Roman"/>
@@ -5587,17 +4486,7 @@
           <w:sz w:val="21"/>
           <w:szCs w:val="21"/>
         </w:rPr>
-        <w:t>drupal</w:t>
-      </w:r>
-      <w:proofErr w:type="spellEnd"/>
-      <w:r>
-        <w:rPr>
-          <w:rFonts w:ascii="Consolas" w:eastAsia="Times New Roman" w:hAnsi="Consolas" w:cs="Times New Roman"/>
-          <w:color w:val="569CD6"/>
-          <w:sz w:val="21"/>
-          <w:szCs w:val="21"/>
-        </w:rPr>
-        <w:t>-themes</w:t>
+        <w:t>drupal-themes</w:t>
       </w:r>
       <w:r>
         <w:rPr>
@@ -5745,43 +4634,19 @@
         <w:t>Docker info</w:t>
       </w:r>
       <w:r>
-        <w:t xml:space="preserve"> // check if swarm is enabled. By </w:t>
-      </w:r>
-      <w:proofErr w:type="gramStart"/>
-      <w:r>
-        <w:t>default</w:t>
-      </w:r>
-      <w:proofErr w:type="gramEnd"/>
-      <w:r>
-        <w:t xml:space="preserve"> it is not</w:t>
-      </w:r>
-    </w:p>
-    <w:p/>
-    <w:p>
-      <w:r>
-        <w:rPr>
-          <w:b/>
-        </w:rPr>
-        <w:t xml:space="preserve">Docker swarm </w:t>
-      </w:r>
-      <w:proofErr w:type="spellStart"/>
-      <w:r>
-        <w:rPr>
-          <w:b/>
-        </w:rPr>
-        <w:t>init</w:t>
-      </w:r>
-      <w:proofErr w:type="spellEnd"/>
-      <w:r>
-        <w:t xml:space="preserve"> // initialize a swarm with a single node with </w:t>
-      </w:r>
-      <w:proofErr w:type="gramStart"/>
-      <w:r>
-        <w:t>all of</w:t>
-      </w:r>
-      <w:proofErr w:type="gramEnd"/>
-      <w:r>
-        <w:t xml:space="preserve"> the swarm features </w:t>
+        <w:t xml:space="preserve"> // check if swarm is enabled. By default it is not</w:t>
+      </w:r>
+    </w:p>
+    <w:p/>
+    <w:p>
+      <w:r>
+        <w:rPr>
+          <w:b/>
+        </w:rPr>
+        <w:t>Docker swarm init</w:t>
+      </w:r>
+      <w:r>
+        <w:t xml:space="preserve"> // initialize a swarm with a single node with all of the swarm features </w:t>
       </w:r>
     </w:p>
     <w:p/>
@@ -5878,15 +4743,7 @@
     <w:p/>
     <w:p>
       <w:r>
-        <w:t xml:space="preserve">Docker service </w:t>
-      </w:r>
-      <w:proofErr w:type="spellStart"/>
-      <w:r>
-        <w:t>ps</w:t>
-      </w:r>
-      <w:proofErr w:type="spellEnd"/>
-      <w:r>
-        <w:t xml:space="preserve"> &lt;name&gt; // inspect a service</w:t>
+        <w:t>Docker service ps &lt;name&gt; // inspect a service</w:t>
       </w:r>
     </w:p>
     <w:p/>
@@ -5898,15 +4755,7 @@
     <w:p/>
     <w:p>
       <w:r>
-        <w:t xml:space="preserve">Docker service </w:t>
-      </w:r>
-      <w:proofErr w:type="spellStart"/>
-      <w:r>
-        <w:t>ps</w:t>
-      </w:r>
-      <w:proofErr w:type="spellEnd"/>
-      <w:r>
-        <w:t xml:space="preserve"> &lt;name&gt; // see list of replicated nodes</w:t>
+        <w:t>Docker service ps &lt;name&gt; // see list of replicated nodes</w:t>
       </w:r>
     </w:p>
     <w:p/>
@@ -5921,15 +4770,7 @@
     <w:p/>
     <w:p>
       <w:r>
-        <w:t xml:space="preserve">Service recreates the container if one of them is dropped. To remove the </w:t>
-      </w:r>
-      <w:proofErr w:type="gramStart"/>
-      <w:r>
-        <w:t>container</w:t>
-      </w:r>
-      <w:proofErr w:type="gramEnd"/>
-      <w:r>
-        <w:t xml:space="preserve"> you would have to remove the service</w:t>
+        <w:t>Service recreates the container if one of them is dropped. To remove the container you would have to remove the service</w:t>
       </w:r>
     </w:p>
     <w:p/>
@@ -5987,23 +4828,10 @@
     <w:p/>
     <w:p>
       <w:r>
-        <w:t xml:space="preserve">Docker swarm </w:t>
-      </w:r>
-      <w:proofErr w:type="spellStart"/>
-      <w:r>
-        <w:t>init</w:t>
-      </w:r>
-      <w:proofErr w:type="spellEnd"/>
-      <w:r>
-        <w:t xml:space="preserve"> –advertise-</w:t>
-      </w:r>
-      <w:proofErr w:type="spellStart"/>
-      <w:r>
-        <w:t>addr</w:t>
-      </w:r>
-      <w:proofErr w:type="spellEnd"/>
-      <w:r>
-        <w:t xml:space="preserve"> &lt;public IP address of host&gt;</w:t>
+        <w:t>Docker swarm init</w:t>
+      </w:r>
+      <w:r>
+        <w:t xml:space="preserve"> –advertise-addr &lt;public IP address of host&gt;</w:t>
       </w:r>
     </w:p>
     <w:p/>
@@ -6069,15 +4897,7 @@
     <w:p/>
     <w:p>
       <w:r>
-        <w:t xml:space="preserve">Now we have a </w:t>
-      </w:r>
-      <w:proofErr w:type="gramStart"/>
-      <w:r>
-        <w:t>3 node</w:t>
-      </w:r>
-      <w:proofErr w:type="gramEnd"/>
-      <w:r>
-        <w:t xml:space="preserve"> swarm</w:t>
+        <w:t>Now we have a 3 node swarm</w:t>
       </w:r>
     </w:p>
     <w:p/>
@@ -6101,54 +4921,22 @@
     <w:p/>
     <w:p>
       <w:r>
-        <w:t xml:space="preserve">Docker node </w:t>
-      </w:r>
-      <w:proofErr w:type="spellStart"/>
-      <w:r>
-        <w:t>ps</w:t>
-      </w:r>
-      <w:proofErr w:type="spellEnd"/>
-      <w:r>
-        <w:t xml:space="preserve"> // see containers on node 1</w:t>
-      </w:r>
-    </w:p>
-    <w:p>
-      <w:r>
-        <w:t xml:space="preserve">Docker node </w:t>
-      </w:r>
-      <w:proofErr w:type="spellStart"/>
-      <w:r>
-        <w:t>ps</w:t>
-      </w:r>
-      <w:proofErr w:type="spellEnd"/>
-      <w:r>
-        <w:t xml:space="preserve"> node2</w:t>
-      </w:r>
-    </w:p>
-    <w:p>
-      <w:r>
-        <w:t xml:space="preserve">Docker node </w:t>
-      </w:r>
-      <w:proofErr w:type="spellStart"/>
-      <w:r>
-        <w:t>ps</w:t>
-      </w:r>
-      <w:proofErr w:type="spellEnd"/>
-      <w:r>
-        <w:t xml:space="preserve"> node3</w:t>
-      </w:r>
-    </w:p>
-    <w:p>
-      <w:r>
-        <w:t xml:space="preserve">Docker service </w:t>
-      </w:r>
-      <w:proofErr w:type="spellStart"/>
-      <w:r>
-        <w:t>ps</w:t>
-      </w:r>
-      <w:proofErr w:type="spellEnd"/>
-      <w:r>
-        <w:t xml:space="preserve"> &lt;name of service&gt; // list all 3 tasks</w:t>
+        <w:t>Docker node ps // see containers on node 1</w:t>
+      </w:r>
+    </w:p>
+    <w:p>
+      <w:r>
+        <w:t>Docker node ps node2</w:t>
+      </w:r>
+    </w:p>
+    <w:p>
+      <w:r>
+        <w:t>Docker node ps node3</w:t>
+      </w:r>
+    </w:p>
+    <w:p>
+      <w:r>
+        <w:t>Docker service ps &lt;name of service&gt; // list all 3 tasks</w:t>
       </w:r>
     </w:p>
     <w:p/>
@@ -6183,21 +4971,7 @@
           <w:b/>
         </w:rPr>
         <w:lastRenderedPageBreak/>
-        <w:t xml:space="preserve">Section 8: Swarm Basic Features and How </w:t>
-      </w:r>
-      <w:proofErr w:type="gramStart"/>
-      <w:r>
-        <w:rPr>
-          <w:b/>
-        </w:rPr>
-        <w:t>To</w:t>
-      </w:r>
-      <w:proofErr w:type="gramEnd"/>
-      <w:r>
-        <w:rPr>
-          <w:b/>
-        </w:rPr>
-        <w:t xml:space="preserve"> Use Them</w:t>
+        <w:t>Section 8: Swarm Basic Features and How To Use Them</w:t>
       </w:r>
     </w:p>
     <w:p>
@@ -6260,15 +5034,7 @@
     <w:p/>
     <w:p>
       <w:r>
-        <w:t xml:space="preserve">Optional </w:t>
-      </w:r>
-      <w:proofErr w:type="gramStart"/>
-      <w:r>
-        <w:t>IPSec(</w:t>
-      </w:r>
-      <w:proofErr w:type="gramEnd"/>
-      <w:r>
-        <w:t>AES) encryption on network creation</w:t>
+        <w:t>Optional IPSec(AES) encryption on network creation</w:t>
       </w:r>
     </w:p>
     <w:p/>
@@ -6295,15 +5061,7 @@
         <w:t>overlay</w:t>
       </w:r>
       <w:r>
-        <w:t xml:space="preserve"> </w:t>
-      </w:r>
-      <w:proofErr w:type="spellStart"/>
-      <w:r>
-        <w:t>mydrupal</w:t>
-      </w:r>
-      <w:proofErr w:type="spellEnd"/>
-      <w:r>
-        <w:t xml:space="preserve"> // create swarm wide bridge network</w:t>
+        <w:t xml:space="preserve"> mydrupal // create swarm wide bridge network</w:t>
       </w:r>
     </w:p>
     <w:p/>
@@ -6311,64 +5069,14 @@
       <w:r>
         <w:t xml:space="preserve">Docker service create –name </w:t>
       </w:r>
-      <w:proofErr w:type="spellStart"/>
       <w:r>
         <w:rPr>
           <w:b/>
         </w:rPr>
         <w:t>psql</w:t>
       </w:r>
-      <w:proofErr w:type="spellEnd"/>
-      <w:r>
-        <w:t xml:space="preserve"> –network </w:t>
-      </w:r>
-      <w:proofErr w:type="spellStart"/>
-      <w:r>
-        <w:t>mydrupal</w:t>
-      </w:r>
-      <w:proofErr w:type="spellEnd"/>
-      <w:r>
-        <w:t xml:space="preserve"> -e POSTGRES_PASSWORD=</w:t>
-      </w:r>
-      <w:proofErr w:type="spellStart"/>
-      <w:r>
-        <w:t>mypwd</w:t>
-      </w:r>
-      <w:proofErr w:type="spellEnd"/>
-      <w:r>
-        <w:t xml:space="preserve"> </w:t>
-      </w:r>
-      <w:proofErr w:type="spellStart"/>
-      <w:r>
-        <w:t>postgres</w:t>
-      </w:r>
-      <w:proofErr w:type="spellEnd"/>
-      <w:r>
-        <w:t xml:space="preserve"> // create </w:t>
-      </w:r>
-      <w:proofErr w:type="spellStart"/>
-      <w:r>
-        <w:t>postgres</w:t>
-      </w:r>
-      <w:proofErr w:type="spellEnd"/>
-      <w:r>
-        <w:t xml:space="preserve"> service and connect it to the </w:t>
-      </w:r>
-      <w:proofErr w:type="spellStart"/>
-      <w:r>
-        <w:t>mydrupal</w:t>
-      </w:r>
-      <w:proofErr w:type="spellEnd"/>
-      <w:r>
-        <w:t xml:space="preserve"> network using the </w:t>
-      </w:r>
-      <w:proofErr w:type="spellStart"/>
-      <w:r>
-        <w:t>postgres</w:t>
-      </w:r>
-      <w:proofErr w:type="spellEnd"/>
-      <w:r>
-        <w:t xml:space="preserve"> image</w:t>
+      <w:r>
+        <w:t xml:space="preserve"> –network mydrupal -e POSTGRES_PASSWORD=mypwd postgres // create postgres service and connect it to the mydrupal network using the postgres image</w:t>
       </w:r>
     </w:p>
     <w:p/>
@@ -6380,119 +5088,40 @@
     <w:p/>
     <w:p>
       <w:r>
-        <w:t xml:space="preserve">Docker service </w:t>
-      </w:r>
-      <w:proofErr w:type="spellStart"/>
-      <w:r>
-        <w:t>ps</w:t>
-      </w:r>
-      <w:proofErr w:type="spellEnd"/>
-      <w:r>
-        <w:t xml:space="preserve"> </w:t>
-      </w:r>
-      <w:proofErr w:type="spellStart"/>
-      <w:r>
-        <w:t>psql</w:t>
-      </w:r>
-      <w:proofErr w:type="spellEnd"/>
-      <w:r>
-        <w:t xml:space="preserve"> // see on which node is it running</w:t>
-      </w:r>
-    </w:p>
-    <w:p/>
-    <w:p>
-      <w:r>
-        <w:t xml:space="preserve">Docker container logs </w:t>
-      </w:r>
-      <w:proofErr w:type="spellStart"/>
-      <w:r>
-        <w:t>psql</w:t>
-      </w:r>
-      <w:proofErr w:type="spellEnd"/>
+        <w:t>Docker service ps psql // see on which node is it running</w:t>
+      </w:r>
+    </w:p>
+    <w:p/>
+    <w:p>
+      <w:r>
+        <w:t>Docker container logs psql</w:t>
+      </w:r>
     </w:p>
     <w:p/>
     <w:p>
       <w:r>
         <w:t xml:space="preserve">Docker service create –name –name </w:t>
       </w:r>
-      <w:proofErr w:type="spellStart"/>
       <w:r>
         <w:rPr>
           <w:b/>
         </w:rPr>
         <w:t>drupal</w:t>
       </w:r>
-      <w:proofErr w:type="spellEnd"/>
-      <w:r>
-        <w:t xml:space="preserve"> –network </w:t>
-      </w:r>
-      <w:proofErr w:type="spellStart"/>
-      <w:r>
-        <w:t>mydrupal</w:t>
-      </w:r>
-      <w:proofErr w:type="spellEnd"/>
-      <w:r>
-        <w:t xml:space="preserve"> -p 80:80 </w:t>
-      </w:r>
-      <w:proofErr w:type="spellStart"/>
-      <w:r>
-        <w:t>drupal</w:t>
-      </w:r>
-      <w:proofErr w:type="spellEnd"/>
-      <w:r>
-        <w:t xml:space="preserve"> // create another service joined to the same network, publish on 80 80 from </w:t>
-      </w:r>
-      <w:proofErr w:type="spellStart"/>
-      <w:r>
-        <w:t>drupal</w:t>
-      </w:r>
-      <w:proofErr w:type="spellEnd"/>
-      <w:r>
-        <w:t xml:space="preserve"> image</w:t>
-      </w:r>
-    </w:p>
-    <w:p/>
-    <w:p>
-      <w:r>
-        <w:t xml:space="preserve">Docker service </w:t>
-      </w:r>
-      <w:proofErr w:type="spellStart"/>
-      <w:r>
-        <w:t>ps</w:t>
-      </w:r>
-      <w:proofErr w:type="spellEnd"/>
-      <w:r>
-        <w:t xml:space="preserve"> // confirm services</w:t>
-      </w:r>
-    </w:p>
-    <w:p/>
-    <w:p>
-      <w:r>
-        <w:t xml:space="preserve">Docker service </w:t>
-      </w:r>
-      <w:proofErr w:type="spellStart"/>
-      <w:r>
-        <w:t>ps</w:t>
-      </w:r>
-      <w:proofErr w:type="spellEnd"/>
-      <w:r>
-        <w:t xml:space="preserve"> </w:t>
-      </w:r>
-      <w:proofErr w:type="spellStart"/>
-      <w:r>
-        <w:t>drupal</w:t>
-      </w:r>
-      <w:proofErr w:type="spellEnd"/>
-      <w:r>
-        <w:t xml:space="preserve"> // we see we have the </w:t>
-      </w:r>
-      <w:proofErr w:type="spellStart"/>
-      <w:r>
-        <w:t>db</w:t>
-      </w:r>
-      <w:proofErr w:type="spellEnd"/>
-      <w:r>
-        <w:t xml:space="preserve"> in node 1, website on node 2. How do they talk to each other? Using the service names</w:t>
+      <w:r>
+        <w:t xml:space="preserve"> –network mydrupal -p 80:80 drupal // create another service joined to the same network, publish on 80 80 from drupal image</w:t>
+      </w:r>
+    </w:p>
+    <w:p/>
+    <w:p>
+      <w:r>
+        <w:t>Docker service ps // confirm services</w:t>
+      </w:r>
+    </w:p>
+    <w:p/>
+    <w:p>
+      <w:r>
+        <w:t>Docker service ps drupal // we see we have the db in node 1, website on node 2. How do they talk to each other? Using the service names</w:t>
       </w:r>
     </w:p>
     <w:p/>
@@ -6509,35 +5138,14 @@
     </w:p>
     <w:p>
       <w:r>
-        <w:t xml:space="preserve">Docker service </w:t>
-      </w:r>
-      <w:proofErr w:type="spellStart"/>
-      <w:r>
-        <w:t>ps</w:t>
-      </w:r>
-      <w:proofErr w:type="spellEnd"/>
-      <w:r>
-        <w:t xml:space="preserve"> </w:t>
-      </w:r>
-      <w:proofErr w:type="spellStart"/>
-      <w:r>
-        <w:t>drupal</w:t>
-      </w:r>
-      <w:proofErr w:type="spellEnd"/>
-    </w:p>
-    <w:p>
-      <w:bookmarkStart w:id="1" w:name="_GoBack"/>
-      <w:bookmarkEnd w:id="1"/>
-    </w:p>
-    <w:p>
-      <w:r>
-        <w:t xml:space="preserve">Docker service inspect </w:t>
-      </w:r>
-      <w:proofErr w:type="spellStart"/>
-      <w:r>
-        <w:t>drupal</w:t>
-      </w:r>
-      <w:proofErr w:type="spellEnd"/>
+        <w:t>Docker service ps drupal</w:t>
+      </w:r>
+    </w:p>
+    <w:p/>
+    <w:p>
+      <w:r>
+        <w:t>Docker service inspect drupal</w:t>
+      </w:r>
     </w:p>
     <w:p/>
     <w:p/>
@@ -6622,21 +5230,7 @@
           <w:b/>
         </w:rPr>
         <w:lastRenderedPageBreak/>
-        <w:t xml:space="preserve">Scaling Out </w:t>
-      </w:r>
-      <w:proofErr w:type="gramStart"/>
-      <w:r>
-        <w:rPr>
-          <w:b/>
-        </w:rPr>
-        <w:t>With</w:t>
-      </w:r>
-      <w:proofErr w:type="gramEnd"/>
-      <w:r>
-        <w:rPr>
-          <w:b/>
-        </w:rPr>
-        <w:t xml:space="preserve"> </w:t>
+        <w:t xml:space="preserve">Scaling Out With </w:t>
       </w:r>
       <w:r>
         <w:rPr>
@@ -6648,6 +5242,12 @@
     <w:p/>
     <w:p>
       <w:r>
+        <w:t>Global routing traffic</w:t>
+      </w:r>
+    </w:p>
+    <w:p/>
+    <w:p>
+      <w:r>
         <w:t>Routes incoming packets for a Service to proper task</w:t>
       </w:r>
     </w:p>
@@ -6675,15 +5275,7 @@
     <w:p/>
     <w:p>
       <w:r>
-        <w:t xml:space="preserve">Container-to-container in </w:t>
-      </w:r>
-      <w:proofErr w:type="gramStart"/>
-      <w:r>
-        <w:t>a</w:t>
-      </w:r>
-      <w:proofErr w:type="gramEnd"/>
-      <w:r>
-        <w:t xml:space="preserve"> Overlay network (uses Virtual IP or VIP that swarm puts in front of all services).  Ensures the load is distributed among all the tasks for its service.</w:t>
+        <w:t>Container-to-container in a Overlay network (uses Virtual IP or VIP that swarm puts in front of all services).  Ensures the load is distributed among all the tasks for its service.</w:t>
       </w:r>
     </w:p>
     <w:p/>
@@ -6701,23 +5293,7 @@
     <w:p/>
     <w:p>
       <w:r>
-        <w:t xml:space="preserve">In the network there is a private virtual network that is mapped to the DNS of the service name. By </w:t>
-      </w:r>
-      <w:proofErr w:type="gramStart"/>
-      <w:r>
-        <w:t>default</w:t>
-      </w:r>
-      <w:proofErr w:type="gramEnd"/>
-      <w:r>
-        <w:t xml:space="preserve"> the DNS name is the name of the service. Any containers that need to talk to the service in the swarm only need to worry about using the my-web </w:t>
-      </w:r>
-      <w:proofErr w:type="spellStart"/>
-      <w:r>
-        <w:t>dns</w:t>
-      </w:r>
-      <w:proofErr w:type="spellEnd"/>
-      <w:r>
-        <w:t>. The VIP load bounces the traffic amongst all the tasks in the service. Not the same as round-robin</w:t>
+        <w:t>In the network there is a private virtual network that is mapped to the DNS of the service name. By default the DNS name is the name of the service. Any containers that need to talk to the service in the swarm only need to worry about using the my-web dns. The VIP load bounces the traffic amongst all the tasks in the service. Not the same as round-robin</w:t>
       </w:r>
     </w:p>
     <w:p/>
@@ -6774,6 +5350,7 @@
         <w:rPr>
           <w:noProof/>
         </w:rPr>
+        <w:lastRenderedPageBreak/>
         <w:drawing>
           <wp:inline distT="0" distB="0" distL="0" distR="0" wp14:anchorId="1AE60555" wp14:editId="0358F5FA">
             <wp:extent cx="5943600" cy="2677795"/>
@@ -6815,54 +5392,34 @@
     <w:p/>
     <w:p>
       <w:r>
-        <w:t xml:space="preserve">Docker service create –name search –replicas 3 -p 9200:9200 elasticsearch:2 // create service with 3 replicas, publish on 9200 from version 2 of </w:t>
-      </w:r>
-      <w:proofErr w:type="spellStart"/>
-      <w:r>
-        <w:t>elasticsearch</w:t>
-      </w:r>
-      <w:proofErr w:type="spellEnd"/>
-    </w:p>
-    <w:p/>
-    <w:p>
-      <w:r>
-        <w:t xml:space="preserve">Docker service </w:t>
-      </w:r>
-      <w:proofErr w:type="spellStart"/>
-      <w:r>
-        <w:t>ps</w:t>
-      </w:r>
-      <w:proofErr w:type="spellEnd"/>
-      <w:r>
-        <w:t xml:space="preserve"> search // see it created each task on a separate node</w:t>
-      </w:r>
-    </w:p>
-    <w:p/>
-    <w:p>
-      <w:r>
-        <w:t xml:space="preserve">Curl localhost:9200 // get </w:t>
-      </w:r>
-      <w:proofErr w:type="spellStart"/>
-      <w:r>
-        <w:t>elasticsearch</w:t>
-      </w:r>
-      <w:proofErr w:type="spellEnd"/>
-      <w:r>
-        <w:t xml:space="preserve"> information</w:t>
-      </w:r>
-    </w:p>
-    <w:p/>
-    <w:p>
-      <w:r>
-        <w:t xml:space="preserve">Routing mesh is a stateless load balancer. If you </w:t>
-      </w:r>
-      <w:proofErr w:type="gramStart"/>
-      <w:r>
-        <w:t>have to</w:t>
-      </w:r>
-      <w:proofErr w:type="gramEnd"/>
-      <w:r>
-        <w:t xml:space="preserve"> use session cookies, then add other things to solve that problem. </w:t>
+        <w:t xml:space="preserve">Docker service create –name search –replicas 3 -p 9200:9200 elasticsearch:2 // create service with 3 replicas, publish on 9200 </w:t>
+      </w:r>
+      <w:r>
+        <w:t xml:space="preserve">which is default port </w:t>
+      </w:r>
+      <w:r>
+        <w:t>from version 2 of elasticsearch</w:t>
+      </w:r>
+    </w:p>
+    <w:p/>
+    <w:p>
+      <w:r>
+        <w:t>Docker service ps search // see it created each task on a separate node</w:t>
+      </w:r>
+      <w:r>
+        <w:t xml:space="preserve"> by repeating it. You see the VIP acts as a load balancer and distribute the load across the three tasks.</w:t>
+      </w:r>
+    </w:p>
+    <w:p/>
+    <w:p>
+      <w:r>
+        <w:t>Curl localhost:9200 // get elasticsearch information</w:t>
+      </w:r>
+    </w:p>
+    <w:p/>
+    <w:p>
+      <w:r>
+        <w:t xml:space="preserve">Routing mesh is a stateless load balancer. If you have to use session cookies, then add other things to solve that problem. </w:t>
       </w:r>
     </w:p>
     <w:p/>
@@ -6870,6 +5427,9 @@
       <w:r>
         <w:t>This LB is at OSI layer 3 (TCP), not layer 4 (DNS)</w:t>
       </w:r>
+      <w:r>
+        <w:t>. Operates at the IP and Port level.</w:t>
+      </w:r>
     </w:p>
     <w:p/>
     <w:p>
@@ -6884,28 +5444,457 @@
       </w:r>
     </w:p>
     <w:p/>
-    <w:p>
-      <w:pPr>
-        <w:rPr>
-          <w:b/>
-        </w:rPr>
-      </w:pPr>
-      <w:r>
-        <w:rPr>
-          <w:b/>
-        </w:rPr>
-        <w:t>Assignment: create a multi service app</w:t>
-      </w:r>
-    </w:p>
-    <w:p/>
-    <w:p/>
+    <w:p/>
+    <w:p>
+      <w:pPr>
+        <w:rPr>
+          <w:b/>
+        </w:rPr>
+      </w:pPr>
+      <w:r>
+        <w:rPr>
+          <w:b/>
+        </w:rPr>
+        <w:t xml:space="preserve">Assignment: </w:t>
+      </w:r>
+      <w:r>
+        <w:rPr>
+          <w:b/>
+        </w:rPr>
+        <w:t>C</w:t>
+      </w:r>
+      <w:r>
+        <w:rPr>
+          <w:b/>
+        </w:rPr>
+        <w:t xml:space="preserve">reate </w:t>
+      </w:r>
+      <w:r>
+        <w:rPr>
+          <w:b/>
+        </w:rPr>
+        <w:t>M</w:t>
+      </w:r>
+      <w:r>
+        <w:rPr>
+          <w:b/>
+        </w:rPr>
+        <w:t>ulti</w:t>
+      </w:r>
+      <w:r>
+        <w:rPr>
+          <w:b/>
+        </w:rPr>
+        <w:t>-S</w:t>
+      </w:r>
+      <w:r>
+        <w:rPr>
+          <w:b/>
+        </w:rPr>
+        <w:t xml:space="preserve">ervice </w:t>
+      </w:r>
+      <w:r>
+        <w:rPr>
+          <w:b/>
+        </w:rPr>
+        <w:t>A</w:t>
+      </w:r>
+      <w:r>
+        <w:rPr>
+          <w:b/>
+        </w:rPr>
+        <w:t>pp</w:t>
+      </w:r>
+    </w:p>
+    <w:p>
+      <w:pPr>
+        <w:rPr>
+          <w:b/>
+        </w:rPr>
+      </w:pPr>
+    </w:p>
+    <w:p>
+      <w:pPr>
+        <w:rPr>
+          <w:bCs/>
+        </w:rPr>
+      </w:pPr>
+      <w:r>
+        <w:rPr>
+          <w:bCs/>
+        </w:rPr>
+        <w:t>Real-world scenario of multi-tier app.</w:t>
+      </w:r>
+    </w:p>
+    <w:p>
+      <w:pPr>
+        <w:rPr>
+          <w:bCs/>
+        </w:rPr>
+      </w:pPr>
+      <w:r>
+        <w:rPr>
+          <w:bCs/>
+        </w:rPr>
+        <w:t>Use Docker’s Distributed Voting app.</w:t>
+      </w:r>
+    </w:p>
+    <w:p>
+      <w:pPr>
+        <w:rPr>
+          <w:bCs/>
+        </w:rPr>
+      </w:pPr>
+      <w:r>
+        <w:rPr>
+          <w:bCs/>
+        </w:rPr>
+        <w:t>Use swarm-app-1 directory in course repo.</w:t>
+      </w:r>
+    </w:p>
+    <w:p>
+      <w:pPr>
+        <w:rPr>
+          <w:bCs/>
+        </w:rPr>
+      </w:pPr>
+      <w:r>
+        <w:rPr>
+          <w:bCs/>
+        </w:rPr>
+        <w:t>1 volume, 2 networks, 5 services.</w:t>
+      </w:r>
+    </w:p>
+    <w:p>
+      <w:pPr>
+        <w:rPr>
+          <w:bCs/>
+        </w:rPr>
+      </w:pPr>
+      <w:r>
+        <w:rPr>
+          <w:bCs/>
+        </w:rPr>
+        <w:t>Do not build on production Swarm. Use Docker Hub images.</w:t>
+      </w:r>
+    </w:p>
+    <w:p>
+      <w:pPr>
+        <w:rPr>
+          <w:bCs/>
+        </w:rPr>
+      </w:pPr>
+    </w:p>
+    <w:p>
+      <w:pPr>
+        <w:rPr>
+          <w:bCs/>
+        </w:rPr>
+      </w:pPr>
+      <w:r>
+        <w:rPr>
+          <w:bCs/>
+        </w:rPr>
+        <w:lastRenderedPageBreak/>
+        <w:drawing>
+          <wp:inline distT="0" distB="0" distL="0" distR="0" wp14:anchorId="48C88A80" wp14:editId="5E5D5322">
+            <wp:extent cx="2645769" cy="2002421"/>
+            <wp:effectExtent l="0" t="0" r="2540" b="0"/>
+            <wp:docPr id="4" name="Picture 4"/>
+            <wp:cNvGraphicFramePr>
+              <a:graphicFrameLocks xmlns:a="http://schemas.openxmlformats.org/drawingml/2006/main" noChangeAspect="1"/>
+            </wp:cNvGraphicFramePr>
+            <a:graphic xmlns:a="http://schemas.openxmlformats.org/drawingml/2006/main">
+              <a:graphicData uri="http://schemas.openxmlformats.org/drawingml/2006/picture">
+                <pic:pic xmlns:pic="http://schemas.openxmlformats.org/drawingml/2006/picture">
+                  <pic:nvPicPr>
+                    <pic:cNvPr id="1" name=""/>
+                    <pic:cNvPicPr/>
+                  </pic:nvPicPr>
+                  <pic:blipFill>
+                    <a:blip r:embed="rId10"/>
+                    <a:stretch>
+                      <a:fillRect/>
+                    </a:stretch>
+                  </pic:blipFill>
+                  <pic:spPr>
+                    <a:xfrm>
+                      <a:off x="0" y="0"/>
+                      <a:ext cx="2654255" cy="2008844"/>
+                    </a:xfrm>
+                    <a:prstGeom prst="rect">
+                      <a:avLst/>
+                    </a:prstGeom>
+                  </pic:spPr>
+                </pic:pic>
+              </a:graphicData>
+            </a:graphic>
+          </wp:inline>
+        </w:drawing>
+      </w:r>
+    </w:p>
+    <w:p/>
+    <w:p>
+      <w:pPr>
+        <w:shd w:val="clear" w:color="auto" w:fill="1E1E1E"/>
+        <w:spacing w:line="285" w:lineRule="atLeast"/>
+        <w:rPr>
+          <w:rFonts w:ascii="Consolas" w:eastAsia="Times New Roman" w:hAnsi="Consolas" w:cs="Times New Roman"/>
+          <w:color w:val="D4D4D4"/>
+          <w:sz w:val="21"/>
+          <w:szCs w:val="21"/>
+        </w:rPr>
+      </w:pPr>
+      <w:r>
+        <w:rPr>
+          <w:rFonts w:ascii="Consolas" w:eastAsia="Times New Roman" w:hAnsi="Consolas" w:cs="Times New Roman"/>
+          <w:color w:val="6796E6"/>
+          <w:sz w:val="21"/>
+          <w:szCs w:val="21"/>
+        </w:rPr>
+        <w:t>-</w:t>
+      </w:r>
+      <w:r>
+        <w:rPr>
+          <w:rFonts w:ascii="Consolas" w:eastAsia="Times New Roman" w:hAnsi="Consolas" w:cs="Times New Roman"/>
+          <w:color w:val="D4D4D4"/>
+          <w:sz w:val="21"/>
+          <w:szCs w:val="21"/>
+        </w:rPr>
+        <w:t> vote</w:t>
+      </w:r>
+    </w:p>
+    <w:p>
+      <w:pPr>
+        <w:shd w:val="clear" w:color="auto" w:fill="1E1E1E"/>
+        <w:spacing w:line="285" w:lineRule="atLeast"/>
+        <w:rPr>
+          <w:rFonts w:ascii="Consolas" w:eastAsia="Times New Roman" w:hAnsi="Consolas" w:cs="Times New Roman"/>
+          <w:color w:val="D4D4D4"/>
+          <w:sz w:val="21"/>
+          <w:szCs w:val="21"/>
+        </w:rPr>
+      </w:pPr>
+      <w:r>
+        <w:rPr>
+          <w:rFonts w:ascii="Consolas" w:eastAsia="Times New Roman" w:hAnsi="Consolas" w:cs="Times New Roman"/>
+          <w:color w:val="D4D4D4"/>
+          <w:sz w:val="21"/>
+          <w:szCs w:val="21"/>
+        </w:rPr>
+        <w:t>    </w:t>
+      </w:r>
+      <w:r>
+        <w:rPr>
+          <w:rFonts w:ascii="Consolas" w:eastAsia="Times New Roman" w:hAnsi="Consolas" w:cs="Times New Roman"/>
+          <w:color w:val="6796E6"/>
+          <w:sz w:val="21"/>
+          <w:szCs w:val="21"/>
+        </w:rPr>
+        <w:t>-</w:t>
+      </w:r>
+      <w:r>
+        <w:rPr>
+          <w:rFonts w:ascii="Consolas" w:eastAsia="Times New Roman" w:hAnsi="Consolas" w:cs="Times New Roman"/>
+          <w:color w:val="D4D4D4"/>
+          <w:sz w:val="21"/>
+          <w:szCs w:val="21"/>
+        </w:rPr>
+        <w:t> bretfisher/examplevotingapp_vote</w:t>
+      </w:r>
+    </w:p>
+    <w:p>
+      <w:pPr>
+        <w:shd w:val="clear" w:color="auto" w:fill="1E1E1E"/>
+        <w:spacing w:line="285" w:lineRule="atLeast"/>
+        <w:rPr>
+          <w:rFonts w:ascii="Consolas" w:eastAsia="Times New Roman" w:hAnsi="Consolas" w:cs="Times New Roman"/>
+          <w:color w:val="D4D4D4"/>
+          <w:sz w:val="21"/>
+          <w:szCs w:val="21"/>
+        </w:rPr>
+      </w:pPr>
+      <w:r>
+        <w:rPr>
+          <w:rFonts w:ascii="Consolas" w:eastAsia="Times New Roman" w:hAnsi="Consolas" w:cs="Times New Roman"/>
+          <w:color w:val="D4D4D4"/>
+          <w:sz w:val="21"/>
+          <w:szCs w:val="21"/>
+        </w:rPr>
+        <w:t>    </w:t>
+      </w:r>
+      <w:r>
+        <w:rPr>
+          <w:rFonts w:ascii="Consolas" w:eastAsia="Times New Roman" w:hAnsi="Consolas" w:cs="Times New Roman"/>
+          <w:color w:val="6796E6"/>
+          <w:sz w:val="21"/>
+          <w:szCs w:val="21"/>
+        </w:rPr>
+        <w:t>-</w:t>
+      </w:r>
+      <w:r>
+        <w:rPr>
+          <w:rFonts w:ascii="Consolas" w:eastAsia="Times New Roman" w:hAnsi="Consolas" w:cs="Times New Roman"/>
+          <w:color w:val="D4D4D4"/>
+          <w:sz w:val="21"/>
+          <w:szCs w:val="21"/>
+        </w:rPr>
+        <w:t> web front end for users to vote dog/cat</w:t>
+      </w:r>
+    </w:p>
+    <w:p>
+      <w:pPr>
+        <w:shd w:val="clear" w:color="auto" w:fill="1E1E1E"/>
+        <w:spacing w:line="285" w:lineRule="atLeast"/>
+        <w:rPr>
+          <w:rFonts w:ascii="Consolas" w:eastAsia="Times New Roman" w:hAnsi="Consolas" w:cs="Times New Roman"/>
+          <w:color w:val="D4D4D4"/>
+          <w:sz w:val="21"/>
+          <w:szCs w:val="21"/>
+        </w:rPr>
+      </w:pPr>
+      <w:r>
+        <w:rPr>
+          <w:rFonts w:ascii="Consolas" w:eastAsia="Times New Roman" w:hAnsi="Consolas" w:cs="Times New Roman"/>
+          <w:color w:val="D4D4D4"/>
+          <w:sz w:val="21"/>
+          <w:szCs w:val="21"/>
+        </w:rPr>
+        <w:t>    </w:t>
+      </w:r>
+      <w:r>
+        <w:rPr>
+          <w:rFonts w:ascii="Consolas" w:eastAsia="Times New Roman" w:hAnsi="Consolas" w:cs="Times New Roman"/>
+          <w:color w:val="6796E6"/>
+          <w:sz w:val="21"/>
+          <w:szCs w:val="21"/>
+        </w:rPr>
+        <w:t>-</w:t>
+      </w:r>
+      <w:r>
+        <w:rPr>
+          <w:rFonts w:ascii="Consolas" w:eastAsia="Times New Roman" w:hAnsi="Consolas" w:cs="Times New Roman"/>
+          <w:color w:val="D4D4D4"/>
+          <w:sz w:val="21"/>
+          <w:szCs w:val="21"/>
+        </w:rPr>
+        <w:t> ideally published on TCP 80. Container listens on 80</w:t>
+      </w:r>
+    </w:p>
+    <w:p>
+      <w:pPr>
+        <w:shd w:val="clear" w:color="auto" w:fill="1E1E1E"/>
+        <w:spacing w:line="285" w:lineRule="atLeast"/>
+        <w:rPr>
+          <w:rFonts w:ascii="Consolas" w:eastAsia="Times New Roman" w:hAnsi="Consolas" w:cs="Times New Roman"/>
+          <w:color w:val="D4D4D4"/>
+          <w:sz w:val="21"/>
+          <w:szCs w:val="21"/>
+        </w:rPr>
+      </w:pPr>
+      <w:r>
+        <w:rPr>
+          <w:rFonts w:ascii="Consolas" w:eastAsia="Times New Roman" w:hAnsi="Consolas" w:cs="Times New Roman"/>
+          <w:color w:val="D4D4D4"/>
+          <w:sz w:val="21"/>
+          <w:szCs w:val="21"/>
+        </w:rPr>
+        <w:t>    </w:t>
+      </w:r>
+      <w:r>
+        <w:rPr>
+          <w:rFonts w:ascii="Consolas" w:eastAsia="Times New Roman" w:hAnsi="Consolas" w:cs="Times New Roman"/>
+          <w:color w:val="6796E6"/>
+          <w:sz w:val="21"/>
+          <w:szCs w:val="21"/>
+        </w:rPr>
+        <w:t>-</w:t>
+      </w:r>
+      <w:r>
+        <w:rPr>
+          <w:rFonts w:ascii="Consolas" w:eastAsia="Times New Roman" w:hAnsi="Consolas" w:cs="Times New Roman"/>
+          <w:color w:val="D4D4D4"/>
+          <w:sz w:val="21"/>
+          <w:szCs w:val="21"/>
+        </w:rPr>
+        <w:t> on frontend network</w:t>
+      </w:r>
+    </w:p>
+    <w:p>
+      <w:pPr>
+        <w:shd w:val="clear" w:color="auto" w:fill="1E1E1E"/>
+        <w:spacing w:line="285" w:lineRule="atLeast"/>
+        <w:rPr>
+          <w:rFonts w:ascii="Consolas" w:eastAsia="Times New Roman" w:hAnsi="Consolas" w:cs="Times New Roman"/>
+          <w:color w:val="D4D4D4"/>
+          <w:sz w:val="21"/>
+          <w:szCs w:val="21"/>
+        </w:rPr>
+      </w:pPr>
+      <w:r>
+        <w:rPr>
+          <w:rFonts w:ascii="Consolas" w:eastAsia="Times New Roman" w:hAnsi="Consolas" w:cs="Times New Roman"/>
+          <w:color w:val="D4D4D4"/>
+          <w:sz w:val="21"/>
+          <w:szCs w:val="21"/>
+        </w:rPr>
+        <w:t>    </w:t>
+      </w:r>
+      <w:r>
+        <w:rPr>
+          <w:rFonts w:ascii="Consolas" w:eastAsia="Times New Roman" w:hAnsi="Consolas" w:cs="Times New Roman"/>
+          <w:color w:val="6796E6"/>
+          <w:sz w:val="21"/>
+          <w:szCs w:val="21"/>
+        </w:rPr>
+        <w:t>-</w:t>
+      </w:r>
+      <w:r>
+        <w:rPr>
+          <w:rFonts w:ascii="Consolas" w:eastAsia="Times New Roman" w:hAnsi="Consolas" w:cs="Times New Roman"/>
+          <w:color w:val="D4D4D4"/>
+          <w:sz w:val="21"/>
+          <w:szCs w:val="21"/>
+        </w:rPr>
+        <w:t> 2+ replicas of this container</w:t>
+      </w:r>
+    </w:p>
+    <w:p/>
+    <w:p>
+      <w:r>
+        <w:t>Node 1:</w:t>
+      </w:r>
+    </w:p>
+    <w:p>
+      <w:r>
+        <w:t>// create two networks to act as a firewall and give separation (protection) between the two apps</w:t>
+      </w:r>
+    </w:p>
+    <w:p>
+      <w:r>
+        <w:t>Docker network create -d overlay backend</w:t>
+      </w:r>
+    </w:p>
+    <w:p>
+      <w:r>
+        <w:t>Docker network create -d overlay frontend</w:t>
+      </w:r>
+    </w:p>
+    <w:p/>
+    <w:p>
+      <w:r>
+        <w:t>// create the voting service</w:t>
+      </w:r>
+      <w:bookmarkStart w:id="1" w:name="_GoBack"/>
+      <w:bookmarkEnd w:id="1"/>
+    </w:p>
     <w:sectPr>
-      <w:headerReference w:type="even" r:id="rId10"/>
-      <w:headerReference w:type="default" r:id="rId11"/>
-      <w:footerReference w:type="even" r:id="rId12"/>
-      <w:footerReference w:type="default" r:id="rId13"/>
-      <w:headerReference w:type="first" r:id="rId14"/>
-      <w:footerReference w:type="first" r:id="rId15"/>
+      <w:headerReference w:type="even" r:id="rId11"/>
+      <w:headerReference w:type="default" r:id="rId12"/>
+      <w:footerReference w:type="even" r:id="rId13"/>
+      <w:footerReference w:type="default" r:id="rId14"/>
+      <w:headerReference w:type="first" r:id="rId15"/>
+      <w:footerReference w:type="first" r:id="rId16"/>
       <w:pgSz w:w="12240" w:h="15840" w:code="1"/>
       <w:pgMar w:top="864" w:right="1440" w:bottom="1296" w:left="1440" w:header="576" w:footer="720" w:gutter="0"/>
       <w:cols w:space="720"/>
@@ -7485,6 +6474,7 @@
     <w:lsdException w:name="HTML Sample" w:semiHidden="1" w:unhideWhenUsed="1"/>
     <w:lsdException w:name="HTML Typewriter" w:semiHidden="1" w:unhideWhenUsed="1"/>
     <w:lsdException w:name="HTML Variable" w:semiHidden="1" w:unhideWhenUsed="1"/>
+    <w:lsdException w:name="Normal Table" w:semiHidden="1" w:unhideWhenUsed="1"/>
     <w:lsdException w:name="annotation subject" w:semiHidden="1" w:unhideWhenUsed="1"/>
     <w:lsdException w:name="No List" w:semiHidden="1" w:unhideWhenUsed="1"/>
     <w:lsdException w:name="Outline List 1" w:semiHidden="1" w:unhideWhenUsed="1"/>
@@ -7530,9 +6520,11 @@
     <w:lsdException w:name="Table Subtle 1" w:semiHidden="1" w:unhideWhenUsed="1"/>
     <w:lsdException w:name="Table Subtle 2" w:semiHidden="1" w:unhideWhenUsed="1"/>
     <w:lsdException w:name="Table Web 1" w:semiHidden="1" w:unhideWhenUsed="1"/>
+    <w:lsdException w:name="Table Web 2" w:semiHidden="1" w:unhideWhenUsed="1"/>
     <w:lsdException w:name="Table Web 3" w:semiHidden="1" w:unhideWhenUsed="1"/>
     <w:lsdException w:name="Balloon Text" w:semiHidden="1" w:unhideWhenUsed="1"/>
     <w:lsdException w:name="Table Grid" w:uiPriority="59"/>
+    <w:lsdException w:name="Table Theme" w:semiHidden="1" w:unhideWhenUsed="1"/>
     <w:lsdException w:name="Placeholder Text" w:semiHidden="1"/>
     <w:lsdException w:name="No Spacing" w:uiPriority="1" w:qFormat="1"/>
     <w:lsdException w:name="Light Shading" w:uiPriority="60"/>

</xml_diff>

<commit_message>
secrets and service updates
</commit_message>
<xml_diff>
--- a/Docker.docx
+++ b/Docker.docx
@@ -8071,6 +8071,9 @@
     </w:p>
     <w:p>
       <w:r>
+        <w:rPr>
+          <w:noProof/>
+        </w:rPr>
         <w:drawing>
           <wp:inline distT="0" distB="0" distL="0" distR="0" wp14:anchorId="15B2A284" wp14:editId="10047A46">
             <wp:extent cx="2749691" cy="844593"/>
@@ -8170,12 +8173,568 @@
     <w:p/>
     <w:p>
       <w:r>
+        <w:t xml:space="preserve">Add secret via “external” cli. Copy compose into a new </w:t>
+      </w:r>
+      <w:proofErr w:type="spellStart"/>
+      <w:r>
+        <w:t>yml</w:t>
+      </w:r>
+      <w:proofErr w:type="spellEnd"/>
+      <w:r>
+        <w:t xml:space="preserve"> file on your Swarm node1</w:t>
+      </w:r>
+    </w:p>
+    <w:p/>
+    <w:p>
+      <w:r>
+        <w:t xml:space="preserve">Change version in </w:t>
+      </w:r>
+      <w:proofErr w:type="spellStart"/>
+      <w:r>
+        <w:t>yml</w:t>
+      </w:r>
+      <w:proofErr w:type="spellEnd"/>
+      <w:r>
+        <w:t xml:space="preserve"> file to 3.1</w:t>
+      </w:r>
+    </w:p>
+    <w:p>
+      <w:r>
+        <w:t xml:space="preserve">Change image to official </w:t>
+      </w:r>
+      <w:proofErr w:type="spellStart"/>
+      <w:r>
+        <w:t>drupal</w:t>
+      </w:r>
+      <w:proofErr w:type="spellEnd"/>
+    </w:p>
+    <w:p>
+      <w:r>
+        <w:t>Remove build</w:t>
+      </w:r>
+    </w:p>
+    <w:p/>
+    <w:p>
+      <w:r>
+        <w:t>Postgres:</w:t>
+      </w:r>
+    </w:p>
+    <w:p>
+      <w:r>
+        <w:t>…</w:t>
+      </w:r>
+    </w:p>
+    <w:p>
+      <w:r>
+        <w:t>Environment:</w:t>
+      </w:r>
+    </w:p>
+    <w:p>
+      <w:pPr>
+        <w:pStyle w:val="ListParagraph"/>
+        <w:numPr>
+          <w:ilvl w:val="0"/>
+          <w:numId w:val="2"/>
+        </w:numPr>
+      </w:pPr>
+      <w:r>
+        <w:t>POSTGRES_PASSWORD_FILE=/run/secrets/</w:t>
+      </w:r>
+      <w:proofErr w:type="spellStart"/>
+      <w:r>
+        <w:t>psql</w:t>
+      </w:r>
+      <w:proofErr w:type="spellEnd"/>
+      <w:r>
+        <w:t>-pw</w:t>
+      </w:r>
+    </w:p>
+    <w:p>
+      <w:r>
+        <w:t>Secrets:</w:t>
+      </w:r>
+    </w:p>
+    <w:p>
+      <w:pPr>
+        <w:pStyle w:val="ListParagraph"/>
+        <w:numPr>
+          <w:ilvl w:val="0"/>
+          <w:numId w:val="2"/>
+        </w:numPr>
+      </w:pPr>
+      <w:proofErr w:type="spellStart"/>
+      <w:r>
+        <w:t>Psql</w:t>
+      </w:r>
+      <w:proofErr w:type="spellEnd"/>
+      <w:r>
+        <w:t>-pw</w:t>
+      </w:r>
+    </w:p>
+    <w:p/>
+    <w:p>
+      <w:r>
+        <w:t>..</w:t>
+      </w:r>
+    </w:p>
+    <w:p/>
+    <w:p>
+      <w:r>
+        <w:t>Secrets:</w:t>
+      </w:r>
+    </w:p>
+    <w:p>
+      <w:r>
+        <w:t xml:space="preserve"> </w:t>
+      </w:r>
+      <w:proofErr w:type="spellStart"/>
+      <w:r>
+        <w:t>Psql</w:t>
+      </w:r>
+      <w:proofErr w:type="spellEnd"/>
+      <w:r>
+        <w:t>-pw:</w:t>
+      </w:r>
+    </w:p>
+    <w:p>
+      <w:r>
+        <w:t xml:space="preserve">   External: true</w:t>
+      </w:r>
+    </w:p>
+    <w:p/>
+    <w:p/>
+    <w:p>
+      <w:r>
+        <w:t xml:space="preserve">Copy compose file to machine. </w:t>
+      </w:r>
+    </w:p>
+    <w:p/>
+    <w:p>
+      <w:r>
+        <w:t>Echo “</w:t>
+      </w:r>
+      <w:proofErr w:type="spellStart"/>
+      <w:r>
+        <w:t>abcDefFG</w:t>
+      </w:r>
+      <w:proofErr w:type="spellEnd"/>
+      <w:r>
+        <w:t xml:space="preserve">” | docker secret create </w:t>
+      </w:r>
+      <w:proofErr w:type="spellStart"/>
+      <w:r>
+        <w:t>psql</w:t>
+      </w:r>
+      <w:proofErr w:type="spellEnd"/>
+      <w:r>
+        <w:t>-pw - // create the secret</w:t>
+      </w:r>
+    </w:p>
+    <w:p/>
+    <w:p>
+      <w:r>
+        <w:t>Now run docker stack deploy</w:t>
+      </w:r>
+    </w:p>
+    <w:p/>
+    <w:p>
+      <w:r>
+        <w:t>Docker stack deploy -c docker-</w:t>
+      </w:r>
+      <w:proofErr w:type="spellStart"/>
+      <w:r>
+        <w:t>compose.yml</w:t>
+      </w:r>
+      <w:proofErr w:type="spellEnd"/>
+      <w:r>
+        <w:t xml:space="preserve"> </w:t>
+      </w:r>
+      <w:proofErr w:type="spellStart"/>
+      <w:r>
+        <w:t>drupal</w:t>
+      </w:r>
+      <w:proofErr w:type="spellEnd"/>
+    </w:p>
+    <w:p/>
+    <w:p>
+      <w:r>
+        <w:t xml:space="preserve">Docker stack </w:t>
+      </w:r>
+      <w:proofErr w:type="spellStart"/>
+      <w:r>
+        <w:t>ps</w:t>
+      </w:r>
+      <w:proofErr w:type="spellEnd"/>
+      <w:r>
+        <w:t xml:space="preserve"> </w:t>
+      </w:r>
+      <w:proofErr w:type="spellStart"/>
+      <w:r>
+        <w:t>drupal</w:t>
+      </w:r>
+      <w:proofErr w:type="spellEnd"/>
+    </w:p>
+    <w:p>
+      <w:r>
+        <w:lastRenderedPageBreak/>
+        <w:t xml:space="preserve">Open </w:t>
+      </w:r>
+      <w:proofErr w:type="spellStart"/>
+      <w:r>
+        <w:t>url</w:t>
+      </w:r>
+      <w:proofErr w:type="spellEnd"/>
+      <w:r>
+        <w:t xml:space="preserve"> in browser. Password from secret should be accepted when setting up the database in </w:t>
+      </w:r>
+      <w:proofErr w:type="spellStart"/>
+      <w:r>
+        <w:t>drupal</w:t>
+      </w:r>
+      <w:proofErr w:type="spellEnd"/>
+      <w:r>
         <w:t>.</w:t>
       </w:r>
+    </w:p>
+    <w:p/>
+    <w:p>
+      <w:pPr>
+        <w:rPr>
+          <w:b/>
+          <w:bCs/>
+        </w:rPr>
+      </w:pPr>
+      <w:r>
+        <w:rPr>
+          <w:b/>
+          <w:bCs/>
+        </w:rPr>
+        <w:t>Using secrets with Local Docker Compose</w:t>
+      </w:r>
+    </w:p>
+    <w:p/>
+    <w:p/>
+    <w:p>
+      <w:r>
+        <w:t>Can’t run docker node ls. No access to swarm database or secrets stored in it. How to deal locally? To work in test and dev?</w:t>
+      </w:r>
+    </w:p>
+    <w:p/>
+    <w:p>
+      <w:r>
+        <w:t xml:space="preserve">Docker-compose exec </w:t>
+      </w:r>
+      <w:proofErr w:type="spellStart"/>
+      <w:r>
+        <w:t>psql</w:t>
+      </w:r>
+      <w:proofErr w:type="spellEnd"/>
+      <w:r>
+        <w:t xml:space="preserve"> cat /run/secrets/</w:t>
+      </w:r>
+      <w:proofErr w:type="spellStart"/>
+      <w:r>
+        <w:t>psql_user</w:t>
+      </w:r>
+      <w:proofErr w:type="spellEnd"/>
+    </w:p>
+    <w:p/>
+    <w:p>
+      <w:r>
+        <w:t>Docker bind mounts file at runtime into the container. NOT SECURE. Allows us to develop with the same variable secret information in production locally. Great to develop using same launch scripts</w:t>
+      </w:r>
+      <w:r>
+        <w:t xml:space="preserve"> like we would in our swarm container. We want to mash as much of production locally. Only works with </w:t>
+      </w:r>
+      <w:proofErr w:type="gramStart"/>
+      <w:r>
+        <w:t>file based</w:t>
+      </w:r>
+      <w:proofErr w:type="gramEnd"/>
+      <w:r>
+        <w:t xml:space="preserve"> secrets. Doesn’t work with “external”. </w:t>
+      </w:r>
+    </w:p>
+    <w:p/>
+    <w:p>
+      <w:pPr>
+        <w:rPr>
+          <w:b/>
+          <w:bCs/>
+        </w:rPr>
+      </w:pPr>
+      <w:r>
+        <w:rPr>
+          <w:b/>
+          <w:bCs/>
+        </w:rPr>
+        <w:t>Full App Lifecycle with Compose</w:t>
+      </w:r>
+    </w:p>
+    <w:p/>
+    <w:p>
+      <w:r>
+        <w:t>Live the dream!</w:t>
+      </w:r>
+    </w:p>
+    <w:p>
+      <w:r>
+        <w:t>Single set of compose files for:</w:t>
+      </w:r>
+    </w:p>
+    <w:p>
+      <w:r>
+        <w:t>Local docker-compose up dev environment</w:t>
+      </w:r>
+    </w:p>
+    <w:p>
+      <w:r>
+        <w:t>Remove docker-compose up CI environment (integration testing)</w:t>
+      </w:r>
+    </w:p>
+    <w:p>
+      <w:r>
+        <w:t>Remote docker stack deploy production environment</w:t>
+      </w:r>
+    </w:p>
+    <w:p/>
+    <w:p>
+      <w:r>
+        <w:t xml:space="preserve">*override – when we have a standard docker compose file and it sets the defaults that are the same across </w:t>
+      </w:r>
+      <w:proofErr w:type="gramStart"/>
+      <w:r>
+        <w:t>all of</w:t>
+      </w:r>
+      <w:proofErr w:type="gramEnd"/>
+      <w:r>
+        <w:t xml:space="preserve"> my environments. Then override file with “docker-compose-</w:t>
+      </w:r>
+      <w:proofErr w:type="spellStart"/>
+      <w:r>
+        <w:t>override.yml</w:t>
+      </w:r>
+      <w:proofErr w:type="spellEnd"/>
+      <w:r>
+        <w:t>”, it will automatically bring this is when I do docker-compose up.</w:t>
+      </w:r>
+    </w:p>
+    <w:p/>
+    <w:p>
+      <w:r>
+        <w:t>Must use file-based secret for local development.</w:t>
+      </w:r>
+    </w:p>
+    <w:p/>
+    <w:p>
+      <w:pPr>
+        <w:rPr>
+          <w:b/>
+          <w:bCs/>
+        </w:rPr>
+      </w:pPr>
+      <w:r>
+        <w:rPr>
+          <w:b/>
+          <w:bCs/>
+        </w:rPr>
+        <w:t>Service Updates</w:t>
+      </w:r>
+    </w:p>
+    <w:p/>
+    <w:p>
+      <w:r>
+        <w:t xml:space="preserve">Up to 77 commands for the service update available. Includes rollback and </w:t>
+      </w:r>
+      <w:proofErr w:type="spellStart"/>
+      <w:r>
+        <w:t>healthcheck</w:t>
+      </w:r>
+      <w:proofErr w:type="spellEnd"/>
+      <w:r>
+        <w:t xml:space="preserve"> options. Also has scale &amp; rollback subcommand for quicker access.</w:t>
+      </w:r>
+    </w:p>
+    <w:p/>
+    <w:p>
+      <w:r>
+        <w:t>Swarm update examples</w:t>
+      </w:r>
+    </w:p>
+    <w:p/>
+    <w:p>
+      <w:r>
+        <w:t>Just update the image used to a new version</w:t>
+      </w:r>
+    </w:p>
+    <w:p>
+      <w:r>
+        <w:t>Docker service update - -image myapp:1.2.1 &lt;</w:t>
+      </w:r>
+      <w:proofErr w:type="spellStart"/>
+      <w:r>
+        <w:t>servicename</w:t>
+      </w:r>
+      <w:proofErr w:type="spellEnd"/>
+      <w:r>
+        <w:t>&gt;</w:t>
+      </w:r>
+    </w:p>
+    <w:p/>
+    <w:p>
+      <w:r>
+        <w:t>Adding an environment variable and remove a port</w:t>
+      </w:r>
+    </w:p>
+    <w:p>
+      <w:r>
+        <w:t>Docker service update - -env-add NODE_ENV=production - -publish-rm 8080</w:t>
+      </w:r>
+    </w:p>
+    <w:p/>
+    <w:p>
+      <w:r>
+        <w:t>Change number of replicas of two services</w:t>
+      </w:r>
+    </w:p>
+    <w:p>
+      <w:r>
+        <w:t xml:space="preserve">Docker service scale web=8 </w:t>
+      </w:r>
+      <w:proofErr w:type="spellStart"/>
+      <w:r>
+        <w:t>api</w:t>
+      </w:r>
+      <w:proofErr w:type="spellEnd"/>
+      <w:r>
+        <w:t>=6</w:t>
+      </w:r>
+    </w:p>
+    <w:p/>
+    <w:p>
+      <w:r>
+        <w:t>Swarm updates in stack files</w:t>
+      </w:r>
+    </w:p>
+    <w:p>
+      <w:r>
+        <w:t>Same command. Just edit the YAML file, then</w:t>
+      </w:r>
+    </w:p>
+    <w:p>
+      <w:r>
+        <w:t xml:space="preserve">Docker stack deploy -c </w:t>
+      </w:r>
+      <w:proofErr w:type="spellStart"/>
+      <w:r>
+        <w:t>file.yml</w:t>
+      </w:r>
+      <w:proofErr w:type="spellEnd"/>
+      <w:r>
+        <w:t xml:space="preserve"> &lt;</w:t>
+      </w:r>
+      <w:proofErr w:type="spellStart"/>
+      <w:r>
+        <w:t>stackname</w:t>
+      </w:r>
+      <w:proofErr w:type="spellEnd"/>
+      <w:r>
+        <w:t>&gt;</w:t>
+      </w:r>
+    </w:p>
+    <w:p/>
+    <w:p>
+      <w:r>
+        <w:t>More examples</w:t>
+      </w:r>
+    </w:p>
+    <w:p/>
+    <w:p>
+      <w:r>
+        <w:t>Docker service create -p 8088:80 - -name web nginx:1.13.7</w:t>
+      </w:r>
+    </w:p>
+    <w:p/>
+    <w:p>
+      <w:r>
+        <w:t>Docker service ls // confirm service is running</w:t>
+      </w:r>
+    </w:p>
+    <w:p/>
+    <w:p>
+      <w:r>
+        <w:t>Docker service scale web=5</w:t>
+      </w:r>
+    </w:p>
+    <w:p/>
+    <w:p>
+      <w:r>
+        <w:t>Docker service update - -image nginx:1.13.6 web // remove then create new service with updated image</w:t>
+      </w:r>
+    </w:p>
+    <w:p/>
+    <w:p>
+      <w:r>
+        <w:lastRenderedPageBreak/>
+        <w:t>Docker service update - -publish-rm 8088 - -publish-add 9090:80 // change publish port</w:t>
+      </w:r>
+      <w:r>
+        <w:t xml:space="preserve"> on each of the 5 services.</w:t>
+      </w:r>
+    </w:p>
+    <w:p/>
+    <w:p>
+      <w:r>
+        <w:t>Docker service update – -force web // completely replaces the tasks, looks for nodes less used. Trick to uneven amount of work in nodes (rebalancing)</w:t>
+      </w:r>
+    </w:p>
+    <w:p/>
+    <w:p>
+      <w:pPr>
+        <w:rPr>
+          <w:b/>
+          <w:bCs/>
+        </w:rPr>
+      </w:pPr>
+      <w:proofErr w:type="spellStart"/>
+      <w:r>
+        <w:rPr>
+          <w:b/>
+          <w:bCs/>
+        </w:rPr>
+        <w:t>Healthchecks</w:t>
+      </w:r>
+      <w:proofErr w:type="spellEnd"/>
+      <w:r>
+        <w:rPr>
+          <w:b/>
+          <w:bCs/>
+        </w:rPr>
+        <w:t xml:space="preserve"> in </w:t>
+      </w:r>
+      <w:proofErr w:type="spellStart"/>
+      <w:r>
+        <w:rPr>
+          <w:b/>
+          <w:bCs/>
+        </w:rPr>
+        <w:t>Dockerfiles</w:t>
+      </w:r>
+      <w:proofErr w:type="spellEnd"/>
+    </w:p>
+    <w:p/>
+    <w:p>
+      <w:pPr>
+        <w:rPr>
+          <w:b/>
+          <w:bCs/>
+        </w:rPr>
+      </w:pPr>
+    </w:p>
+    <w:p>
       <w:bookmarkStart w:id="1" w:name="_GoBack"/>
       <w:bookmarkEnd w:id="1"/>
     </w:p>
-    <w:p/>
     <w:sectPr>
       <w:headerReference w:type="even" r:id="rId12"/>
       <w:headerReference w:type="default" r:id="rId13"/>

</xml_diff>

<commit_message>
Section 10: Container Registry
</commit_message>
<xml_diff>
--- a/Docker.docx
+++ b/Docker.docx
@@ -8557,7 +8557,21 @@
     </w:p>
     <w:p/>
     <w:p>
-      <w:r>
+      <w:pPr>
+        <w:rPr>
+          <w:b/>
+          <w:bCs/>
+          <w:i/>
+          <w:iCs/>
+        </w:rPr>
+      </w:pPr>
+      <w:r>
+        <w:rPr>
+          <w:b/>
+          <w:bCs/>
+          <w:i/>
+          <w:iCs/>
+        </w:rPr>
         <w:t>Swarm update examples</w:t>
       </w:r>
     </w:p>
@@ -8612,7 +8626,21 @@
     </w:p>
     <w:p/>
     <w:p>
-      <w:r>
+      <w:pPr>
+        <w:rPr>
+          <w:b/>
+          <w:bCs/>
+          <w:i/>
+          <w:iCs/>
+        </w:rPr>
+      </w:pPr>
+      <w:r>
+        <w:rPr>
+          <w:b/>
+          <w:bCs/>
+          <w:i/>
+          <w:iCs/>
+        </w:rPr>
         <w:t>Swarm updates in stack files</w:t>
       </w:r>
     </w:p>
@@ -8690,39 +8718,83 @@
     </w:p>
     <w:p/>
     <w:p>
-      <w:pPr>
+      <w:proofErr w:type="spellStart"/>
+      <w:r>
         <w:rPr>
           <w:b/>
           <w:bCs/>
         </w:rPr>
-      </w:pPr>
-      <w:proofErr w:type="spellStart"/>
+        <w:t>Healthchecks</w:t>
+      </w:r>
+      <w:proofErr w:type="spellEnd"/>
       <w:r>
         <w:rPr>
           <w:b/>
           <w:bCs/>
         </w:rPr>
-        <w:t>Healthchecks</w:t>
-      </w:r>
-      <w:proofErr w:type="spellEnd"/>
+        <w:t xml:space="preserve"> in </w:t>
+      </w:r>
+      <w:proofErr w:type="spellStart"/>
       <w:r>
         <w:rPr>
           <w:b/>
           <w:bCs/>
         </w:rPr>
-        <w:t xml:space="preserve"> in </w:t>
-      </w:r>
-      <w:proofErr w:type="spellStart"/>
-      <w:r>
+        <w:t>Dockerfiles</w:t>
+      </w:r>
+      <w:proofErr w:type="spellEnd"/>
+    </w:p>
+    <w:p>
+      <w:pPr>
         <w:rPr>
           <w:b/>
           <w:bCs/>
         </w:rPr>
-        <w:t>Dockerfiles</w:t>
-      </w:r>
-      <w:proofErr w:type="spellEnd"/>
-    </w:p>
-    <w:p/>
+      </w:pPr>
+    </w:p>
+    <w:p>
+      <w:r>
+        <w:t>Added in 1.12</w:t>
+      </w:r>
+    </w:p>
+    <w:p>
+      <w:r>
+        <w:t xml:space="preserve">For production, engage in test commands for </w:t>
+      </w:r>
+      <w:proofErr w:type="spellStart"/>
+      <w:r>
+        <w:t>Healthcheck</w:t>
+      </w:r>
+      <w:proofErr w:type="spellEnd"/>
+    </w:p>
+    <w:p>
+      <w:r>
+        <w:t xml:space="preserve">Supported in docker file, </w:t>
+      </w:r>
+      <w:proofErr w:type="spellStart"/>
+      <w:r>
+        <w:t>yaml</w:t>
+      </w:r>
+      <w:proofErr w:type="spellEnd"/>
+      <w:r>
+        <w:t>, docker run, and swarm services</w:t>
+      </w:r>
+    </w:p>
+    <w:p>
+      <w:r>
+        <w:t>It expects exist 0 (ok) or exit 1 (error)</w:t>
+      </w:r>
+    </w:p>
+    <w:p>
+      <w:r>
+        <w:t>Three states: starting, healthy, unhealthy</w:t>
+      </w:r>
+    </w:p>
+    <w:p>
+      <w:r>
+        <w:t>Not an external monitoring replacement</w:t>
+      </w:r>
+    </w:p>
     <w:p>
       <w:pPr>
         <w:rPr>
@@ -8730,18 +8802,810 @@
           <w:bCs/>
         </w:rPr>
       </w:pPr>
-    </w:p>
-    <w:p>
+      <w:proofErr w:type="spellStart"/>
+      <w:r>
+        <w:t>Healthcheck</w:t>
+      </w:r>
+      <w:proofErr w:type="spellEnd"/>
+      <w:r>
+        <w:t xml:space="preserve"> status shows in </w:t>
+      </w:r>
+      <w:r>
+        <w:rPr>
+          <w:b/>
+          <w:bCs/>
+        </w:rPr>
+        <w:t>docker container ls</w:t>
+      </w:r>
+    </w:p>
+    <w:p>
+      <w:pPr>
+        <w:rPr>
+          <w:b/>
+          <w:bCs/>
+        </w:rPr>
+      </w:pPr>
+      <w:r>
+        <w:t xml:space="preserve">Check last 5 </w:t>
+      </w:r>
+      <w:proofErr w:type="spellStart"/>
+      <w:r>
+        <w:t>healthchecks</w:t>
+      </w:r>
+      <w:proofErr w:type="spellEnd"/>
+      <w:r>
+        <w:t xml:space="preserve"> with </w:t>
+      </w:r>
+      <w:r>
+        <w:rPr>
+          <w:b/>
+          <w:bCs/>
+        </w:rPr>
+        <w:t>docker container inspect</w:t>
+      </w:r>
+    </w:p>
+    <w:p>
+      <w:r>
+        <w:t xml:space="preserve">Docker run does nothing with </w:t>
+      </w:r>
+      <w:proofErr w:type="spellStart"/>
+      <w:r>
+        <w:t>healthchecks</w:t>
+      </w:r>
+      <w:proofErr w:type="spellEnd"/>
+    </w:p>
+    <w:p>
+      <w:r>
+        <w:t xml:space="preserve">Services will replace tasks if they fail </w:t>
+      </w:r>
+      <w:proofErr w:type="spellStart"/>
+      <w:r>
+        <w:t>healthcheck</w:t>
+      </w:r>
+      <w:proofErr w:type="spellEnd"/>
+      <w:r>
+        <w:tab/>
+      </w:r>
+      <w:r>
+        <w:tab/>
+      </w:r>
+    </w:p>
+    <w:p>
+      <w:r>
+        <w:t>Service updates wait for them before continuing</w:t>
+      </w:r>
+    </w:p>
+    <w:p/>
+    <w:p>
+      <w:r>
+        <w:t xml:space="preserve">Docker container run - -name p1 -d </w:t>
+      </w:r>
+      <w:proofErr w:type="spellStart"/>
+      <w:r>
+        <w:t>postgres</w:t>
+      </w:r>
+      <w:proofErr w:type="spellEnd"/>
+    </w:p>
+    <w:p>
+      <w:r>
+        <w:t>Docker container ls // nothing indicating health check</w:t>
+      </w:r>
+    </w:p>
+    <w:p/>
+    <w:p>
+      <w:r>
+        <w:t>Docker container run - -name p2 -d - -health-</w:t>
+      </w:r>
+      <w:proofErr w:type="spellStart"/>
+      <w:r>
+        <w:t>cmd</w:t>
+      </w:r>
+      <w:proofErr w:type="spellEnd"/>
+      <w:r>
+        <w:t>=”</w:t>
+      </w:r>
+      <w:proofErr w:type="spellStart"/>
+      <w:r>
+        <w:t>pg_isready</w:t>
+      </w:r>
+      <w:proofErr w:type="spellEnd"/>
+      <w:r>
+        <w:t xml:space="preserve"> -U </w:t>
+      </w:r>
+      <w:proofErr w:type="spellStart"/>
+      <w:r>
+        <w:t>postgres</w:t>
+      </w:r>
+      <w:proofErr w:type="spellEnd"/>
+      <w:r>
+        <w:t xml:space="preserve"> || exit 1” </w:t>
+      </w:r>
+      <w:proofErr w:type="spellStart"/>
+      <w:r>
+        <w:t>postgres</w:t>
+      </w:r>
+      <w:proofErr w:type="spellEnd"/>
+      <w:r>
+        <w:t xml:space="preserve"> // -U is indicating user is “</w:t>
+      </w:r>
+      <w:proofErr w:type="spellStart"/>
+      <w:r>
+        <w:t>postgres</w:t>
+      </w:r>
+      <w:proofErr w:type="spellEnd"/>
+      <w:r>
+        <w:t xml:space="preserve">”. No </w:t>
+      </w:r>
+      <w:proofErr w:type="spellStart"/>
+      <w:r>
+        <w:t>pwd</w:t>
+      </w:r>
+      <w:proofErr w:type="spellEnd"/>
+      <w:r>
+        <w:t xml:space="preserve"> is needed.</w:t>
+      </w:r>
+    </w:p>
+    <w:p/>
+    <w:p>
+      <w:r>
+        <w:t>Docker container inspect p2 // there is now a health option</w:t>
+      </w:r>
+    </w:p>
+    <w:p/>
+    <w:p>
+      <w:r>
+        <w:t>Same but now in service</w:t>
+      </w:r>
+    </w:p>
+    <w:p>
+      <w:r>
+        <w:t xml:space="preserve">Docker service create - -name p1 </w:t>
+      </w:r>
+      <w:proofErr w:type="spellStart"/>
+      <w:r>
+        <w:t>postgres</w:t>
+      </w:r>
+      <w:proofErr w:type="spellEnd"/>
+      <w:r>
+        <w:t xml:space="preserve"> // goes straight to running state because there is nothing else left for it to do.</w:t>
+      </w:r>
+    </w:p>
+    <w:p/>
+    <w:p>
+      <w:r>
+        <w:t>Docker service create - -name p2 - -health-</w:t>
+      </w:r>
+      <w:proofErr w:type="spellStart"/>
+      <w:r>
+        <w:t>cmd</w:t>
+      </w:r>
+      <w:proofErr w:type="spellEnd"/>
+      <w:r>
+        <w:t>=”</w:t>
+      </w:r>
+      <w:proofErr w:type="spellStart"/>
+      <w:r>
+        <w:t>pg_isready</w:t>
+      </w:r>
+      <w:proofErr w:type="spellEnd"/>
+      <w:r>
+        <w:t xml:space="preserve"> -U </w:t>
+      </w:r>
+      <w:proofErr w:type="spellStart"/>
+      <w:r>
+        <w:t>postgres</w:t>
+      </w:r>
+      <w:proofErr w:type="spellEnd"/>
+      <w:r>
+        <w:t xml:space="preserve"> || exit 1” </w:t>
+      </w:r>
+      <w:proofErr w:type="spellStart"/>
+      <w:r>
+        <w:t>postgres</w:t>
+      </w:r>
+      <w:proofErr w:type="spellEnd"/>
+      <w:r>
+        <w:t xml:space="preserve"> // stays in a starting state until first </w:t>
+      </w:r>
+      <w:proofErr w:type="spellStart"/>
+      <w:r>
+        <w:t>healthcheck</w:t>
+      </w:r>
+      <w:proofErr w:type="spellEnd"/>
+      <w:r>
+        <w:t xml:space="preserve"> runs. Only considers in a running state if the </w:t>
+      </w:r>
+      <w:proofErr w:type="spellStart"/>
+      <w:r>
+        <w:t>healthcheck</w:t>
+      </w:r>
+      <w:proofErr w:type="spellEnd"/>
+      <w:r>
+        <w:t xml:space="preserve"> passes. After 30s it will shift to the running state. Extra bonus of health concept whenever we can.</w:t>
+      </w:r>
+    </w:p>
+    <w:p/>
+    <w:p>
+      <w:r>
+        <w:t xml:space="preserve">More about Swarm production, check out </w:t>
+      </w:r>
+      <w:r>
+        <w:rPr>
+          <w:b/>
+          <w:bCs/>
+        </w:rPr>
+        <w:t>Swarm Mastery</w:t>
+      </w:r>
+      <w:r>
+        <w:t xml:space="preserve"> in Udemy</w:t>
+      </w:r>
+    </w:p>
+    <w:p/>
+    <w:p/>
+    <w:p/>
+    <w:p/>
+    <w:p/>
+    <w:p/>
+    <w:p/>
+    <w:p/>
+    <w:p/>
+    <w:p/>
+    <w:p/>
+    <w:p/>
+    <w:p/>
+    <w:p/>
+    <w:p/>
+    <w:p/>
+    <w:p/>
+    <w:p/>
+    <w:p/>
+    <w:p/>
+    <w:p/>
+    <w:p/>
+    <w:p>
+      <w:pPr>
+        <w:rPr>
+          <w:b/>
+          <w:bCs/>
+        </w:rPr>
+      </w:pPr>
+      <w:r>
+        <w:rPr>
+          <w:b/>
+          <w:bCs/>
+        </w:rPr>
+        <w:lastRenderedPageBreak/>
+        <w:t>Section 10: Container Registries</w:t>
+      </w:r>
+    </w:p>
+    <w:p/>
+    <w:p>
+      <w:r>
+        <w:t>An image registry needs to be part of your container plan</w:t>
+      </w:r>
+    </w:p>
+    <w:p>
+      <w:r>
+        <w:t>Docker Hub most popular public image registry</w:t>
+      </w:r>
+    </w:p>
+    <w:p>
+      <w:r>
+        <w:t>It’s really registry plus lightweight image building</w:t>
+      </w:r>
+    </w:p>
+    <w:p>
+      <w:r>
+        <w:t>Auto-build images on commit</w:t>
+      </w:r>
+    </w:p>
+    <w:p>
+      <w:r>
+        <w:t>1 free private repository on docker hub</w:t>
+      </w:r>
+    </w:p>
+    <w:p>
+      <w:r>
+        <w:t>Webhooks to trigger builds in CI (or some other process)</w:t>
+      </w:r>
+    </w:p>
+    <w:p>
+      <w:r>
+        <w:t xml:space="preserve">If you have </w:t>
+      </w:r>
+      <w:proofErr w:type="spellStart"/>
+      <w:r>
+        <w:t>github</w:t>
+      </w:r>
+      <w:proofErr w:type="spellEnd"/>
+      <w:r>
+        <w:t>/bitbucket to store code, don’t create repository or push in hub. Instead, click “create automated build” allows Hub to create CI path to build image based on commit. Like a reverse webhook</w:t>
+      </w:r>
+    </w:p>
+    <w:p>
+      <w:r>
+        <w:t>“automated build” is an indication of quality of the image. Always on the latest version</w:t>
+      </w:r>
+    </w:p>
+    <w:p>
+      <w:r>
+        <w:t>Create repository links in case your image uses FROM another image so that if the source image changes, your image is automatically built</w:t>
+      </w:r>
+    </w:p>
+    <w:p/>
+    <w:p/>
+    <w:p>
+      <w:r>
+        <w:t>Image Registry</w:t>
+      </w:r>
+    </w:p>
+    <w:p>
+      <w:r>
+        <w:t>A private image registry for your network</w:t>
+      </w:r>
+    </w:p>
+    <w:p>
+      <w:r>
+        <w:t>De facto in private container registries</w:t>
+      </w:r>
+    </w:p>
+    <w:p>
+      <w:r>
+        <w:t xml:space="preserve">Not full featured as hub. No web </w:t>
+      </w:r>
+      <w:proofErr w:type="spellStart"/>
+      <w:r>
+        <w:t>ui</w:t>
+      </w:r>
+      <w:proofErr w:type="spellEnd"/>
+      <w:r>
+        <w:t>, basic auth only</w:t>
+      </w:r>
+    </w:p>
+    <w:p>
+      <w:r>
+        <w:t xml:space="preserve">At its core, a web </w:t>
+      </w:r>
+      <w:proofErr w:type="spellStart"/>
+      <w:r>
+        <w:t>api</w:t>
+      </w:r>
+      <w:proofErr w:type="spellEnd"/>
+      <w:r>
+        <w:t xml:space="preserve"> and storage system written in Go</w:t>
+      </w:r>
+    </w:p>
+    <w:p>
+      <w:r>
+        <w:t>Secure your registry with TLS</w:t>
+      </w:r>
+    </w:p>
+    <w:p>
+      <w:r>
+        <w:t>Storage cleanup via garbage collection</w:t>
+      </w:r>
+    </w:p>
+    <w:p/>
+    <w:p>
+      <w:r>
+        <w:t>Run a private docker registry</w:t>
+      </w:r>
+    </w:p>
+    <w:p>
+      <w:r>
+        <w:t>Register on port 5000</w:t>
+      </w:r>
+    </w:p>
+    <w:p>
+      <w:r>
+        <w:t>Re-tag existing image and push it to new registry</w:t>
+      </w:r>
+    </w:p>
+    <w:p/>
+    <w:p>
+      <w:r>
+        <w:t xml:space="preserve">Prefers TLS. Secure by default. Docker won’t talk to registry without HTTPS except localhost. </w:t>
+      </w:r>
+    </w:p>
+    <w:p>
+      <w:r>
+        <w:t>For remote self-signed TLS, enable “insecure-registry” in engine (not recommended)</w:t>
+      </w:r>
+    </w:p>
+    <w:p>
+      <w:r>
+        <w:t xml:space="preserve">Docker container run – d – p 5000:5000 - -name registry </w:t>
+      </w:r>
+      <w:proofErr w:type="spellStart"/>
+      <w:r>
+        <w:t>registry</w:t>
+      </w:r>
+      <w:proofErr w:type="spellEnd"/>
+      <w:r>
+        <w:t xml:space="preserve"> // run the registry image</w:t>
+      </w:r>
+    </w:p>
+    <w:p>
+      <w:r>
+        <w:t>Retag existing image and push it to the new registry</w:t>
+      </w:r>
+      <w:r>
+        <w:t>:</w:t>
+      </w:r>
+    </w:p>
+    <w:p>
+      <w:pPr>
+        <w:rPr>
+          <w:b/>
+          <w:bCs/>
+        </w:rPr>
+      </w:pPr>
+      <w:r>
+        <w:rPr>
+          <w:b/>
+          <w:bCs/>
+        </w:rPr>
+        <w:t xml:space="preserve">Docker tag hello-world 127.0.0.1:5000/hello-world </w:t>
+      </w:r>
+    </w:p>
+    <w:p>
+      <w:pPr>
+        <w:rPr>
+          <w:b/>
+          <w:bCs/>
+        </w:rPr>
+      </w:pPr>
+      <w:r>
+        <w:rPr>
+          <w:b/>
+          <w:bCs/>
+        </w:rPr>
+        <w:t>Docker push 127.0.0.1:5000/hello-world</w:t>
+      </w:r>
+    </w:p>
+    <w:p>
+      <w:pPr>
+        <w:rPr>
+          <w:b/>
+          <w:bCs/>
+        </w:rPr>
+      </w:pPr>
+      <w:r>
+        <w:rPr>
+          <w:b/>
+          <w:bCs/>
+        </w:rPr>
+        <w:t xml:space="preserve">Docker container rm </w:t>
+      </w:r>
+      <w:proofErr w:type="spellStart"/>
+      <w:r>
+        <w:rPr>
+          <w:b/>
+          <w:bCs/>
+        </w:rPr>
+        <w:t>admiring_stallman</w:t>
+      </w:r>
+      <w:proofErr w:type="spellEnd"/>
+    </w:p>
+    <w:p>
+      <w:r>
+        <w:t>Remove that image from local cache and pull it from new registry</w:t>
+      </w:r>
+    </w:p>
+    <w:p>
+      <w:pPr>
+        <w:rPr>
+          <w:b/>
+          <w:bCs/>
+        </w:rPr>
+      </w:pPr>
+      <w:r>
+        <w:rPr>
+          <w:b/>
+          <w:bCs/>
+        </w:rPr>
+        <w:t>Docker image remove hello-world</w:t>
+      </w:r>
+    </w:p>
+    <w:p>
+      <w:pPr>
+        <w:rPr>
+          <w:b/>
+          <w:bCs/>
+        </w:rPr>
+      </w:pPr>
+      <w:r>
+        <w:rPr>
+          <w:b/>
+          <w:bCs/>
+        </w:rPr>
+        <w:t>Docker image remove 127.0.0.1:5000/hello-world</w:t>
+      </w:r>
+    </w:p>
+    <w:p>
+      <w:pPr>
+        <w:rPr>
+          <w:b/>
+          <w:bCs/>
+        </w:rPr>
+      </w:pPr>
+      <w:r>
+        <w:rPr>
+          <w:b/>
+          <w:bCs/>
+        </w:rPr>
+        <w:t>Docker pull 127.0.0.1:5000/hello-world</w:t>
+      </w:r>
+    </w:p>
+    <w:p>
+      <w:r>
+        <w:t>Re-create registry using a bind mount and see how it stores data</w:t>
+      </w:r>
+    </w:p>
+    <w:p>
+      <w:pPr>
+        <w:rPr>
+          <w:b/>
+          <w:bCs/>
+        </w:rPr>
+      </w:pPr>
+      <w:r>
+        <w:rPr>
+          <w:b/>
+          <w:bCs/>
+        </w:rPr>
+        <w:t>Docker image remove hell-world</w:t>
+      </w:r>
+    </w:p>
+    <w:p>
+      <w:pPr>
+        <w:rPr>
+          <w:b/>
+          <w:bCs/>
+        </w:rPr>
+      </w:pPr>
+      <w:r>
+        <w:rPr>
+          <w:b/>
+          <w:bCs/>
+        </w:rPr>
+        <w:t>Docker container kill registry</w:t>
+      </w:r>
+    </w:p>
+    <w:p>
+      <w:pPr>
+        <w:rPr>
+          <w:b/>
+          <w:bCs/>
+        </w:rPr>
+      </w:pPr>
+      <w:r>
+        <w:rPr>
+          <w:b/>
+          <w:bCs/>
+        </w:rPr>
+        <w:t>Docker container rm registry</w:t>
+      </w:r>
+    </w:p>
+    <w:p>
+      <w:pPr>
+        <w:rPr>
+          <w:b/>
+          <w:bCs/>
+        </w:rPr>
+      </w:pPr>
+      <w:r>
+        <w:rPr>
+          <w:b/>
+          <w:bCs/>
+        </w:rPr>
+        <w:t>Docker container run –d –p 5000:5000 –name registry –v %(</w:t>
+      </w:r>
+      <w:proofErr w:type="spellStart"/>
+      <w:r>
+        <w:rPr>
+          <w:b/>
+          <w:bCs/>
+        </w:rPr>
+        <w:t>pwd</w:t>
+      </w:r>
+      <w:proofErr w:type="spellEnd"/>
+      <w:r>
+        <w:rPr>
+          <w:b/>
+          <w:bCs/>
+        </w:rPr>
+        <w:t>)/registry-data/… registry // registry on a volume</w:t>
+      </w:r>
+    </w:p>
+    <w:p>
+      <w:pPr>
+        <w:rPr>
+          <w:b/>
+          <w:bCs/>
+        </w:rPr>
+      </w:pPr>
+      <w:r>
+        <w:rPr>
+          <w:b/>
+          <w:bCs/>
+        </w:rPr>
+        <w:t>Docker push // push to registry</w:t>
+      </w:r>
+    </w:p>
+    <w:p>
+      <w:pPr>
+        <w:rPr>
+          <w:b/>
+          <w:bCs/>
+        </w:rPr>
+      </w:pPr>
+      <w:proofErr w:type="spellStart"/>
+      <w:r>
+        <w:rPr>
+          <w:b/>
+          <w:bCs/>
+        </w:rPr>
+        <w:t>ll</w:t>
+      </w:r>
+      <w:proofErr w:type="spellEnd"/>
+      <w:r>
+        <w:rPr>
+          <w:b/>
+          <w:bCs/>
+        </w:rPr>
+        <w:t xml:space="preserve"> registry-data</w:t>
+      </w:r>
+    </w:p>
+    <w:p>
+      <w:pPr>
+        <w:rPr>
+          <w:b/>
+          <w:bCs/>
+        </w:rPr>
+      </w:pPr>
+      <w:r>
+        <w:rPr>
+          <w:b/>
+          <w:bCs/>
+        </w:rPr>
+        <w:t>Tree registry-data // show dirs. And files visually</w:t>
+      </w:r>
+    </w:p>
+    <w:p/>
+    <w:p>
+      <w:pPr>
+        <w:rPr>
+          <w:b/>
+          <w:bCs/>
+        </w:rPr>
+      </w:pPr>
+    </w:p>
+    <w:p>
+      <w:hyperlink r:id="rId12" w:history="1">
+        <w:r>
+          <w:rPr>
+            <w:rStyle w:val="Hyperlink"/>
+          </w:rPr>
+          <w:t>https://training.play-with-docker.com/linux-registry-part2/</w:t>
+        </w:r>
+      </w:hyperlink>
+    </w:p>
+    <w:p/>
+    <w:p>
+      <w:r>
+        <w:t>Private Docker Registry with Swarm</w:t>
+      </w:r>
+    </w:p>
+    <w:p>
+      <w:r>
+        <w:t>Works the same as localhost</w:t>
+      </w:r>
+    </w:p>
+    <w:p>
+      <w:r>
+        <w:t>Because of routing mesh, all nodes can see 127.0.0.1:5000</w:t>
+      </w:r>
+    </w:p>
+    <w:p>
+      <w:r>
+        <w:t>Remember to decide how to store images</w:t>
+      </w:r>
+    </w:p>
+    <w:p>
+      <w:proofErr w:type="spellStart"/>
+      <w:r>
+        <w:t>ProTip</w:t>
+      </w:r>
+      <w:proofErr w:type="spellEnd"/>
+      <w:r>
+        <w:t>: use a hosted SaaS registry if possible</w:t>
+      </w:r>
+    </w:p>
+    <w:p>
+      <w:r>
+        <w:t>I've mentioned Docker Hub, Docker Enterprise Edition DTR (Docker Trusted Registry), and Docker Registry as three options for storing your images, but there are many 3rd party options out there.</w:t>
+      </w:r>
+    </w:p>
+    <w:p/>
+    <w:p>
+      <w:r>
+        <w:lastRenderedPageBreak/>
+        <w:t xml:space="preserve">Quay.io is a popular </w:t>
+      </w:r>
+      <w:proofErr w:type="gramStart"/>
+      <w:r>
+        <w:t>choice, and</w:t>
+      </w:r>
+      <w:proofErr w:type="gramEnd"/>
+      <w:r>
+        <w:t xml:space="preserve"> is very comparable to Docker Hub as a cloud-based image registry.  </w:t>
+      </w:r>
+      <w:proofErr w:type="spellStart"/>
+      <w:r>
+        <w:t>Sysdig</w:t>
+      </w:r>
+      <w:proofErr w:type="spellEnd"/>
+      <w:r>
+        <w:t xml:space="preserve"> did a Docker Usage Report in April 2017 based off their users that shows Quay as the most popular cloud-based choice.</w:t>
+      </w:r>
+    </w:p>
+    <w:p>
+      <w:r>
+        <w:t>If you're on AWS, Azure, or Google Cloud, they all have their own registry options that are well integrated with their toolset.</w:t>
+      </w:r>
+    </w:p>
+    <w:p>
+      <w:r>
+        <w:t xml:space="preserve">If you want a self-hosted option, there's Docker EE, Quay Enterprise, </w:t>
+      </w:r>
+      <w:proofErr w:type="gramStart"/>
+      <w:r>
+        <w:t>and also</w:t>
+      </w:r>
+      <w:proofErr w:type="gramEnd"/>
+      <w:r>
+        <w:t xml:space="preserve"> GitLab, which comes with GitLab Container Registry, among others.</w:t>
+      </w:r>
+    </w:p>
+    <w:p/>
+    <w:p>
+      <w:pPr>
+        <w:rPr>
+          <w:b/>
+          <w:bCs/>
+        </w:rPr>
+      </w:pPr>
+      <w:r>
+        <w:rPr>
+          <w:b/>
+          <w:bCs/>
+        </w:rPr>
+        <w:t>Section 11: Docker in Production</w:t>
+      </w:r>
+    </w:p>
+    <w:p>
+      <w:pPr>
+        <w:rPr>
+          <w:b/>
+          <w:bCs/>
+        </w:rPr>
+      </w:pPr>
       <w:bookmarkStart w:id="1" w:name="_GoBack"/>
       <w:bookmarkEnd w:id="1"/>
     </w:p>
+    <w:p>
+      <w:r>
+        <w:t>Docker and Swarm in Production</w:t>
+      </w:r>
+    </w:p>
     <w:sectPr>
-      <w:headerReference w:type="even" r:id="rId12"/>
-      <w:headerReference w:type="default" r:id="rId13"/>
-      <w:footerReference w:type="even" r:id="rId14"/>
-      <w:footerReference w:type="default" r:id="rId15"/>
-      <w:headerReference w:type="first" r:id="rId16"/>
-      <w:footerReference w:type="first" r:id="rId17"/>
+      <w:headerReference w:type="even" r:id="rId13"/>
+      <w:headerReference w:type="default" r:id="rId14"/>
+      <w:footerReference w:type="even" r:id="rId15"/>
+      <w:footerReference w:type="default" r:id="rId16"/>
+      <w:headerReference w:type="first" r:id="rId17"/>
+      <w:footerReference w:type="first" r:id="rId18"/>
       <w:pgSz w:w="12240" w:h="15840" w:code="1"/>
       <w:pgMar w:top="864" w:right="1440" w:bottom="1296" w:left="1440" w:header="576" w:footer="720" w:gutter="0"/>
       <w:cols w:space="720"/>
@@ -10267,6 +11131,18 @@
       <w:sz w:val="20"/>
     </w:rPr>
   </w:style>
+  <w:style w:type="character" w:styleId="Hyperlink">
+    <w:name w:val="Hyperlink"/>
+    <w:basedOn w:val="DefaultParagraphFont"/>
+    <w:uiPriority w:val="99"/>
+    <w:semiHidden/>
+    <w:unhideWhenUsed/>
+    <w:rsid w:val="002E38E3"/>
+    <w:rPr>
+      <w:color w:val="0000FF"/>
+      <w:u w:val="single"/>
+    </w:rPr>
+  </w:style>
 </w:styles>
 </file>
 

</xml_diff>

<commit_message>
section 11: docker in production
</commit_message>
<xml_diff>
--- a/Docker.docx
+++ b/Docker.docx
@@ -9591,13 +9591,359 @@
           <w:bCs/>
         </w:rPr>
       </w:pPr>
+    </w:p>
+    <w:p>
+      <w:r>
+        <w:t>Don’t need in day 1:</w:t>
+      </w:r>
+    </w:p>
+    <w:p>
+      <w:pPr>
+        <w:pStyle w:val="ListParagraph"/>
+        <w:numPr>
+          <w:ilvl w:val="0"/>
+          <w:numId w:val="2"/>
+        </w:numPr>
+      </w:pPr>
+      <w:r>
+        <w:t>Fully automatic CI/CD</w:t>
+      </w:r>
+    </w:p>
+    <w:p>
+      <w:pPr>
+        <w:pStyle w:val="ListParagraph"/>
+        <w:numPr>
+          <w:ilvl w:val="0"/>
+          <w:numId w:val="2"/>
+        </w:numPr>
+      </w:pPr>
+      <w:r>
+        <w:t>Dynamic Performance Scaling</w:t>
+      </w:r>
+    </w:p>
+    <w:p>
+      <w:pPr>
+        <w:pStyle w:val="ListParagraph"/>
+        <w:numPr>
+          <w:ilvl w:val="0"/>
+          <w:numId w:val="2"/>
+        </w:numPr>
+      </w:pPr>
+      <w:r>
+        <w:t>Containerizing all or nothing</w:t>
+      </w:r>
+    </w:p>
+    <w:p>
+      <w:pPr>
+        <w:pStyle w:val="ListParagraph"/>
+        <w:numPr>
+          <w:ilvl w:val="0"/>
+          <w:numId w:val="2"/>
+        </w:numPr>
+      </w:pPr>
+      <w:r>
+        <w:t>Starting with persistent data (don’t start by including your database in the container). Start with application code</w:t>
+      </w:r>
+    </w:p>
+    <w:p>
+      <w:pPr>
+        <w:pStyle w:val="ListParagraph"/>
+        <w:numPr>
+          <w:ilvl w:val="0"/>
+          <w:numId w:val="2"/>
+        </w:numPr>
+      </w:pPr>
+      <w:r>
+        <w:t>Microservice conversion isn’t required</w:t>
+      </w:r>
+    </w:p>
+    <w:p/>
+    <w:p>
+      <w:r>
+        <w:t xml:space="preserve">Focus first on </w:t>
+      </w:r>
+      <w:proofErr w:type="spellStart"/>
+      <w:r>
+        <w:t>Dockerfiles</w:t>
+      </w:r>
+      <w:proofErr w:type="spellEnd"/>
+    </w:p>
+    <w:p>
+      <w:r>
+        <w:t>More important than fancy orchestration</w:t>
+      </w:r>
+    </w:p>
+    <w:p>
+      <w:r>
+        <w:t>FROM official distros</w:t>
+      </w:r>
+    </w:p>
+    <w:p>
+      <w:r>
+        <w:t>Make it start</w:t>
+      </w:r>
+    </w:p>
+    <w:p>
+      <w:r>
+        <w:t xml:space="preserve">Log all things to </w:t>
+      </w:r>
+      <w:proofErr w:type="spellStart"/>
+      <w:r>
+        <w:t>stdout</w:t>
+      </w:r>
+      <w:proofErr w:type="spellEnd"/>
+      <w:r>
+        <w:t>/stderr</w:t>
+      </w:r>
+    </w:p>
+    <w:p>
+      <w:r>
+        <w:t>Make it work for others</w:t>
+      </w:r>
+    </w:p>
+    <w:p>
+      <w:r>
+        <w:t>Make it lean</w:t>
+      </w:r>
+    </w:p>
+    <w:p>
+      <w:r>
+        <w:t>Make it scale</w:t>
+      </w:r>
+    </w:p>
+    <w:p>
+      <w:r>
+        <w:t>Don’t sweat on the image size. Only one image for all containers. Focus on quality of docker file.</w:t>
+      </w:r>
+    </w:p>
+    <w:p/>
+    <w:p>
+      <w:proofErr w:type="spellStart"/>
+      <w:r>
+        <w:t>DockerFile</w:t>
+      </w:r>
+      <w:proofErr w:type="spellEnd"/>
+      <w:r>
+        <w:t xml:space="preserve"> Anti-Patterns</w:t>
+      </w:r>
+    </w:p>
+    <w:p>
+      <w:r>
+        <w:t>Storing unique data in container. Define VOLUME for each location.</w:t>
+      </w:r>
+    </w:p>
+    <w:p>
+      <w:r>
+        <w:t>Using LATEST. Image builds from LATEST. Use specific FROM tags.</w:t>
+      </w:r>
+    </w:p>
+    <w:p>
+      <w:r>
+        <w:t>Image builds installs latest packages. Specify version for critical packages.</w:t>
+      </w:r>
+    </w:p>
+    <w:p>
+      <w:r>
+        <w:t xml:space="preserve">You don’t deploy random code. </w:t>
+      </w:r>
+      <w:proofErr w:type="gramStart"/>
+      <w:r>
+        <w:t>So</w:t>
+      </w:r>
+      <w:proofErr w:type="gramEnd"/>
+      <w:r>
+        <w:t xml:space="preserve"> don’t deploy random </w:t>
+      </w:r>
+      <w:r>
+        <w:t>versions of code dependencies. You could end up with random image versions of dependencies. You start getting random quirks.</w:t>
+      </w:r>
+    </w:p>
+    <w:p>
+      <w:r>
+        <w:t>Leaving default config. Not changing app defaults or blindly copying VM config. Update configs via ENV, RUN, and ENTRYPOINT.</w:t>
+      </w:r>
+    </w:p>
+    <w:p>
+      <w:r>
+        <w:t xml:space="preserve">Environment specific. Copy in environment config at image build. Instead, use single docker file with default ENV and overwrite per environment with ENTRYPOINT script. Do not have different images per environment. Try to get as many settings in the </w:t>
+      </w:r>
+      <w:proofErr w:type="spellStart"/>
+      <w:r>
+        <w:t>DockerFile</w:t>
+      </w:r>
+      <w:proofErr w:type="spellEnd"/>
+      <w:r>
+        <w:t xml:space="preserve"> as defaults</w:t>
+      </w:r>
+    </w:p>
+    <w:p/>
+    <w:p>
+      <w:r>
+        <w:t>The 3 Big Decisions</w:t>
+      </w:r>
+    </w:p>
+    <w:p>
+      <w:r>
+        <w:t>Containers on VM or on bare metal? Stick with what you know at first.</w:t>
+      </w:r>
+    </w:p>
+    <w:p>
+      <w:r>
+        <w:t xml:space="preserve">OS Linux distribution/kernel matters. Minimum </w:t>
+      </w:r>
+      <w:proofErr w:type="gramStart"/>
+      <w:r>
+        <w:t>version !</w:t>
+      </w:r>
+      <w:proofErr w:type="gramEnd"/>
+      <w:r>
+        <w:t>= best version.</w:t>
+      </w:r>
+    </w:p>
+    <w:p>
+      <w:r>
+        <w:t>Which FROM image should you use? Don’t make decision based on image size. At first match your existing deployment process</w:t>
+      </w:r>
+    </w:p>
+    <w:p/>
+    <w:p>
+      <w:r>
+        <w:t>Good defaults: Swarm architecture</w:t>
+      </w:r>
+    </w:p>
+    <w:p>
+      <w:r>
+        <w:t>Baby swarm (1 node)</w:t>
+      </w:r>
+    </w:p>
+    <w:p>
+      <w:r>
+        <w:t xml:space="preserve">Docker swarm </w:t>
+      </w:r>
+      <w:proofErr w:type="spellStart"/>
+      <w:r>
+        <w:t>init</w:t>
+      </w:r>
+      <w:proofErr w:type="spellEnd"/>
+      <w:r>
+        <w:t xml:space="preserve"> (done!)</w:t>
+      </w:r>
+    </w:p>
+    <w:p>
+      <w:r>
+        <w:t>Gives you more features than docker run</w:t>
+      </w:r>
+    </w:p>
+    <w:p>
+      <w:r>
+        <w:t>HA swarm: 3 – node. Use odd-number swarms. Do not use even numbers. Minimum 3 for HA. All managers. One node can fail. Use when very small budget. Pet projects or Test/CI.</w:t>
+      </w:r>
+    </w:p>
+    <w:p>
+      <w:r>
+        <w:t>Anything beyond 5 nodes, stick with 5 managers</w:t>
+      </w:r>
+      <w:r>
+        <w:tab/>
+        <w:t>and rest workers</w:t>
+      </w:r>
+    </w:p>
+    <w:p>
+      <w:r>
+        <w:t>Assume nodes will be replaced</w:t>
+      </w:r>
+    </w:p>
+    <w:p>
+      <w:r>
+        <w:t>Assume containers will be recreated</w:t>
+      </w:r>
+    </w:p>
+    <w:p>
+      <w:r>
+        <w:t>SaaS/commercial market is mature</w:t>
+      </w:r>
+    </w:p>
+    <w:p>
+      <w:r>
+        <w:t>Outsourcing opportunities: image registry, logging, monitoring, alerting</w:t>
+      </w:r>
+    </w:p>
+    <w:p>
+      <w:r>
+        <w:t>At first: one container per VM. Improve Docker management skills. Run on Docker files rather than on Puppet. Simplify your VM OS build.</w:t>
+      </w:r>
+    </w:p>
+    <w:p/>
+    <w:p>
+      <w:r>
+        <w:t>Trim optional requirements at first</w:t>
+      </w:r>
+    </w:p>
+    <w:p>
+      <w:r>
+        <w:t xml:space="preserve">Focus on </w:t>
+      </w:r>
+      <w:proofErr w:type="spellStart"/>
+      <w:r>
+        <w:t>Dockerfile</w:t>
+      </w:r>
+      <w:proofErr w:type="spellEnd"/>
+      <w:r>
+        <w:t>/docker compose</w:t>
+      </w:r>
+    </w:p>
+    <w:p>
+      <w:r>
+        <w:t xml:space="preserve">Watch out for </w:t>
+      </w:r>
+      <w:proofErr w:type="spellStart"/>
+      <w:r>
+        <w:t>anti patterns</w:t>
+      </w:r>
+      <w:proofErr w:type="spellEnd"/>
+    </w:p>
+    <w:p>
+      <w:r>
+        <w:t>Stick with familiar OS and FROM images</w:t>
+      </w:r>
+    </w:p>
+    <w:p>
+      <w:r>
+        <w:t>Grow swarm as you grow</w:t>
+      </w:r>
+      <w:r>
+        <w:br/>
+        <w:t>Outsource plumbing</w:t>
+      </w:r>
+    </w:p>
+    <w:p/>
+    <w:p>
+      <w:pPr>
+        <w:rPr>
+          <w:b/>
+          <w:bCs/>
+        </w:rPr>
+      </w:pPr>
+      <w:r>
+        <w:rPr>
+          <w:b/>
+          <w:bCs/>
+        </w:rPr>
+        <w:t>Section 12: The What and Why of Kubernetes</w:t>
+      </w:r>
+    </w:p>
+    <w:p/>
+    <w:p>
+      <w:pPr>
+        <w:rPr>
+          <w:b/>
+          <w:bCs/>
+        </w:rPr>
+      </w:pPr>
+    </w:p>
+    <w:p>
       <w:bookmarkStart w:id="1" w:name="_GoBack"/>
       <w:bookmarkEnd w:id="1"/>
-    </w:p>
-    <w:p>
-      <w:r>
-        <w:t>Docker and Swarm in Production</w:t>
-      </w:r>
     </w:p>
     <w:sectPr>
       <w:headerReference w:type="even" r:id="rId13"/>

</xml_diff>